<commit_message>
Report fixes and print version
</commit_message>
<xml_diff>
--- a/Content/Report.docx
+++ b/Content/Report.docx
@@ -81,6 +81,14 @@
         </w:rPr>
         <w:t>кафедра «Автоматики та управління в технічних системах»</w:t>
       </w:r>
+    </w:p>
+    <w:p>
+      <w:pPr>
+        <w:rPr>
+          <w:rFonts w:eastAsia="Times New Roman" w:cs="Times New Roman"/>
+          <w:lang w:val="uk-UA" w:eastAsia="ru-RU"/>
+        </w:rPr>
+      </w:pPr>
     </w:p>
     <w:p>
       <w:pPr>
@@ -657,7 +665,7 @@
             </w:rPr>
             <w:fldChar w:fldCharType="separate"/>
           </w:r>
-          <w:hyperlink w:anchor="_Toc503350662" w:history="1">
+          <w:hyperlink w:anchor="_Toc503524607" w:history="1">
             <w:r>
               <w:rPr>
                 <w:rStyle w:val="a4"/>
@@ -684,7 +692,7 @@
                 <w:noProof/>
                 <w:webHidden/>
               </w:rPr>
-              <w:instrText xml:space="preserve"> PAGEREF _Toc503350662 \h </w:instrText>
+              <w:instrText xml:space="preserve"> PAGEREF _Toc503524607 \h </w:instrText>
             </w:r>
             <w:r>
               <w:rPr>
@@ -729,7 +737,7 @@
               <w:lang w:eastAsia="ru-RU"/>
             </w:rPr>
           </w:pPr>
-          <w:hyperlink w:anchor="_Toc503350663" w:history="1">
+          <w:hyperlink w:anchor="_Toc503524608" w:history="1">
             <w:r>
               <w:rPr>
                 <w:rStyle w:val="a4"/>
@@ -756,7 +764,7 @@
                 <w:noProof/>
                 <w:webHidden/>
               </w:rPr>
-              <w:instrText xml:space="preserve"> PAGEREF _Toc503350663 \h </w:instrText>
+              <w:instrText xml:space="preserve"> PAGEREF _Toc503524608 \h </w:instrText>
             </w:r>
             <w:r>
               <w:rPr>
@@ -802,7 +810,7 @@
               <w:lang w:eastAsia="ru-RU"/>
             </w:rPr>
           </w:pPr>
-          <w:hyperlink w:anchor="_Toc503350664" w:history="1">
+          <w:hyperlink w:anchor="_Toc503524609" w:history="1">
             <w:r>
               <w:rPr>
                 <w:rStyle w:val="a4"/>
@@ -846,7 +854,7 @@
                 <w:noProof/>
                 <w:webHidden/>
               </w:rPr>
-              <w:instrText xml:space="preserve"> PAGEREF _Toc503350664 \h </w:instrText>
+              <w:instrText xml:space="preserve"> PAGEREF _Toc503524609 \h </w:instrText>
             </w:r>
             <w:r>
               <w:rPr>
@@ -892,7 +900,7 @@
               <w:lang w:eastAsia="ru-RU"/>
             </w:rPr>
           </w:pPr>
-          <w:hyperlink w:anchor="_Toc503350665" w:history="1">
+          <w:hyperlink w:anchor="_Toc503524610" w:history="1">
             <w:r>
               <w:rPr>
                 <w:rStyle w:val="a4"/>
@@ -915,21 +923,7 @@
                 <w:rStyle w:val="a4"/>
                 <w:noProof/>
               </w:rPr>
-              <w:t>Архітектура та засоби реалізації бази даних фо</w:t>
-            </w:r>
-            <w:r>
-              <w:rPr>
-                <w:rStyle w:val="a4"/>
-                <w:noProof/>
-              </w:rPr>
-              <w:t>р</w:t>
-            </w:r>
-            <w:r>
-              <w:rPr>
-                <w:rStyle w:val="a4"/>
-                <w:noProof/>
-              </w:rPr>
-              <w:t>мування обліку робочого часу за електронними картками</w:t>
+              <w:t>Архітектура та засоби реалізації бази даних Київської обласної дирекції служби зайнятості населення</w:t>
             </w:r>
             <w:r>
               <w:rPr>
@@ -950,7 +944,7 @@
                 <w:noProof/>
                 <w:webHidden/>
               </w:rPr>
-              <w:instrText xml:space="preserve"> PAGEREF _Toc503350665 \h </w:instrText>
+              <w:instrText xml:space="preserve"> PAGEREF _Toc503524610 \h </w:instrText>
             </w:r>
             <w:r>
               <w:rPr>
@@ -996,7 +990,7 @@
               <w:lang w:eastAsia="ru-RU"/>
             </w:rPr>
           </w:pPr>
-          <w:hyperlink w:anchor="_Toc503350666" w:history="1">
+          <w:hyperlink w:anchor="_Toc503524611" w:history="1">
             <w:r>
               <w:rPr>
                 <w:rStyle w:val="a4"/>
@@ -1040,7 +1034,7 @@
                 <w:noProof/>
                 <w:webHidden/>
               </w:rPr>
-              <w:instrText xml:space="preserve"> PAGEREF _Toc503350666 \h </w:instrText>
+              <w:instrText xml:space="preserve"> PAGEREF _Toc503524611 \h </w:instrText>
             </w:r>
             <w:r>
               <w:rPr>
@@ -1085,7 +1079,7 @@
               <w:lang w:eastAsia="ru-RU"/>
             </w:rPr>
           </w:pPr>
-          <w:hyperlink w:anchor="_Toc503350667" w:history="1">
+          <w:hyperlink w:anchor="_Toc503524612" w:history="1">
             <w:r>
               <w:rPr>
                 <w:rStyle w:val="a4"/>
@@ -1112,7 +1106,7 @@
                 <w:noProof/>
                 <w:webHidden/>
               </w:rPr>
-              <w:instrText xml:space="preserve"> PAGEREF _Toc503350667 \h </w:instrText>
+              <w:instrText xml:space="preserve"> PAGEREF _Toc503524612 \h </w:instrText>
             </w:r>
             <w:r>
               <w:rPr>
@@ -1158,7 +1152,7 @@
               <w:lang w:eastAsia="ru-RU"/>
             </w:rPr>
           </w:pPr>
-          <w:hyperlink w:anchor="_Toc503350670" w:history="1">
+          <w:hyperlink w:anchor="_Toc503524615" w:history="1">
             <w:r>
               <w:rPr>
                 <w:rStyle w:val="a4"/>
@@ -1203,7 +1197,7 @@
                 <w:noProof/>
                 <w:webHidden/>
               </w:rPr>
-              <w:instrText xml:space="preserve"> PAGEREF _Toc503350670 \h </w:instrText>
+              <w:instrText xml:space="preserve"> PAGEREF _Toc503524615 \h </w:instrText>
             </w:r>
             <w:r>
               <w:rPr>
@@ -1249,7 +1243,7 @@
               <w:lang w:eastAsia="ru-RU"/>
             </w:rPr>
           </w:pPr>
-          <w:hyperlink w:anchor="_Toc503350673" w:history="1">
+          <w:hyperlink w:anchor="_Toc503524618" w:history="1">
             <w:r>
               <w:rPr>
                 <w:rStyle w:val="a4"/>
@@ -1272,21 +1266,7 @@
                 <w:rStyle w:val="a4"/>
                 <w:noProof/>
               </w:rPr>
-              <w:t>Проектування структури бази даних К</w:t>
-            </w:r>
-            <w:r>
-              <w:rPr>
-                <w:rStyle w:val="a4"/>
-                <w:noProof/>
-              </w:rPr>
-              <w:t>и</w:t>
-            </w:r>
-            <w:r>
-              <w:rPr>
-                <w:rStyle w:val="a4"/>
-                <w:noProof/>
-              </w:rPr>
-              <w:t>ївської обласної дирекції служби зайнятості населення</w:t>
+              <w:t>Проектування структури бази даних Київської обласної дирекції служби зайнятості населення</w:t>
             </w:r>
             <w:r>
               <w:rPr>
@@ -1307,7 +1287,7 @@
                 <w:noProof/>
                 <w:webHidden/>
               </w:rPr>
-              <w:instrText xml:space="preserve"> PAGEREF _Toc503350673 \h </w:instrText>
+              <w:instrText xml:space="preserve"> PAGEREF _Toc503524618 \h </w:instrText>
             </w:r>
             <w:r>
               <w:rPr>
@@ -1352,7 +1332,7 @@
               <w:lang w:eastAsia="ru-RU"/>
             </w:rPr>
           </w:pPr>
-          <w:hyperlink w:anchor="_Toc503350674" w:history="1">
+          <w:hyperlink w:anchor="_Toc503524619" w:history="1">
             <w:r>
               <w:rPr>
                 <w:rStyle w:val="a4"/>
@@ -1379,7 +1359,7 @@
                 <w:noProof/>
                 <w:webHidden/>
               </w:rPr>
-              <w:instrText xml:space="preserve"> PAGEREF _Toc503350674 \h </w:instrText>
+              <w:instrText xml:space="preserve"> PAGEREF _Toc503524619 \h </w:instrText>
             </w:r>
             <w:r>
               <w:rPr>
@@ -1425,7 +1405,7 @@
               <w:lang w:eastAsia="ru-RU"/>
             </w:rPr>
           </w:pPr>
-          <w:hyperlink w:anchor="_Toc503350676" w:history="1">
+          <w:hyperlink w:anchor="_Toc503524621" w:history="1">
             <w:r>
               <w:rPr>
                 <w:rStyle w:val="a4"/>
@@ -1469,7 +1449,7 @@
                 <w:noProof/>
                 <w:webHidden/>
               </w:rPr>
-              <w:instrText xml:space="preserve"> PAGEREF _Toc503350676 \h </w:instrText>
+              <w:instrText xml:space="preserve"> PAGEREF _Toc503524621 \h </w:instrText>
             </w:r>
             <w:r>
               <w:rPr>
@@ -1515,7 +1495,7 @@
               <w:lang w:eastAsia="ru-RU"/>
             </w:rPr>
           </w:pPr>
-          <w:hyperlink w:anchor="_Toc503350679" w:history="1">
+          <w:hyperlink w:anchor="_Toc503524624" w:history="1">
             <w:r>
               <w:rPr>
                 <w:rStyle w:val="a4"/>
@@ -1560,7 +1540,7 @@
                 <w:noProof/>
                 <w:webHidden/>
               </w:rPr>
-              <w:instrText xml:space="preserve"> PAGEREF _Toc503350679 \h </w:instrText>
+              <w:instrText xml:space="preserve"> PAGEREF _Toc503524624 \h </w:instrText>
             </w:r>
             <w:r>
               <w:rPr>
@@ -1606,7 +1586,7 @@
               <w:lang w:eastAsia="ru-RU"/>
             </w:rPr>
           </w:pPr>
-          <w:hyperlink w:anchor="_Toc503350680" w:history="1">
+          <w:hyperlink w:anchor="_Toc503524625" w:history="1">
             <w:r>
               <w:rPr>
                 <w:rStyle w:val="a4"/>
@@ -1651,7 +1631,7 @@
                 <w:noProof/>
                 <w:webHidden/>
               </w:rPr>
-              <w:instrText xml:space="preserve"> PAGEREF _Toc503350680 \h </w:instrText>
+              <w:instrText xml:space="preserve"> PAGEREF _Toc503524625 \h </w:instrText>
             </w:r>
             <w:r>
               <w:rPr>
@@ -1697,7 +1677,7 @@
               <w:lang w:eastAsia="ru-RU"/>
             </w:rPr>
           </w:pPr>
-          <w:hyperlink w:anchor="_Toc503350681" w:history="1">
+          <w:hyperlink w:anchor="_Toc503524626" w:history="1">
             <w:r>
               <w:rPr>
                 <w:rStyle w:val="a4"/>
@@ -1742,7 +1722,7 @@
                 <w:noProof/>
                 <w:webHidden/>
               </w:rPr>
-              <w:instrText xml:space="preserve"> PAGEREF _Toc503350681 \h </w:instrText>
+              <w:instrText xml:space="preserve"> PAGEREF _Toc503524626 \h </w:instrText>
             </w:r>
             <w:r>
               <w:rPr>
@@ -1787,7 +1767,7 @@
               <w:lang w:eastAsia="ru-RU"/>
             </w:rPr>
           </w:pPr>
-          <w:hyperlink w:anchor="_Toc503350682" w:history="1">
+          <w:hyperlink w:anchor="_Toc503524627" w:history="1">
             <w:r>
               <w:rPr>
                 <w:rStyle w:val="a4"/>
@@ -1814,7 +1794,7 @@
                 <w:noProof/>
                 <w:webHidden/>
               </w:rPr>
-              <w:instrText xml:space="preserve"> PAGEREF _Toc503350682 \h </w:instrText>
+              <w:instrText xml:space="preserve"> PAGEREF _Toc503524627 \h </w:instrText>
             </w:r>
             <w:r>
               <w:rPr>
@@ -1860,7 +1840,7 @@
               <w:lang w:eastAsia="ru-RU"/>
             </w:rPr>
           </w:pPr>
-          <w:hyperlink w:anchor="_Toc503350684" w:history="1">
+          <w:hyperlink w:anchor="_Toc503524629" w:history="1">
             <w:r>
               <w:rPr>
                 <w:rStyle w:val="a4"/>
@@ -1904,7 +1884,7 @@
                 <w:noProof/>
                 <w:webHidden/>
               </w:rPr>
-              <w:instrText xml:space="preserve"> PAGEREF _Toc503350684 \h </w:instrText>
+              <w:instrText xml:space="preserve"> PAGEREF _Toc503524629 \h </w:instrText>
             </w:r>
             <w:r>
               <w:rPr>
@@ -1950,7 +1930,7 @@
               <w:lang w:eastAsia="ru-RU"/>
             </w:rPr>
           </w:pPr>
-          <w:hyperlink w:anchor="_Toc503350686" w:history="1">
+          <w:hyperlink w:anchor="_Toc503524631" w:history="1">
             <w:r>
               <w:rPr>
                 <w:rStyle w:val="a4"/>
@@ -1994,7 +1974,7 @@
                 <w:noProof/>
                 <w:webHidden/>
               </w:rPr>
-              <w:instrText xml:space="preserve"> PAGEREF _Toc503350686 \h </w:instrText>
+              <w:instrText xml:space="preserve"> PAGEREF _Toc503524631 \h </w:instrText>
             </w:r>
             <w:r>
               <w:rPr>
@@ -2039,7 +2019,7 @@
               <w:lang w:eastAsia="ru-RU"/>
             </w:rPr>
           </w:pPr>
-          <w:hyperlink w:anchor="_Toc503350687" w:history="1">
+          <w:hyperlink w:anchor="_Toc503524632" w:history="1">
             <w:r>
               <w:rPr>
                 <w:rStyle w:val="a4"/>
@@ -2066,7 +2046,7 @@
                 <w:noProof/>
                 <w:webHidden/>
               </w:rPr>
-              <w:instrText xml:space="preserve"> PAGEREF _Toc503350687 \h </w:instrText>
+              <w:instrText xml:space="preserve"> PAGEREF _Toc503524632 \h </w:instrText>
             </w:r>
             <w:r>
               <w:rPr>
@@ -2111,7 +2091,7 @@
               <w:lang w:eastAsia="ru-RU"/>
             </w:rPr>
           </w:pPr>
-          <w:hyperlink w:anchor="_Toc503350688" w:history="1">
+          <w:hyperlink w:anchor="_Toc503524633" w:history="1">
             <w:r>
               <w:rPr>
                 <w:rStyle w:val="a4"/>
@@ -2138,7 +2118,7 @@
                 <w:noProof/>
                 <w:webHidden/>
               </w:rPr>
-              <w:instrText xml:space="preserve"> PAGEREF _Toc503350688 \h </w:instrText>
+              <w:instrText xml:space="preserve"> PAGEREF _Toc503524633 \h </w:instrText>
             </w:r>
             <w:r>
               <w:rPr>
@@ -2183,7 +2163,7 @@
               <w:lang w:eastAsia="ru-RU"/>
             </w:rPr>
           </w:pPr>
-          <w:hyperlink w:anchor="_Toc503350689" w:history="1">
+          <w:hyperlink w:anchor="_Toc503524634" w:history="1">
             <w:r>
               <w:rPr>
                 <w:rStyle w:val="a4"/>
@@ -2210,7 +2190,7 @@
                 <w:noProof/>
                 <w:webHidden/>
               </w:rPr>
-              <w:instrText xml:space="preserve"> PAGEREF _Toc503350689 \h </w:instrText>
+              <w:instrText xml:space="preserve"> PAGEREF _Toc503524634 \h </w:instrText>
             </w:r>
             <w:r>
               <w:rPr>
@@ -2267,7 +2247,7 @@
           <w:numId w:val="0"/>
         </w:numPr>
       </w:pPr>
-      <w:bookmarkStart w:id="0" w:name="_Toc503350662"/>
+      <w:bookmarkStart w:id="0" w:name="_Toc503524607"/>
       <w:r>
         <w:lastRenderedPageBreak/>
         <w:t>ВСТУП</w:t>
@@ -2276,14 +2256,6 @@
     </w:p>
     <w:p>
       <w:pPr>
-        <w:jc w:val="center"/>
-        <w:rPr>
-          <w:lang w:val="uk-UA"/>
-        </w:rPr>
-      </w:pPr>
-    </w:p>
-    <w:p>
-      <w:pPr>
         <w:ind w:firstLine="720"/>
         <w:rPr>
           <w:lang w:val="uk-UA"/>
@@ -2329,7 +2301,67 @@
         <w:rPr>
           <w:lang w:val="uk-UA"/>
         </w:rPr>
-        <w:t xml:space="preserve"> інтернету. Великі гравці, такі як Indeed and Monster, перетворили полювання на роботу та в</w:t>
+        <w:t xml:space="preserve"> інтернету. Великі гравці, такі як </w:t>
+      </w:r>
+      <w:r>
+        <w:rPr>
+          <w:lang w:val="uk-UA"/>
+        </w:rPr>
+        <w:t>«</w:t>
+      </w:r>
+      <w:r>
+        <w:rPr>
+          <w:lang w:val="uk-UA"/>
+        </w:rPr>
+        <w:t>Indeed</w:t>
+      </w:r>
+      <w:r>
+        <w:rPr>
+          <w:lang w:val="uk-UA"/>
+        </w:rPr>
+        <w:t>»</w:t>
+      </w:r>
+      <w:r>
+        <w:rPr>
+          <w:lang w:val="uk-UA"/>
+        </w:rPr>
+        <w:t xml:space="preserve"> </w:t>
+      </w:r>
+      <w:r>
+        <w:rPr>
+          <w:lang w:val="uk-UA"/>
+        </w:rPr>
+        <w:t>та «</w:t>
+      </w:r>
+      <w:r>
+        <w:rPr>
+          <w:lang w:val="uk-UA"/>
+        </w:rPr>
+        <w:t>Monster</w:t>
+      </w:r>
+      <w:r>
+        <w:rPr>
+          <w:lang w:val="uk-UA"/>
+        </w:rPr>
+        <w:t>»</w:t>
+      </w:r>
+      <w:r>
+        <w:rPr>
+          <w:lang w:val="uk-UA"/>
+        </w:rPr>
+        <w:t xml:space="preserve">, перетворили </w:t>
+      </w:r>
+      <w:r>
+        <w:rPr>
+          <w:lang w:val="uk-UA"/>
+        </w:rPr>
+        <w:t>пошук роботи</w:t>
+      </w:r>
+      <w:r>
+        <w:rPr>
+          <w:lang w:val="uk-UA"/>
+        </w:rPr>
+        <w:t xml:space="preserve"> та в</w:t>
       </w:r>
       <w:r>
         <w:rPr>
@@ -2435,7 +2467,31 @@
         <w:rPr>
           <w:lang w:val="uk-UA"/>
         </w:rPr>
-        <w:t xml:space="preserve"> використовують ці портали для пошуку позицій у багатьох галузях промисловості, виходячи за межі ІТ до таких галузей, як інжиніринг, продаж, виробництво та фінансові послуги. Тим не менше, вони отримують жорстку конкуренцію з боку соціальних та професійних мереж, таких як LinkedIn. Але</w:t>
+        <w:t xml:space="preserve"> використовують ці портали для пошуку позицій у багатьох галузях промисловості, виходячи за межі ІТ до таких галузей, як інжиніринг, продаж, виробництво та фінансові послуги. Тим не менше, вони отримують жорстку конкуренцію з боку соціальних та професійних мереж, таких як </w:t>
+      </w:r>
+      <w:r>
+        <w:rPr>
+          <w:lang w:val="uk-UA"/>
+        </w:rPr>
+        <w:t>«</w:t>
+      </w:r>
+      <w:r>
+        <w:rPr>
+          <w:lang w:val="uk-UA"/>
+        </w:rPr>
+        <w:t>LinkedIn</w:t>
+      </w:r>
+      <w:r>
+        <w:rPr>
+          <w:lang w:val="uk-UA"/>
+        </w:rPr>
+        <w:t>»</w:t>
+      </w:r>
+      <w:r>
+        <w:rPr>
+          <w:lang w:val="uk-UA"/>
+        </w:rPr>
+        <w:t>. Але</w:t>
       </w:r>
       <w:r>
         <w:rPr>
@@ -2614,7 +2670,7 @@
       <w:pPr>
         <w:pStyle w:val="1"/>
       </w:pPr>
-      <w:bookmarkStart w:id="1" w:name="_Toc503350663"/>
+      <w:bookmarkStart w:id="1" w:name="_Toc503524608"/>
       <w:r>
         <w:lastRenderedPageBreak/>
         <w:t>ТЕОРЕТИЧНИЙ</w:t>
@@ -2623,7 +2679,13 @@
         <w:t xml:space="preserve"> </w:t>
       </w:r>
       <w:r>
-        <w:t xml:space="preserve">АНАЛІЗ ІНФОРМАЦІЙНИХ ПОТОКІВ ТА </w:t>
+        <w:t>АНАЛІЗ ІНФ</w:t>
+      </w:r>
+      <w:r>
+        <w:t>ОРМАЦІЙ</w:t>
+      </w:r>
+      <w:r>
+        <w:t xml:space="preserve">НИХ ПОТОКІВ ТА </w:t>
       </w:r>
       <w:r>
         <w:t>ОСОБЛИВОСТЕЙ ПРЕДМЕТНОЇ ОБЛАСТІ ДОСЛІДЖЕННЯ</w:t>
@@ -2632,28 +2694,18 @@
     </w:p>
     <w:p>
       <w:pPr>
-        <w:jc w:val="both"/>
-        <w:rPr>
-          <w:lang w:val="uk-UA"/>
-        </w:rPr>
-      </w:pPr>
-    </w:p>
-    <w:p>
-      <w:pPr>
         <w:pStyle w:val="2"/>
       </w:pPr>
-      <w:bookmarkStart w:id="2" w:name="_Toc503350664"/>
-      <w:r>
-        <w:t>Аналіз інформаційних потреб та визначення предметної області дослідження</w:t>
-      </w:r>
+      <w:bookmarkStart w:id="2" w:name="_Toc503524609"/>
+      <w:r>
+        <w:t xml:space="preserve">Аналіз інформаційних </w:t>
+      </w:r>
+      <w:r>
+        <w:t>потреб та визначення предметної області дослідження</w:t>
+      </w:r>
+      <w:bookmarkStart w:id="3" w:name="_GoBack"/>
       <w:bookmarkEnd w:id="2"/>
-    </w:p>
-    <w:p>
-      <w:pPr>
-        <w:rPr>
-          <w:lang w:val="uk-UA"/>
-        </w:rPr>
-      </w:pPr>
+      <w:bookmarkEnd w:id="3"/>
     </w:p>
     <w:p>
       <w:pPr>
@@ -3847,14 +3899,6 @@
     </w:p>
     <w:p>
       <w:pPr>
-        <w:jc w:val="center"/>
-        <w:rPr>
-          <w:lang w:val="uk-UA"/>
-        </w:rPr>
-      </w:pPr>
-    </w:p>
-    <w:p>
-      <w:pPr>
         <w:ind w:firstLine="708"/>
         <w:jc w:val="both"/>
         <w:rPr>
@@ -3901,14 +3945,7 @@
         <w:rPr>
           <w:lang w:val="uk-UA"/>
         </w:rPr>
-        <w:t xml:space="preserve">. Викладання повної інформації про кожне резюме у список не є доцільним. Кращим варіантом буде використання лише основних даних для процесу пошуку. Тоді якщо представник </w:t>
-      </w:r>
-      <w:r>
-        <w:rPr>
-          <w:lang w:val="uk-UA"/>
-        </w:rPr>
-        <w:lastRenderedPageBreak/>
-        <w:t>зацікавлений певним користувачем, він має мати можливість переглянути детальну інформацію.</w:t>
+        <w:t>. Викладання повної інформації про кожне резюме у список не є доцільним. Кращим варіантом буде використання лише основних даних для процесу пошуку. Тоді якщо представник зацікавлений певним користувачем, він має мати можливість переглянути детальну інформацію.</w:t>
       </w:r>
     </w:p>
     <w:p>
@@ -3923,6 +3960,7 @@
         <w:rPr>
           <w:lang w:val="uk-UA"/>
         </w:rPr>
+        <w:lastRenderedPageBreak/>
         <w:t>Розміщення, і, відповідно, пошук робіт – головна особливість порталу</w:t>
       </w:r>
       <w:r>
@@ -4168,6 +4206,7 @@
           <w:rFonts w:cs="Times New Roman"/>
           <w:lang w:val="uk-UA"/>
         </w:rPr>
+        <w:lastRenderedPageBreak/>
         <w:t>Адміністратор сайту стежить за працездатністю сервера (серверного устаткування і програм), на якому знаходиться сайт. Адміністратор несе відповідальність за мережеву безпеку. В деяких випадках він стає веб-майстером і може займатися розкручуванням, вести статистику відвідуваності, виконувати обов'язки контент-менеждера, стежачи за своєчасним оновленням інформації.</w:t>
       </w:r>
     </w:p>
@@ -4269,34 +4308,19 @@
     </w:p>
     <w:p>
       <w:pPr>
-        <w:ind w:firstLine="720"/>
-        <w:rPr>
-          <w:lang w:val="uk-UA"/>
-        </w:rPr>
-      </w:pPr>
-    </w:p>
-    <w:p>
-      <w:pPr>
         <w:pStyle w:val="2"/>
       </w:pPr>
-      <w:bookmarkStart w:id="3" w:name="_Toc503350665"/>
+      <w:bookmarkStart w:id="4" w:name="_Toc503524610"/>
       <w:r>
         <w:t xml:space="preserve">Архітектура та засоби реалізації бази даних </w:t>
       </w:r>
-      <w:bookmarkEnd w:id="3"/>
       <w:r>
         <w:t>Київської обласної дирекції служби зайнятості населенн</w:t>
       </w:r>
       <w:r>
         <w:t>я</w:t>
       </w:r>
-    </w:p>
-    <w:p>
-      <w:pPr>
-        <w:rPr>
-          <w:lang w:val="uk-UA"/>
-        </w:rPr>
-      </w:pPr>
+      <w:bookmarkEnd w:id="4"/>
     </w:p>
     <w:p>
       <w:pPr>
@@ -4372,15 +4396,68 @@
         <w:rPr>
           <w:lang w:val="uk-UA"/>
         </w:rPr>
+        <w:tab/>
+        <w:t xml:space="preserve">Серверна частина буде реалізована як </w:t>
+      </w:r>
+      <w:r>
+        <w:rPr>
+          <w:lang w:val="en-US"/>
+        </w:rPr>
+        <w:t>Web</w:t>
+      </w:r>
+      <w:r>
+        <w:t xml:space="preserve"> </w:t>
+      </w:r>
+      <w:r>
+        <w:rPr>
+          <w:lang w:val="en-US"/>
+        </w:rPr>
+        <w:t>API</w:t>
+      </w:r>
+      <w:r>
+        <w:t xml:space="preserve">, </w:t>
+      </w:r>
+      <w:r>
+        <w:t xml:space="preserve">та </w:t>
+      </w:r>
+      <w:r>
+        <w:rPr>
+          <w:lang w:val="uk-UA"/>
+        </w:rPr>
+        <w:t xml:space="preserve">може бути розгорнутою на платформі під керівництвом операційної системи </w:t>
+      </w:r>
+      <w:r>
+        <w:rPr>
+          <w:lang w:val="en-US"/>
+        </w:rPr>
+        <w:t>Windows</w:t>
+      </w:r>
+      <w:r>
+        <w:t>.</w:t>
+      </w:r>
+    </w:p>
+    <w:p>
+      <w:pPr>
+        <w:jc w:val="both"/>
+        <w:rPr>
+          <w:lang w:val="uk-UA"/>
+        </w:rPr>
+      </w:pPr>
+      <w:r>
         <w:lastRenderedPageBreak/>
         <w:tab/>
-        <w:t xml:space="preserve">Серверна частина буде реалізована як </w:t>
-      </w:r>
-      <w:r>
-        <w:rPr>
-          <w:lang w:val="en-US"/>
-        </w:rPr>
-        <w:t>Web</w:t>
+      </w:r>
+      <w:r>
+        <w:rPr>
+          <w:lang w:val="uk-UA"/>
+        </w:rPr>
+        <w:t xml:space="preserve">Порівняємо системи управління базами даних </w:t>
+      </w:r>
+      <w:r>
+        <w:rPr>
+          <w:lang w:val="en-US"/>
+        </w:rPr>
+        <w:t>MS</w:t>
       </w:r>
       <w:r>
         <w:t xml:space="preserve"> </w:t>
@@ -4389,78 +4466,25 @@
         <w:rPr>
           <w:lang w:val="en-US"/>
         </w:rPr>
-        <w:t>API</w:t>
-      </w:r>
-      <w:r>
-        <w:t xml:space="preserve">, </w:t>
+        <w:t>SQL</w:t>
+      </w:r>
+      <w:r>
+        <w:t xml:space="preserve"> </w:t>
+      </w:r>
+      <w:r>
+        <w:rPr>
+          <w:lang w:val="en-US"/>
+        </w:rPr>
+        <w:t>SERVER</w:t>
+      </w:r>
+      <w:r>
+        <w:t xml:space="preserve"> </w:t>
       </w:r>
       <w:r>
         <w:t xml:space="preserve">та </w:t>
       </w:r>
       <w:r>
         <w:rPr>
-          <w:lang w:val="uk-UA"/>
-        </w:rPr>
-        <w:t xml:space="preserve">може бути розгорнутою на платформі під керівництвом операційної системи </w:t>
-      </w:r>
-      <w:r>
-        <w:rPr>
-          <w:lang w:val="en-US"/>
-        </w:rPr>
-        <w:t>Windows</w:t>
-      </w:r>
-      <w:r>
-        <w:t>.</w:t>
-      </w:r>
-    </w:p>
-    <w:p>
-      <w:pPr>
-        <w:jc w:val="both"/>
-        <w:rPr>
-          <w:lang w:val="uk-UA"/>
-        </w:rPr>
-      </w:pPr>
-      <w:r>
-        <w:tab/>
-      </w:r>
-      <w:r>
-        <w:rPr>
-          <w:lang w:val="uk-UA"/>
-        </w:rPr>
-        <w:t xml:space="preserve">Порівняємо системи управління базами даних </w:t>
-      </w:r>
-      <w:r>
-        <w:rPr>
-          <w:lang w:val="en-US"/>
-        </w:rPr>
-        <w:t>MS</w:t>
-      </w:r>
-      <w:r>
-        <w:t xml:space="preserve"> </w:t>
-      </w:r>
-      <w:r>
-        <w:rPr>
-          <w:lang w:val="en-US"/>
-        </w:rPr>
-        <w:t>SQL</w:t>
-      </w:r>
-      <w:r>
-        <w:t xml:space="preserve"> </w:t>
-      </w:r>
-      <w:r>
-        <w:rPr>
-          <w:lang w:val="en-US"/>
-        </w:rPr>
-        <w:t>SERVER</w:t>
-      </w:r>
-      <w:r>
-        <w:t xml:space="preserve"> </w:t>
-      </w:r>
-      <w:r>
-        <w:t xml:space="preserve">та </w:t>
-      </w:r>
-      <w:r>
-        <w:rPr>
           <w:lang w:val="en-US"/>
         </w:rPr>
         <w:t>Oracle</w:t>
@@ -4474,14 +4498,6 @@
         </w:rPr>
         <w:t>Результати порівняння занесемо до таблиці 1.1.</w:t>
       </w:r>
-    </w:p>
-    <w:p>
-      <w:pPr>
-        <w:jc w:val="both"/>
-        <w:rPr>
-          <w:lang w:val="uk-UA"/>
-        </w:rPr>
-      </w:pPr>
     </w:p>
     <w:p>
       <w:pPr>
@@ -8107,26 +8123,48 @@
     </w:tbl>
     <w:p>
       <w:pPr>
+        <w:spacing w:after="160" w:line="259" w:lineRule="auto"/>
+        <w:rPr>
+          <w:lang w:val="uk-UA"/>
+        </w:rPr>
+      </w:pPr>
+    </w:p>
+    <w:p>
+      <w:pPr>
+        <w:spacing w:after="160" w:line="259" w:lineRule="auto"/>
+        <w:rPr>
+          <w:lang w:val="uk-UA"/>
+        </w:rPr>
+      </w:pPr>
+    </w:p>
+    <w:p>
+      <w:pPr>
+        <w:spacing w:after="160" w:line="259" w:lineRule="auto"/>
+        <w:rPr>
+          <w:lang w:val="uk-UA"/>
+        </w:rPr>
+      </w:pPr>
+    </w:p>
+    <w:p>
+      <w:pPr>
+        <w:ind w:firstLine="708"/>
         <w:jc w:val="both"/>
         <w:rPr>
           <w:lang w:val="uk-UA"/>
         </w:rPr>
       </w:pPr>
-    </w:p>
-    <w:p>
-      <w:pPr>
-        <w:jc w:val="both"/>
-        <w:rPr>
-          <w:lang w:val="uk-UA"/>
-        </w:rPr>
-      </w:pPr>
       <w:r>
         <w:rPr>
           <w:lang w:val="uk-UA"/>
         </w:rPr>
         <w:lastRenderedPageBreak/>
-        <w:tab/>
         <w:t>Також, порівняємо системи управління базами даних за вимогами технічного завдання.</w:t>
+      </w:r>
+      <w:r>
+        <w:rPr>
+          <w:lang w:val="uk-UA"/>
+        </w:rPr>
+        <w:t xml:space="preserve"> </w:t>
       </w:r>
     </w:p>
     <w:p>
@@ -11593,20 +11631,18 @@
       <w:pPr>
         <w:pStyle w:val="2"/>
       </w:pPr>
-      <w:bookmarkStart w:id="4" w:name="_Toc503350666"/>
+      <w:bookmarkStart w:id="5" w:name="_Toc503524611"/>
       <w:r>
         <w:lastRenderedPageBreak/>
-        <w:t>Опис Microsoft SQL Server</w:t>
-      </w:r>
-      <w:bookmarkEnd w:id="4"/>
-    </w:p>
-    <w:p>
-      <w:pPr>
-        <w:jc w:val="both"/>
-        <w:rPr>
-          <w:lang w:val="uk-UA"/>
-        </w:rPr>
-      </w:pPr>
+        <w:t>Опис M</w:t>
+      </w:r>
+      <w:r>
+        <w:t>ic</w:t>
+      </w:r>
+      <w:r>
+        <w:t>rosoft SQL Server</w:t>
+      </w:r>
+      <w:bookmarkEnd w:id="5"/>
     </w:p>
     <w:p>
       <w:pPr>
@@ -11918,15 +11954,7 @@
         <w:rPr>
           <w:lang w:val="uk-UA"/>
         </w:rPr>
-        <w:t>ю даних та безпекою даних. В</w:t>
-      </w:r>
-      <w:bookmarkStart w:id="5" w:name="_GoBack"/>
-      <w:bookmarkEnd w:id="5"/>
-      <w:r>
-        <w:rPr>
-          <w:lang w:val="uk-UA"/>
-        </w:rPr>
-        <w:t xml:space="preserve">она </w:t>
+        <w:t xml:space="preserve">ю даних та безпекою даних. Вона </w:t>
       </w:r>
       <w:r>
         <w:rPr>
@@ -11987,21 +12015,12 @@
       <w:pPr>
         <w:pStyle w:val="1"/>
       </w:pPr>
-      <w:bookmarkStart w:id="6" w:name="_Toc503350667"/>
+      <w:bookmarkStart w:id="6" w:name="_Toc503524612"/>
       <w:r>
         <w:lastRenderedPageBreak/>
         <w:t>ПРОЕКТУВАННЯ БАЗИ ДАНИХ</w:t>
       </w:r>
       <w:bookmarkEnd w:id="6"/>
-    </w:p>
-    <w:p>
-      <w:pPr>
-        <w:ind w:firstLine="708"/>
-        <w:jc w:val="center"/>
-        <w:rPr>
-          <w:lang w:val="uk-UA"/>
-        </w:rPr>
-      </w:pPr>
     </w:p>
     <w:p>
       <w:pPr>
@@ -12023,12 +12042,14 @@
       <w:bookmarkStart w:id="10" w:name="_Toc503350610"/>
       <w:bookmarkStart w:id="11" w:name="_Toc503350639"/>
       <w:bookmarkStart w:id="12" w:name="_Toc503350668"/>
+      <w:bookmarkStart w:id="13" w:name="_Toc503524613"/>
       <w:bookmarkEnd w:id="7"/>
       <w:bookmarkEnd w:id="8"/>
       <w:bookmarkEnd w:id="9"/>
       <w:bookmarkEnd w:id="10"/>
       <w:bookmarkEnd w:id="11"/>
       <w:bookmarkEnd w:id="12"/>
+      <w:bookmarkEnd w:id="13"/>
     </w:p>
     <w:p>
       <w:pPr>
@@ -12044,14 +12065,16 @@
           <w:lang w:val="uk-UA"/>
         </w:rPr>
       </w:pPr>
-      <w:bookmarkStart w:id="13" w:name="_Toc503350495"/>
-      <w:bookmarkStart w:id="14" w:name="_Toc503350611"/>
-      <w:bookmarkStart w:id="15" w:name="_Toc503350640"/>
-      <w:bookmarkStart w:id="16" w:name="_Toc503350669"/>
-      <w:bookmarkEnd w:id="13"/>
+      <w:bookmarkStart w:id="14" w:name="_Toc503350495"/>
+      <w:bookmarkStart w:id="15" w:name="_Toc503350611"/>
+      <w:bookmarkStart w:id="16" w:name="_Toc503350640"/>
+      <w:bookmarkStart w:id="17" w:name="_Toc503350669"/>
+      <w:bookmarkStart w:id="18" w:name="_Toc503524614"/>
       <w:bookmarkEnd w:id="14"/>
       <w:bookmarkEnd w:id="15"/>
       <w:bookmarkEnd w:id="16"/>
+      <w:bookmarkEnd w:id="17"/>
+      <w:bookmarkEnd w:id="18"/>
     </w:p>
     <w:p>
       <w:pPr>
@@ -12065,19 +12088,11 @@
           <w:bCs/>
         </w:rPr>
       </w:pPr>
-      <w:bookmarkStart w:id="17" w:name="_Toc503350670"/>
+      <w:bookmarkStart w:id="19" w:name="_Toc503524615"/>
       <w:r>
         <w:t>Аналіз інформаційних та датологічних процесів</w:t>
       </w:r>
-      <w:bookmarkEnd w:id="17"/>
-    </w:p>
-    <w:p>
-      <w:pPr>
-        <w:ind w:firstLine="708"/>
-        <w:rPr>
-          <w:lang w:val="uk-UA"/>
-        </w:rPr>
-      </w:pPr>
+      <w:bookmarkEnd w:id="19"/>
     </w:p>
     <w:p>
       <w:pPr>
@@ -12211,13 +12226,6 @@
     </w:p>
     <w:p>
       <w:pPr>
-        <w:rPr>
-          <w:lang w:val="uk-UA"/>
-        </w:rPr>
-      </w:pPr>
-    </w:p>
-    <w:p>
-      <w:pPr>
         <w:ind w:firstLine="708"/>
         <w:jc w:val="both"/>
         <w:rPr>
@@ -12306,15 +12314,6 @@
         <w:lastRenderedPageBreak/>
         <w:t>Роботодавець заповнює усі відповідні деталі нової роботи та надсилає ці дані системі. Ці дані заносяться до бази даних, і будуть використані при пошуку роботи.</w:t>
       </w:r>
-    </w:p>
-    <w:p>
-      <w:pPr>
-        <w:ind w:firstLine="708"/>
-        <w:jc w:val="both"/>
-        <w:rPr>
-          <w:lang w:val="uk-UA"/>
-        </w:rPr>
-      </w:pPr>
     </w:p>
     <w:p>
       <w:pPr>
@@ -12330,14 +12329,16 @@
           <w:lang w:val="uk-UA"/>
         </w:rPr>
       </w:pPr>
-      <w:bookmarkStart w:id="18" w:name="_Toc503350497"/>
-      <w:bookmarkStart w:id="19" w:name="_Toc503350613"/>
-      <w:bookmarkStart w:id="20" w:name="_Toc503350642"/>
-      <w:bookmarkStart w:id="21" w:name="_Toc503350671"/>
-      <w:bookmarkEnd w:id="18"/>
-      <w:bookmarkEnd w:id="19"/>
+      <w:bookmarkStart w:id="20" w:name="_Toc503350497"/>
+      <w:bookmarkStart w:id="21" w:name="_Toc503350613"/>
+      <w:bookmarkStart w:id="22" w:name="_Toc503350642"/>
+      <w:bookmarkStart w:id="23" w:name="_Toc503350671"/>
+      <w:bookmarkStart w:id="24" w:name="_Toc503524616"/>
       <w:bookmarkEnd w:id="20"/>
       <w:bookmarkEnd w:id="21"/>
+      <w:bookmarkEnd w:id="22"/>
+      <w:bookmarkEnd w:id="23"/>
+      <w:bookmarkEnd w:id="24"/>
     </w:p>
     <w:p>
       <w:pPr>
@@ -12353,20 +12354,22 @@
           <w:lang w:val="uk-UA"/>
         </w:rPr>
       </w:pPr>
-      <w:bookmarkStart w:id="22" w:name="_Toc503350498"/>
-      <w:bookmarkStart w:id="23" w:name="_Toc503350614"/>
-      <w:bookmarkStart w:id="24" w:name="_Toc503350643"/>
-      <w:bookmarkStart w:id="25" w:name="_Toc503350672"/>
-      <w:bookmarkEnd w:id="22"/>
-      <w:bookmarkEnd w:id="23"/>
-      <w:bookmarkEnd w:id="24"/>
+      <w:bookmarkStart w:id="25" w:name="_Toc503350498"/>
+      <w:bookmarkStart w:id="26" w:name="_Toc503350614"/>
+      <w:bookmarkStart w:id="27" w:name="_Toc503350643"/>
+      <w:bookmarkStart w:id="28" w:name="_Toc503350672"/>
+      <w:bookmarkStart w:id="29" w:name="_Toc503524617"/>
       <w:bookmarkEnd w:id="25"/>
+      <w:bookmarkEnd w:id="26"/>
+      <w:bookmarkEnd w:id="27"/>
+      <w:bookmarkEnd w:id="28"/>
+      <w:bookmarkEnd w:id="29"/>
     </w:p>
     <w:p>
       <w:pPr>
         <w:pStyle w:val="2"/>
       </w:pPr>
-      <w:bookmarkStart w:id="26" w:name="_Toc503350673"/>
+      <w:bookmarkStart w:id="30" w:name="_Toc503524618"/>
       <w:r>
         <w:t xml:space="preserve">Проектування структури бази даних </w:t>
       </w:r>
@@ -12376,15 +12379,7 @@
       <w:r>
         <w:t>я</w:t>
       </w:r>
-      <w:bookmarkEnd w:id="26"/>
-    </w:p>
-    <w:p>
-      <w:pPr>
-        <w:jc w:val="both"/>
-        <w:rPr>
-          <w:lang w:val="uk-UA"/>
-        </w:rPr>
-      </w:pPr>
+      <w:bookmarkEnd w:id="30"/>
     </w:p>
     <w:p>
       <w:pPr>
@@ -12532,38 +12527,34 @@
     </w:p>
     <w:p>
       <w:pPr>
-        <w:spacing w:after="160" w:line="259" w:lineRule="auto"/>
-        <w:rPr>
-          <w:lang w:val="uk-UA"/>
-        </w:rPr>
-      </w:pPr>
-      <w:r>
-        <w:rPr>
-          <w:lang w:val="uk-UA"/>
-        </w:rPr>
-        <w:br w:type="page"/>
-      </w:r>
-    </w:p>
-    <w:p>
-      <w:pPr>
-        <w:ind w:left="360" w:firstLine="348"/>
-        <w:jc w:val="both"/>
-        <w:rPr>
-          <w:lang w:val="uk-UA"/>
-        </w:rPr>
-      </w:pPr>
-      <w:r>
-        <w:rPr>
-          <w:lang w:val="uk-UA"/>
-        </w:rPr>
-        <w:lastRenderedPageBreak/>
+        <w:ind w:firstLine="708"/>
+        <w:rPr>
+          <w:lang w:val="uk-UA"/>
+        </w:rPr>
+      </w:pPr>
+      <w:r>
+        <w:rPr>
+          <w:lang w:val="uk-UA"/>
+        </w:rPr>
         <w:t xml:space="preserve">Зобразимо логічну структуру бази даних за допомогою </w:t>
       </w:r>
       <w:r>
         <w:rPr>
           <w:lang w:val="en-US"/>
         </w:rPr>
-        <w:t xml:space="preserve">Entity Relationship </w:t>
+        <w:t>Entity</w:t>
+      </w:r>
+      <w:r>
+        <w:t xml:space="preserve"> </w:t>
+      </w:r>
+      <w:r>
+        <w:rPr>
+          <w:lang w:val="en-US"/>
+        </w:rPr>
+        <w:t>Relationship</w:t>
+      </w:r>
+      <w:r>
+        <w:t xml:space="preserve"> </w:t>
       </w:r>
       <w:r>
         <w:t>д</w:t>
@@ -12586,6 +12577,7 @@
           <w:noProof/>
           <w:lang w:eastAsia="ru-RU"/>
         </w:rPr>
+        <w:lastRenderedPageBreak/>
         <w:drawing>
           <wp:inline distT="0" distB="0" distL="0" distR="0" wp14:anchorId="0050C4C7" wp14:editId="3599AA56">
             <wp:extent cx="6562725" cy="4538489"/>
@@ -12674,15 +12666,6 @@
     </w:p>
     <w:p>
       <w:pPr>
-        <w:ind w:left="360" w:firstLine="348"/>
-        <w:jc w:val="center"/>
-        <w:rPr>
-          <w:lang w:val="uk-UA"/>
-        </w:rPr>
-      </w:pPr>
-    </w:p>
-    <w:p>
-      <w:pPr>
         <w:ind w:firstLine="720"/>
         <w:jc w:val="both"/>
         <w:rPr>
@@ -12789,7 +12772,6 @@
         <w:rPr>
           <w:lang w:val="uk-UA"/>
         </w:rPr>
-        <w:lastRenderedPageBreak/>
         <w:t xml:space="preserve">id </w:t>
       </w:r>
       <w:r>
@@ -12845,6 +12827,7 @@
         <w:rPr>
           <w:lang w:val="uk-UA"/>
         </w:rPr>
+        <w:lastRenderedPageBreak/>
         <w:t xml:space="preserve">user_type_id </w:t>
       </w:r>
       <w:r>
@@ -13141,14 +13124,7 @@
         <w:rPr>
           <w:lang w:val="uk-UA"/>
         </w:rPr>
-        <w:t xml:space="preserve"> Якщо так, то їм може запропонувати продукт для </w:t>
-      </w:r>
-      <w:r>
-        <w:rPr>
-          <w:lang w:val="uk-UA"/>
-        </w:rPr>
-        <w:lastRenderedPageBreak/>
-        <w:t>створення ефективного резюме. Користувачі, які не активно шукають роботу, не отримають такої пропозиції.</w:t>
+        <w:t xml:space="preserve"> Якщо так, то їм може запропонувати продукт для створення ефективного резюме. Користувачі, які не активно шукають роботу, не отримають такої пропозиції.</w:t>
       </w:r>
       <w:r>
         <w:t xml:space="preserve"> </w:t>
@@ -13186,6 +13162,7 @@
         <w:rPr>
           <w:lang w:val="uk-UA"/>
         </w:rPr>
+        <w:lastRenderedPageBreak/>
         <w:t xml:space="preserve">Ми можемо додатково </w:t>
       </w:r>
       <w:r>
@@ -13529,7 +13506,6 @@
         <w:rPr>
           <w:lang w:val="uk-UA"/>
         </w:rPr>
-        <w:lastRenderedPageBreak/>
         <w:t>company_website_url - це обов'язков</w:t>
       </w:r>
       <w:r>
@@ -13594,6 +13570,7 @@
         <w:rPr>
           <w:lang w:val="uk-UA"/>
         </w:rPr>
+        <w:lastRenderedPageBreak/>
         <w:t>Нарешті, таблиця business_stream має лише два атрибути: ідентифікатор, який є основним ключем для цієї таблиці, а також опис основного бізнес-потоку компанії (business_stream_name).</w:t>
       </w:r>
     </w:p>
@@ -13984,7 +13961,6 @@
         <w:rPr>
           <w:lang w:val="uk-UA"/>
         </w:rPr>
-        <w:lastRenderedPageBreak/>
         <w:t xml:space="preserve">major </w:t>
       </w:r>
       <w:r>
@@ -14053,6 +14029,7 @@
         <w:rPr>
           <w:lang w:val="uk-UA"/>
         </w:rPr>
+        <w:lastRenderedPageBreak/>
         <w:t>start_date - цей атрибут зберігає дату, коли користувач був прийнятий у навчальну програму.</w:t>
       </w:r>
     </w:p>
@@ -14550,7 +14527,6 @@
         <w:rPr>
           <w:lang w:val="uk-UA"/>
         </w:rPr>
-        <w:lastRenderedPageBreak/>
         <w:t>user_account_id - цей стовпець передається з таблиці user_account і є основним ключем для цієї таблиці.</w:t>
       </w:r>
     </w:p>
@@ -14589,6 +14565,7 @@
         <w:rPr>
           <w:lang w:val="uk-UA"/>
         </w:rPr>
+        <w:lastRenderedPageBreak/>
         <w:t xml:space="preserve">skill_level - </w:t>
       </w:r>
       <w:r>
@@ -14988,7 +14965,6 @@
         <w:rPr>
           <w:lang w:val="uk-UA"/>
         </w:rPr>
-        <w:lastRenderedPageBreak/>
         <w:t xml:space="preserve">job_location_id - посилання на атрибут у таблиці job_location, де зберігається фактичне місце роботи: адресу, місто, </w:t>
       </w:r>
       <w:r>
@@ -15020,6 +14996,7 @@
         <w:rPr>
           <w:lang w:val="uk-UA"/>
         </w:rPr>
+        <w:lastRenderedPageBreak/>
         <w:t>is_active - Це означає, що робота все ще відкрита. Рекрутери можуть відмічати свої посади неактивними, як тільки</w:t>
       </w:r>
       <w:r>
@@ -15129,19 +15106,12 @@
       <w:pPr>
         <w:pStyle w:val="1"/>
       </w:pPr>
-      <w:bookmarkStart w:id="27" w:name="_Toc503350674"/>
+      <w:bookmarkStart w:id="31" w:name="_Toc503524619"/>
       <w:r>
         <w:lastRenderedPageBreak/>
         <w:t>РЕАЛІЗАЦІЯ ПІДСИСТЕМИ ОБРОБКИ ДАНИХ</w:t>
       </w:r>
-      <w:bookmarkEnd w:id="27"/>
-    </w:p>
-    <w:p>
-      <w:pPr>
-        <w:rPr>
-          <w:lang w:val="uk-UA"/>
-        </w:rPr>
-      </w:pPr>
+      <w:bookmarkEnd w:id="31"/>
     </w:p>
     <w:p>
       <w:pPr>
@@ -15157,18 +15127,20 @@
           <w:lang w:val="uk-UA"/>
         </w:rPr>
       </w:pPr>
-      <w:bookmarkStart w:id="28" w:name="_Toc503348545"/>
-      <w:bookmarkStart w:id="29" w:name="_Toc503348575"/>
-      <w:bookmarkStart w:id="30" w:name="_Toc503350501"/>
-      <w:bookmarkStart w:id="31" w:name="_Toc503350617"/>
-      <w:bookmarkStart w:id="32" w:name="_Toc503350646"/>
-      <w:bookmarkStart w:id="33" w:name="_Toc503350675"/>
-      <w:bookmarkEnd w:id="28"/>
-      <w:bookmarkEnd w:id="29"/>
-      <w:bookmarkEnd w:id="30"/>
-      <w:bookmarkEnd w:id="31"/>
+      <w:bookmarkStart w:id="32" w:name="_Toc503348545"/>
+      <w:bookmarkStart w:id="33" w:name="_Toc503348575"/>
+      <w:bookmarkStart w:id="34" w:name="_Toc503350501"/>
+      <w:bookmarkStart w:id="35" w:name="_Toc503350617"/>
+      <w:bookmarkStart w:id="36" w:name="_Toc503350646"/>
+      <w:bookmarkStart w:id="37" w:name="_Toc503350675"/>
+      <w:bookmarkStart w:id="38" w:name="_Toc503524620"/>
       <w:bookmarkEnd w:id="32"/>
       <w:bookmarkEnd w:id="33"/>
+      <w:bookmarkEnd w:id="34"/>
+      <w:bookmarkEnd w:id="35"/>
+      <w:bookmarkEnd w:id="36"/>
+      <w:bookmarkEnd w:id="37"/>
+      <w:bookmarkEnd w:id="38"/>
     </w:p>
     <w:p>
       <w:pPr>
@@ -15178,18 +15150,11 @@
           <w:numId w:val="23"/>
         </w:numPr>
       </w:pPr>
-      <w:bookmarkStart w:id="34" w:name="_Toc503350676"/>
+      <w:bookmarkStart w:id="39" w:name="_Toc503524621"/>
       <w:r>
         <w:t>Проектування інтерфейсу обробки даних</w:t>
       </w:r>
-      <w:bookmarkEnd w:id="34"/>
-    </w:p>
-    <w:p>
-      <w:pPr>
-        <w:rPr>
-          <w:lang w:val="uk-UA"/>
-        </w:rPr>
-      </w:pPr>
+      <w:bookmarkEnd w:id="39"/>
     </w:p>
     <w:p>
       <w:pPr>
@@ -15616,14 +15581,6 @@
     </w:p>
     <w:p>
       <w:pPr>
-        <w:jc w:val="both"/>
-        <w:rPr>
-          <w:lang w:val="uk-UA"/>
-        </w:rPr>
-      </w:pPr>
-    </w:p>
-    <w:p>
-      <w:pPr>
         <w:pStyle w:val="a0"/>
         <w:numPr>
           <w:ilvl w:val="0"/>
@@ -15636,14 +15593,16 @@
           <w:lang w:val="uk-UA"/>
         </w:rPr>
       </w:pPr>
-      <w:bookmarkStart w:id="35" w:name="_Toc503350504"/>
-      <w:bookmarkStart w:id="36" w:name="_Toc503350619"/>
-      <w:bookmarkStart w:id="37" w:name="_Toc503350648"/>
-      <w:bookmarkStart w:id="38" w:name="_Toc503350677"/>
-      <w:bookmarkEnd w:id="35"/>
-      <w:bookmarkEnd w:id="36"/>
-      <w:bookmarkEnd w:id="37"/>
-      <w:bookmarkEnd w:id="38"/>
+      <w:bookmarkStart w:id="40" w:name="_Toc503350504"/>
+      <w:bookmarkStart w:id="41" w:name="_Toc503350619"/>
+      <w:bookmarkStart w:id="42" w:name="_Toc503350648"/>
+      <w:bookmarkStart w:id="43" w:name="_Toc503350677"/>
+      <w:bookmarkStart w:id="44" w:name="_Toc503524622"/>
+      <w:bookmarkEnd w:id="40"/>
+      <w:bookmarkEnd w:id="41"/>
+      <w:bookmarkEnd w:id="42"/>
+      <w:bookmarkEnd w:id="43"/>
+      <w:bookmarkEnd w:id="44"/>
     </w:p>
     <w:p>
       <w:pPr>
@@ -15659,12 +15618,14 @@
           <w:lang w:val="uk-UA"/>
         </w:rPr>
       </w:pPr>
-      <w:bookmarkStart w:id="39" w:name="_Toc503350620"/>
-      <w:bookmarkStart w:id="40" w:name="_Toc503350649"/>
-      <w:bookmarkStart w:id="41" w:name="_Toc503350678"/>
-      <w:bookmarkEnd w:id="39"/>
-      <w:bookmarkEnd w:id="40"/>
-      <w:bookmarkEnd w:id="41"/>
+      <w:bookmarkStart w:id="45" w:name="_Toc503350620"/>
+      <w:bookmarkStart w:id="46" w:name="_Toc503350649"/>
+      <w:bookmarkStart w:id="47" w:name="_Toc503350678"/>
+      <w:bookmarkStart w:id="48" w:name="_Toc503524623"/>
+      <w:bookmarkEnd w:id="45"/>
+      <w:bookmarkEnd w:id="46"/>
+      <w:bookmarkEnd w:id="47"/>
+      <w:bookmarkEnd w:id="48"/>
     </w:p>
     <w:p>
       <w:pPr>
@@ -15674,21 +15635,14 @@
           <w:bCs/>
         </w:rPr>
       </w:pPr>
-      <w:bookmarkStart w:id="42" w:name="_Toc503350679"/>
+      <w:bookmarkStart w:id="49" w:name="_Toc503524624"/>
       <w:r>
         <w:t>Фізична</w:t>
       </w:r>
       <w:r>
         <w:t xml:space="preserve"> реалізація бази даних</w:t>
       </w:r>
-      <w:bookmarkEnd w:id="42"/>
-    </w:p>
-    <w:p>
-      <w:pPr>
-        <w:rPr>
-          <w:lang w:val="uk-UA"/>
-        </w:rPr>
-      </w:pPr>
+      <w:bookmarkEnd w:id="49"/>
     </w:p>
     <w:p>
       <w:pPr>
@@ -17479,6 +17433,7 @@
           <w:szCs w:val="19"/>
           <w:lang w:val="en-US"/>
         </w:rPr>
+        <w:lastRenderedPageBreak/>
         <w:t xml:space="preserve">    </w:t>
       </w:r>
       <w:proofErr w:type="gramStart"/>
@@ -17576,7 +17531,6 @@
           <w:szCs w:val="19"/>
           <w:lang w:val="en-US"/>
         </w:rPr>
-        <w:lastRenderedPageBreak/>
         <w:t xml:space="preserve">    </w:t>
       </w:r>
       <w:proofErr w:type="gramStart"/>
@@ -23108,7 +23062,6 @@
           <w:szCs w:val="19"/>
           <w:lang w:val="en-US"/>
         </w:rPr>
-        <w:lastRenderedPageBreak/>
         <w:t>-- Table: job_post_skill_set</w:t>
       </w:r>
     </w:p>
@@ -28105,6 +28058,7 @@
           <w:szCs w:val="19"/>
           <w:lang w:val="en-US"/>
         </w:rPr>
+        <w:lastRenderedPageBreak/>
         <w:t>);</w:t>
       </w:r>
     </w:p>
@@ -28130,7 +28084,6 @@
           <w:szCs w:val="19"/>
           <w:lang w:val="en-US"/>
         </w:rPr>
-        <w:lastRenderedPageBreak/>
         <w:t>-- Table: user_type</w:t>
       </w:r>
     </w:p>
@@ -32197,6 +32150,7 @@
           <w:szCs w:val="19"/>
           <w:lang w:val="en-US"/>
         </w:rPr>
+        <w:lastRenderedPageBreak/>
         <w:t>ALTER</w:t>
       </w:r>
       <w:r>
@@ -32301,7 +32255,6 @@
           <w:szCs w:val="19"/>
           <w:lang w:val="en-US"/>
         </w:rPr>
-        <w:lastRenderedPageBreak/>
         <w:t xml:space="preserve">    </w:t>
       </w:r>
       <w:r>
@@ -34127,49 +34080,6 @@
           <w:lang w:val="en-US"/>
         </w:rPr>
         <w:t>);</w:t>
-      </w:r>
-    </w:p>
-    <w:p>
-      <w:pPr>
-        <w:autoSpaceDE w:val="0"/>
-        <w:autoSpaceDN w:val="0"/>
-        <w:adjustRightInd w:val="0"/>
-        <w:spacing w:line="240" w:lineRule="auto"/>
-        <w:rPr>
-          <w:rFonts w:ascii="Consolas" w:hAnsi="Consolas" w:cs="Consolas"/>
-          <w:noProof/>
-          <w:color w:val="000000"/>
-          <w:sz w:val="19"/>
-          <w:szCs w:val="19"/>
-          <w:lang w:val="en-US"/>
-        </w:rPr>
-      </w:pPr>
-    </w:p>
-    <w:p>
-      <w:pPr>
-        <w:autoSpaceDE w:val="0"/>
-        <w:autoSpaceDN w:val="0"/>
-        <w:adjustRightInd w:val="0"/>
-        <w:spacing w:line="240" w:lineRule="auto"/>
-        <w:rPr>
-          <w:rFonts w:ascii="Consolas" w:hAnsi="Consolas" w:cs="Consolas"/>
-          <w:noProof/>
-          <w:color w:val="000000"/>
-          <w:sz w:val="19"/>
-          <w:szCs w:val="19"/>
-          <w:lang w:val="en-US"/>
-        </w:rPr>
-      </w:pPr>
-      <w:r>
-        <w:rPr>
-          <w:rFonts w:ascii="Consolas" w:hAnsi="Consolas" w:cs="Consolas"/>
-          <w:noProof/>
-          <w:color w:val="008000"/>
-          <w:sz w:val="19"/>
-          <w:szCs w:val="19"/>
-          <w:lang w:val="en-US"/>
-        </w:rPr>
-        <w:t>-- End of file.</w:t>
       </w:r>
     </w:p>
     <w:p>
@@ -34464,19 +34374,12 @@
           <w:bCs/>
         </w:rPr>
       </w:pPr>
-      <w:bookmarkStart w:id="43" w:name="_Toc503350680"/>
+      <w:bookmarkStart w:id="50" w:name="_Toc503524625"/>
       <w:r>
         <w:lastRenderedPageBreak/>
         <w:t>Виконання основних запитів</w:t>
       </w:r>
-      <w:bookmarkEnd w:id="43"/>
-    </w:p>
-    <w:p>
-      <w:pPr>
-        <w:rPr>
-          <w:lang w:val="uk-UA"/>
-        </w:rPr>
-      </w:pPr>
+      <w:bookmarkEnd w:id="50"/>
     </w:p>
     <w:p>
       <w:pPr>
@@ -38469,17 +38372,27 @@
     </w:p>
     <w:p>
       <w:pPr>
-        <w:spacing w:after="160" w:line="259" w:lineRule="auto"/>
-        <w:rPr>
-          <w:lang w:val="uk-UA"/>
-        </w:rPr>
-      </w:pPr>
-      <w:r>
-        <w:rPr>
-          <w:lang w:val="uk-UA"/>
-        </w:rPr>
-        <w:br w:type="page"/>
-      </w:r>
+        <w:jc w:val="both"/>
+        <w:rPr>
+          <w:lang w:val="uk-UA"/>
+        </w:rPr>
+      </w:pPr>
+    </w:p>
+    <w:p>
+      <w:pPr>
+        <w:autoSpaceDE w:val="0"/>
+        <w:autoSpaceDN w:val="0"/>
+        <w:adjustRightInd w:val="0"/>
+        <w:spacing w:line="240" w:lineRule="auto"/>
+        <w:ind w:firstLine="708"/>
+        <w:rPr>
+          <w:rFonts w:ascii="Consolas" w:hAnsi="Consolas" w:cs="Consolas"/>
+          <w:color w:val="000000"/>
+          <w:sz w:val="19"/>
+          <w:szCs w:val="19"/>
+          <w:lang w:val="en-US"/>
+        </w:rPr>
+      </w:pPr>
     </w:p>
     <w:p>
       <w:pPr>
@@ -44921,16 +44834,27 @@
     <w:p>
       <w:pPr>
         <w:ind w:firstLine="708"/>
+        <w:jc w:val="both"/>
         <w:rPr>
           <w:rFonts w:cs="Times New Roman"/>
           <w:lang w:val="uk-UA"/>
         </w:rPr>
       </w:pPr>
-      <w:r>
+    </w:p>
+    <w:p>
+      <w:pPr>
+        <w:ind w:firstLine="708"/>
         <w:rPr>
           <w:rFonts w:cs="Times New Roman"/>
           <w:lang w:val="uk-UA"/>
         </w:rPr>
+      </w:pPr>
+      <w:r>
+        <w:rPr>
+          <w:rFonts w:cs="Times New Roman"/>
+          <w:lang w:val="uk-UA"/>
+        </w:rPr>
+        <w:lastRenderedPageBreak/>
         <w:t>[</w:t>
       </w:r>
     </w:p>
@@ -44947,7 +44871,6 @@
           <w:rFonts w:cs="Times New Roman"/>
           <w:lang w:val="uk-UA"/>
         </w:rPr>
-        <w:lastRenderedPageBreak/>
         <w:t xml:space="preserve">    {</w:t>
       </w:r>
     </w:p>
@@ -45431,6 +45354,7 @@
           <w:rFonts w:cs="Times New Roman"/>
           <w:lang w:val="uk-UA"/>
         </w:rPr>
+        <w:lastRenderedPageBreak/>
         <w:t xml:space="preserve">        "JobLocationState": "Kievskaya Oblast",</w:t>
       </w:r>
     </w:p>
@@ -45447,7 +45371,6 @@
           <w:rFonts w:cs="Times New Roman"/>
           <w:lang w:val="uk-UA"/>
         </w:rPr>
-        <w:lastRenderedPageBreak/>
         <w:t xml:space="preserve">        "JobLocationCountry": "Ukraine",</w:t>
       </w:r>
     </w:p>
@@ -45706,15 +45629,6 @@
         </w:rPr>
         <w:t>}</w:t>
       </w:r>
-    </w:p>
-    <w:p>
-      <w:pPr>
-        <w:jc w:val="both"/>
-        <w:rPr>
-          <w:rFonts w:cs="Times New Roman"/>
-          <w:lang w:val="uk-UA"/>
-        </w:rPr>
-      </w:pPr>
     </w:p>
     <w:p>
       <w:pPr>
@@ -45724,18 +45638,11 @@
           <w:bCs/>
         </w:rPr>
       </w:pPr>
-      <w:bookmarkStart w:id="44" w:name="_Toc503350681"/>
+      <w:bookmarkStart w:id="51" w:name="_Toc503524626"/>
       <w:r>
         <w:t>Підтримка міграцій бази даних</w:t>
       </w:r>
-      <w:bookmarkEnd w:id="44"/>
-    </w:p>
-    <w:p>
-      <w:pPr>
-        <w:rPr>
-          <w:lang w:val="uk-UA"/>
-        </w:rPr>
-      </w:pPr>
+      <w:bookmarkEnd w:id="51"/>
     </w:p>
     <w:p>
       <w:pPr>
@@ -45981,20 +45888,6 @@
           <w:lang w:val="uk-UA"/>
         </w:rPr>
         <w:t>Оновимо базу даних:</w:t>
-      </w:r>
-    </w:p>
-    <w:p>
-      <w:pPr>
-        <w:spacing w:after="160" w:line="259" w:lineRule="auto"/>
-        <w:rPr>
-          <w:lang w:val="uk-UA"/>
-        </w:rPr>
-      </w:pPr>
-      <w:r>
-        <w:rPr>
-          <w:lang w:val="uk-UA"/>
-        </w:rPr>
-        <w:br w:type="page"/>
       </w:r>
     </w:p>
     <w:p>
@@ -46066,7 +45959,6 @@
           <w:color w:val="000000"/>
           <w:sz w:val="19"/>
           <w:szCs w:val="19"/>
-          <w:lang w:val="en-US"/>
         </w:rPr>
       </w:pPr>
       <w:r>
@@ -46086,7 +45978,16 @@
           <w:szCs w:val="19"/>
           <w:lang w:val="en-US"/>
         </w:rPr>
-        <w:t xml:space="preserve">User: </w:t>
+        <w:t>User</w:t>
+      </w:r>
+      <w:r>
+        <w:rPr>
+          <w:rFonts w:ascii="Consolas" w:hAnsi="Consolas" w:cs="Consolas"/>
+          <w:color w:val="008000"/>
+          <w:sz w:val="19"/>
+          <w:szCs w:val="19"/>
+        </w:rPr>
+        <w:t xml:space="preserve">: </w:t>
       </w:r>
     </w:p>
     <w:p>
@@ -46109,9 +46010,18 @@
           <w:color w:val="008000"/>
           <w:sz w:val="19"/>
           <w:szCs w:val="19"/>
-          <w:lang w:val="en-US"/>
-        </w:rPr>
-        <w:t xml:space="preserve">   Server: (LocalDb)\MSSQLLocalDB</w:t>
+        </w:rPr>
+        <w:t xml:space="preserve">   </w:t>
+      </w:r>
+      <w:r>
+        <w:rPr>
+          <w:rFonts w:ascii="Consolas" w:hAnsi="Consolas" w:cs="Consolas"/>
+          <w:color w:val="008000"/>
+          <w:sz w:val="19"/>
+          <w:szCs w:val="19"/>
+          <w:lang w:val="en-US"/>
+        </w:rPr>
+        <w:t>Server: (LocalDb)\MSSQLLocalDB</w:t>
       </w:r>
     </w:p>
     <w:p>
@@ -47490,18 +47400,11 @@
     </w:p>
     <w:p>
       <w:pPr>
-        <w:spacing w:after="160" w:line="259" w:lineRule="auto"/>
-        <w:rPr>
-          <w:lang w:val="uk-UA"/>
-        </w:rPr>
-      </w:pPr>
-    </w:p>
-    <w:p>
-      <w:pPr>
         <w:pStyle w:val="1"/>
       </w:pPr>
-      <w:bookmarkStart w:id="45" w:name="_Toc503350682"/>
-      <w:r>
+      <w:bookmarkStart w:id="52" w:name="_Toc503524627"/>
+      <w:r>
+        <w:lastRenderedPageBreak/>
         <w:t xml:space="preserve">АДМІНІСТРУВАННЯ </w:t>
       </w:r>
       <w:r>
@@ -47510,22 +47413,7 @@
       <w:r>
         <w:t xml:space="preserve"> ДАНИХ</w:t>
       </w:r>
-      <w:bookmarkEnd w:id="45"/>
-    </w:p>
-    <w:p>
-      <w:pPr>
-        <w:rPr>
-          <w:bCs/>
-          <w:lang w:val="uk-UA"/>
-        </w:rPr>
-      </w:pPr>
-      <w:r>
-        <w:rPr>
-          <w:bCs/>
-          <w:lang w:val="uk-UA"/>
-        </w:rPr>
-        <w:tab/>
-      </w:r>
+      <w:bookmarkEnd w:id="52"/>
     </w:p>
     <w:p>
       <w:pPr>
@@ -47541,18 +47429,20 @@
           <w:lang w:val="uk-UA"/>
         </w:rPr>
       </w:pPr>
-      <w:bookmarkStart w:id="46" w:name="_Toc503348551"/>
-      <w:bookmarkStart w:id="47" w:name="_Toc503348581"/>
-      <w:bookmarkStart w:id="48" w:name="_Toc503350511"/>
-      <w:bookmarkStart w:id="49" w:name="_Toc503350625"/>
-      <w:bookmarkStart w:id="50" w:name="_Toc503350654"/>
-      <w:bookmarkStart w:id="51" w:name="_Toc503350683"/>
-      <w:bookmarkEnd w:id="46"/>
-      <w:bookmarkEnd w:id="47"/>
-      <w:bookmarkEnd w:id="48"/>
-      <w:bookmarkEnd w:id="49"/>
-      <w:bookmarkEnd w:id="50"/>
-      <w:bookmarkEnd w:id="51"/>
+      <w:bookmarkStart w:id="53" w:name="_Toc503348551"/>
+      <w:bookmarkStart w:id="54" w:name="_Toc503348581"/>
+      <w:bookmarkStart w:id="55" w:name="_Toc503350511"/>
+      <w:bookmarkStart w:id="56" w:name="_Toc503350625"/>
+      <w:bookmarkStart w:id="57" w:name="_Toc503350654"/>
+      <w:bookmarkStart w:id="58" w:name="_Toc503350683"/>
+      <w:bookmarkStart w:id="59" w:name="_Toc503524628"/>
+      <w:bookmarkEnd w:id="53"/>
+      <w:bookmarkEnd w:id="54"/>
+      <w:bookmarkEnd w:id="55"/>
+      <w:bookmarkEnd w:id="56"/>
+      <w:bookmarkEnd w:id="57"/>
+      <w:bookmarkEnd w:id="58"/>
+      <w:bookmarkEnd w:id="59"/>
     </w:p>
     <w:p>
       <w:pPr>
@@ -47562,19 +47452,11 @@
           <w:numId w:val="23"/>
         </w:numPr>
       </w:pPr>
-      <w:bookmarkStart w:id="52" w:name="_Toc503350684"/>
+      <w:bookmarkStart w:id="60" w:name="_Toc503524629"/>
       <w:r>
         <w:t>Порядок налаштування сервера</w:t>
       </w:r>
-      <w:bookmarkEnd w:id="52"/>
-    </w:p>
-    <w:p>
-      <w:pPr>
-        <w:rPr>
-          <w:bCs/>
-          <w:lang w:val="uk-UA"/>
-        </w:rPr>
-      </w:pPr>
+      <w:bookmarkEnd w:id="60"/>
     </w:p>
     <w:p>
       <w:pPr>
@@ -47584,6 +47466,9 @@
         </w:rPr>
       </w:pPr>
       <w:r>
+        <w:rPr>
+          <w:lang w:val="en-US"/>
+        </w:rPr>
         <w:tab/>
       </w:r>
       <w:r>
@@ -47730,14 +47615,7 @@
         <w:rPr>
           <w:lang w:val="uk-UA"/>
         </w:rPr>
-        <w:t xml:space="preserve">На наступному екрані вибираємо ті компоненти SQL Server, які хочемо встановити. Тут доцільно вибрати все. Перелік елементі, які можна вибрати для </w:t>
-      </w:r>
-      <w:r>
-        <w:rPr>
-          <w:lang w:val="uk-UA"/>
-        </w:rPr>
-        <w:lastRenderedPageBreak/>
-        <w:t>установки ( більш детальний опис компонентів можна отримати натиснувши F1 на поточному кроці):</w:t>
+        <w:t>На наступному екрані вибираємо ті компоненти SQL Server, які хочемо встановити. Тут доцільно вибрати все. Перелік елементі, які можна вибрати для установки ( більш детальний опис компонентів можна отримати натиснувши F1 на поточному кроці):</w:t>
       </w:r>
     </w:p>
     <w:p>
@@ -47756,6 +47634,7 @@
         <w:rPr>
           <w:lang w:val="uk-UA"/>
         </w:rPr>
+        <w:lastRenderedPageBreak/>
         <w:t>Database Engine Services - SQL Server.</w:t>
       </w:r>
     </w:p>
@@ -48022,7 +47901,6 @@
         <w:rPr>
           <w:lang w:val="uk-UA"/>
         </w:rPr>
-        <w:lastRenderedPageBreak/>
         <w:t>SQL Client Tools Connectivity SDK - на Microsoft Connect є баг щодо опису цього елемента - SQL Client Connectivity SDK and Client Tools SDK DOCUMENTATION.</w:t>
       </w:r>
     </w:p>
@@ -48042,16 +47920,9 @@
         <w:rPr>
           <w:lang w:val="uk-UA"/>
         </w:rPr>
+        <w:lastRenderedPageBreak/>
         <w:t>Microsoft Sync Framework - багатофункціональна платформа синхронізації, що дозволяє інтегрувати будь-який додаток з будь-якими даними з будь-якого сховища, за будь-якого протоколу і в будь-якій мережі.</w:t>
       </w:r>
-    </w:p>
-    <w:p>
-      <w:pPr>
-        <w:jc w:val="both"/>
-        <w:rPr>
-          <w:lang w:val="uk-UA"/>
-        </w:rPr>
-      </w:pPr>
     </w:p>
     <w:p>
       <w:pPr>
@@ -48067,31 +47938,26 @@
           <w:lang w:val="uk-UA"/>
         </w:rPr>
       </w:pPr>
-      <w:bookmarkStart w:id="53" w:name="_Toc503350513"/>
-      <w:bookmarkStart w:id="54" w:name="_Toc503350627"/>
-      <w:bookmarkStart w:id="55" w:name="_Toc503350656"/>
-      <w:bookmarkStart w:id="56" w:name="_Toc503350685"/>
-      <w:bookmarkEnd w:id="53"/>
-      <w:bookmarkEnd w:id="54"/>
-      <w:bookmarkEnd w:id="55"/>
-      <w:bookmarkEnd w:id="56"/>
+      <w:bookmarkStart w:id="61" w:name="_Toc503350513"/>
+      <w:bookmarkStart w:id="62" w:name="_Toc503350627"/>
+      <w:bookmarkStart w:id="63" w:name="_Toc503350656"/>
+      <w:bookmarkStart w:id="64" w:name="_Toc503350685"/>
+      <w:bookmarkStart w:id="65" w:name="_Toc503524630"/>
+      <w:bookmarkEnd w:id="61"/>
+      <w:bookmarkEnd w:id="62"/>
+      <w:bookmarkEnd w:id="63"/>
+      <w:bookmarkEnd w:id="64"/>
+      <w:bookmarkEnd w:id="65"/>
     </w:p>
     <w:p>
       <w:pPr>
         <w:pStyle w:val="2"/>
       </w:pPr>
-      <w:bookmarkStart w:id="57" w:name="_Toc503350686"/>
+      <w:bookmarkStart w:id="66" w:name="_Toc503524631"/>
       <w:r>
         <w:t>Налаштування прав доступу</w:t>
       </w:r>
-      <w:bookmarkEnd w:id="57"/>
-    </w:p>
-    <w:p>
-      <w:pPr>
-        <w:rPr>
-          <w:lang w:val="uk-UA"/>
-        </w:rPr>
-      </w:pPr>
+      <w:bookmarkEnd w:id="66"/>
     </w:p>
     <w:p>
       <w:pPr>
@@ -48616,17 +48482,12 @@
           <w:numId w:val="0"/>
         </w:numPr>
       </w:pPr>
-      <w:bookmarkStart w:id="58" w:name="_Toc503350687"/>
+      <w:bookmarkStart w:id="67" w:name="_Toc503524632"/>
       <w:r>
         <w:lastRenderedPageBreak/>
         <w:t>ВИСНОВКИ</w:t>
       </w:r>
-      <w:bookmarkEnd w:id="58"/>
-    </w:p>
-    <w:p>
-      <w:pPr>
-        <w:jc w:val="center"/>
-      </w:pPr>
+      <w:bookmarkEnd w:id="67"/>
     </w:p>
     <w:p>
       <w:pPr>
@@ -48642,13 +48503,7 @@
         <w:rPr>
           <w:lang w:val="uk-UA"/>
         </w:rPr>
-        <w:t>У</w:t>
-      </w:r>
-      <w:r>
-        <w:rPr>
-          <w:lang w:val="uk-UA"/>
-        </w:rPr>
-        <w:t xml:space="preserve"> ході виконання даної курсової роботи, буда спроектована та створена база даних </w:t>
+        <w:t xml:space="preserve">У ході виконання даної курсової роботи, буда спроектована та створена база даних </w:t>
       </w:r>
       <w:r>
         <w:rPr>
@@ -48660,25 +48515,70 @@
         <w:rPr>
           <w:lang w:val="uk-UA"/>
         </w:rPr>
-        <w:t>. Описані особливості предметної області, створені запити до бази даних, які нада</w:t>
-      </w:r>
-      <w:r>
-        <w:rPr>
-          <w:lang w:val="uk-UA"/>
-        </w:rPr>
-        <w:t>ю</w:t>
-      </w:r>
-      <w:r>
-        <w:rPr>
-          <w:lang w:val="uk-UA"/>
-        </w:rPr>
-        <w:t xml:space="preserve">ть можливість легко </w:t>
-      </w:r>
-      <w:r>
-        <w:rPr>
-          <w:lang w:val="uk-UA"/>
-        </w:rPr>
-        <w:t>знайти роботу</w:t>
+        <w:t xml:space="preserve">. Описані особливості предметної області, створені запити до бази даних, які надають можливість легко знайти роботу. Створення профілів </w:t>
+      </w:r>
+      <w:r>
+        <w:rPr>
+          <w:lang w:val="uk-UA"/>
+        </w:rPr>
+        <w:t>- як портал дозволяє шукачам роботи та організаціям створювати профілі та резюме.</w:t>
+      </w:r>
+    </w:p>
+    <w:p>
+      <w:pPr>
+        <w:jc w:val="both"/>
+        <w:rPr>
+          <w:lang w:val="uk-UA"/>
+        </w:rPr>
+      </w:pPr>
+      <w:r>
+        <w:rPr>
+          <w:lang w:val="uk-UA"/>
+        </w:rPr>
+        <w:tab/>
+        <w:t>База даних має надає дані для к</w:t>
+      </w:r>
+      <w:r>
+        <w:rPr>
+          <w:lang w:val="uk-UA"/>
+        </w:rPr>
+        <w:t>ерування користувачами</w:t>
+      </w:r>
+      <w:r>
+        <w:rPr>
+          <w:lang w:val="uk-UA"/>
+        </w:rPr>
+        <w:t xml:space="preserve">, створення профілів та </w:t>
+      </w:r>
+      <w:r>
+        <w:rPr>
+          <w:lang w:val="uk-UA"/>
+        </w:rPr>
+        <w:t>резюме</w:t>
+      </w:r>
+      <w:r>
+        <w:rPr>
+          <w:lang w:val="uk-UA"/>
+        </w:rPr>
+        <w:t>, п</w:t>
+      </w:r>
+      <w:r>
+        <w:rPr>
+          <w:lang w:val="uk-UA"/>
+        </w:rPr>
+        <w:t>ублікаці</w:t>
+      </w:r>
+      <w:r>
+        <w:rPr>
+          <w:lang w:val="uk-UA"/>
+        </w:rPr>
+        <w:t xml:space="preserve">ї та пошуку </w:t>
+      </w:r>
+      <w:r>
+        <w:rPr>
+          <w:lang w:val="uk-UA"/>
+        </w:rPr>
+        <w:t>робочих місць</w:t>
       </w:r>
       <w:r>
         <w:rPr>
@@ -48686,24 +48586,6 @@
         </w:rPr>
         <w:t>.</w:t>
       </w:r>
-      <w:r>
-        <w:rPr>
-          <w:lang w:val="uk-UA"/>
-        </w:rPr>
-        <w:t xml:space="preserve"> </w:t>
-      </w:r>
-      <w:r>
-        <w:rPr>
-          <w:lang w:val="uk-UA"/>
-        </w:rPr>
-        <w:t xml:space="preserve">Створення профілів </w:t>
-      </w:r>
-      <w:r>
-        <w:rPr>
-          <w:lang w:val="uk-UA"/>
-        </w:rPr>
-        <w:t>- як портал дозволяє шукачам роботи та організаціям створювати профілі та резюме.</w:t>
-      </w:r>
     </w:p>
     <w:p>
       <w:pPr>
@@ -48711,90 +48593,6 @@
         <w:rPr>
           <w:lang w:val="uk-UA"/>
         </w:rPr>
-      </w:pPr>
-      <w:r>
-        <w:rPr>
-          <w:lang w:val="uk-UA"/>
-        </w:rPr>
-        <w:tab/>
-        <w:t xml:space="preserve">База даних має надає дані для </w:t>
-      </w:r>
-      <w:r>
-        <w:rPr>
-          <w:lang w:val="uk-UA"/>
-        </w:rPr>
-        <w:t>к</w:t>
-      </w:r>
-      <w:r>
-        <w:rPr>
-          <w:lang w:val="uk-UA"/>
-        </w:rPr>
-        <w:t>ерування користувачами</w:t>
-      </w:r>
-      <w:r>
-        <w:rPr>
-          <w:lang w:val="uk-UA"/>
-        </w:rPr>
-        <w:t xml:space="preserve">, </w:t>
-      </w:r>
-      <w:r>
-        <w:rPr>
-          <w:lang w:val="uk-UA"/>
-        </w:rPr>
-        <w:t>с</w:t>
-      </w:r>
-      <w:r>
-        <w:rPr>
-          <w:lang w:val="uk-UA"/>
-        </w:rPr>
-        <w:t>творення профілів</w:t>
-      </w:r>
-      <w:r>
-        <w:rPr>
-          <w:lang w:val="uk-UA"/>
-        </w:rPr>
-        <w:t xml:space="preserve"> та </w:t>
-      </w:r>
-      <w:r>
-        <w:rPr>
-          <w:lang w:val="uk-UA"/>
-        </w:rPr>
-        <w:t>резюме</w:t>
-      </w:r>
-      <w:r>
-        <w:rPr>
-          <w:lang w:val="uk-UA"/>
-        </w:rPr>
-        <w:t>, п</w:t>
-      </w:r>
-      <w:r>
-        <w:rPr>
-          <w:lang w:val="uk-UA"/>
-        </w:rPr>
-        <w:t>ублікаці</w:t>
-      </w:r>
-      <w:r>
-        <w:rPr>
-          <w:lang w:val="uk-UA"/>
-        </w:rPr>
-        <w:t xml:space="preserve">ї та пошуку </w:t>
-      </w:r>
-      <w:r>
-        <w:rPr>
-          <w:lang w:val="uk-UA"/>
-        </w:rPr>
-        <w:t>робочих місць</w:t>
-      </w:r>
-      <w:r>
-        <w:rPr>
-          <w:lang w:val="uk-UA"/>
-        </w:rPr>
-        <w:t>.</w:t>
-      </w:r>
-    </w:p>
-    <w:p>
-      <w:pPr>
-        <w:jc w:val="both"/>
       </w:pPr>
       <w:r>
         <w:rPr>
@@ -48879,6 +48677,9 @@
         <w:t>Entity</w:t>
       </w:r>
       <w:r>
+        <w:rPr>
+          <w:lang w:val="uk-UA"/>
+        </w:rPr>
         <w:t xml:space="preserve"> </w:t>
       </w:r>
       <w:r>
@@ -48888,12 +48689,18 @@
         <w:t>Framework</w:t>
       </w:r>
       <w:r>
+        <w:rPr>
+          <w:lang w:val="uk-UA"/>
+        </w:rPr>
         <w:t>.</w:t>
       </w:r>
     </w:p>
     <w:p>
       <w:pPr>
         <w:jc w:val="both"/>
+        <w:rPr>
+          <w:lang w:val="uk-UA"/>
+        </w:rPr>
       </w:pPr>
       <w:r>
         <w:rPr>
@@ -48927,14 +48734,23 @@
         <w:t xml:space="preserve"> основних запитів до бази даних.</w:t>
       </w:r>
       <w:r>
+        <w:rPr>
+          <w:lang w:val="uk-UA"/>
+        </w:rPr>
         <w:t xml:space="preserve"> </w:t>
       </w:r>
     </w:p>
     <w:p>
       <w:pPr>
         <w:spacing w:after="160" w:line="259" w:lineRule="auto"/>
-      </w:pPr>
-      <w:r>
+        <w:rPr>
+          <w:lang w:val="uk-UA"/>
+        </w:rPr>
+      </w:pPr>
+      <w:r>
+        <w:rPr>
+          <w:lang w:val="uk-UA"/>
+        </w:rPr>
         <w:br w:type="page"/>
       </w:r>
     </w:p>
@@ -48949,19 +48765,14 @@
           <w:b/>
         </w:rPr>
       </w:pPr>
-      <w:bookmarkStart w:id="59" w:name="_Toc483993666"/>
-      <w:bookmarkStart w:id="60" w:name="_Toc503350688"/>
+      <w:bookmarkStart w:id="68" w:name="_Toc483993666"/>
+      <w:bookmarkStart w:id="69" w:name="_Toc503524633"/>
       <w:r>
         <w:lastRenderedPageBreak/>
         <w:t>СПИСОК ВИКОРИСТАНИХ ДЖЕРЕЛ</w:t>
       </w:r>
-      <w:bookmarkEnd w:id="59"/>
-      <w:bookmarkEnd w:id="60"/>
-    </w:p>
-    <w:p>
-      <w:pPr>
-        <w:jc w:val="center"/>
-      </w:pPr>
+      <w:bookmarkEnd w:id="68"/>
+      <w:bookmarkEnd w:id="69"/>
     </w:p>
     <w:p>
       <w:pPr>
@@ -49057,14 +48868,14 @@
         </w:rPr>
         <w:t xml:space="preserve"> </w:t>
       </w:r>
-      <w:bookmarkStart w:id="61" w:name="_Ref211889692"/>
+      <w:bookmarkStart w:id="70" w:name="_Ref211889692"/>
       <w:r>
         <w:rPr>
           <w:lang w:val="uk-UA"/>
         </w:rPr>
         <w:t>Марка Д., Методология структурного анализа и проектирования / Д. Марка, К. МакГоуэн. – М.: МетаТехнология, 1993. – 240 с.</w:t>
       </w:r>
-      <w:bookmarkEnd w:id="61"/>
+      <w:bookmarkEnd w:id="70"/>
       <w:r>
         <w:rPr>
           <w:lang w:val="uk-UA"/>
@@ -49084,14 +48895,14 @@
           <w:lang w:val="uk-UA"/>
         </w:rPr>
       </w:pPr>
-      <w:bookmarkStart w:id="62" w:name="_Ref211889716"/>
+      <w:bookmarkStart w:id="71" w:name="_Ref211889716"/>
       <w:r>
         <w:rPr>
           <w:lang w:val="uk-UA"/>
         </w:rPr>
         <w:t>Черемных С. В. Структурный анализ систем: IDEF-технологии / Черемных С. В., Семенов И. О., Ручки В. С. – М.: Финансы и статистика, 2003. – 208 с.</w:t>
       </w:r>
-      <w:bookmarkEnd w:id="62"/>
+      <w:bookmarkEnd w:id="71"/>
       <w:r>
         <w:rPr>
           <w:lang w:val="uk-UA"/>
@@ -49168,14 +48979,14 @@
           <w:lang w:val="uk-UA"/>
         </w:rPr>
       </w:pPr>
-      <w:bookmarkStart w:id="63" w:name="_Ref212229636"/>
+      <w:bookmarkStart w:id="72" w:name="_Ref212229636"/>
       <w:r>
         <w:rPr>
           <w:lang w:val="uk-UA"/>
         </w:rPr>
         <w:t>Дейт К. Введение в системы баз данных / Дейт К. – [8-е изд. ] – СПб.: Вильямс, 2005 – 1328 с.</w:t>
       </w:r>
-      <w:bookmarkEnd w:id="63"/>
+      <w:bookmarkEnd w:id="72"/>
       <w:r>
         <w:rPr>
           <w:lang w:val="uk-UA"/>
@@ -49214,14 +49025,14 @@
           <w:lang w:val="uk-UA"/>
         </w:rPr>
       </w:pPr>
-      <w:bookmarkStart w:id="64" w:name="_Ref211905507"/>
+      <w:bookmarkStart w:id="73" w:name="_Ref211905507"/>
       <w:r>
         <w:rPr>
           <w:lang w:val="uk-UA"/>
         </w:rPr>
         <w:t>Фаронов В. Программирование баз данных Delphi 7. Учебный курс / Фаронов В.В. – СПб: Питер, 2005. – 459 с.</w:t>
       </w:r>
-      <w:bookmarkEnd w:id="64"/>
+      <w:bookmarkEnd w:id="73"/>
       <w:r>
         <w:rPr>
           <w:lang w:val="uk-UA"/>
@@ -49241,7 +49052,7 @@
           <w:lang w:val="uk-UA"/>
         </w:rPr>
       </w:pPr>
-      <w:bookmarkStart w:id="65" w:name="_Ref211905539"/>
+      <w:bookmarkStart w:id="74" w:name="_Ref211905539"/>
       <w:r>
         <w:rPr>
           <w:lang w:val="uk-UA"/>
@@ -49249,7 +49060,7 @@
         <w:lastRenderedPageBreak/>
         <w:t>Чкалов А. П. Базы данных: от проектирования до разработки приложений / Чкалов А. П. – СПб.: БХВ-Петербург, 2003. – 384 с.</w:t>
       </w:r>
-      <w:bookmarkEnd w:id="65"/>
+      <w:bookmarkEnd w:id="74"/>
       <w:r>
         <w:rPr>
           <w:lang w:val="uk-UA"/>
@@ -49361,14 +49172,14 @@
           <w:lang w:val="uk-UA"/>
         </w:rPr>
       </w:pPr>
-      <w:bookmarkStart w:id="66" w:name="_Ref212224103"/>
+      <w:bookmarkStart w:id="75" w:name="_Ref212224103"/>
       <w:r>
         <w:rPr>
           <w:lang w:val="uk-UA"/>
         </w:rPr>
         <w:t>Глущенко В. В. Исследование множеств и разработка одного типа представления и метода планирования испытания сложных технических систем / В. В. Глущенко // Кибирнетика и системный анализ. – 1992. – № 2. – С. 27-28</w:t>
       </w:r>
-      <w:bookmarkEnd w:id="66"/>
+      <w:bookmarkEnd w:id="75"/>
     </w:p>
     <w:p>
       <w:pPr>
@@ -49385,7 +49196,7 @@
           <w:lang w:val="uk-UA"/>
         </w:rPr>
       </w:pPr>
-      <w:bookmarkStart w:id="67" w:name="_Ref219587388"/>
+      <w:bookmarkStart w:id="76" w:name="_Ref219587388"/>
       <w:r>
         <w:rPr>
           <w:lang w:val="uk-UA"/>
@@ -49399,7 +49210,7 @@
         <w:noBreakHyphen/>
         <w:t xml:space="preserve"> 87.</w:t>
       </w:r>
-      <w:bookmarkEnd w:id="67"/>
+      <w:bookmarkEnd w:id="76"/>
       <w:r>
         <w:rPr>
           <w:lang w:val="uk-UA"/>
@@ -49488,14 +49299,14 @@
           <w:lang w:val="uk-UA"/>
         </w:rPr>
       </w:pPr>
-      <w:bookmarkStart w:id="68" w:name="_Ref212207643"/>
+      <w:bookmarkStart w:id="77" w:name="_Ref212207643"/>
       <w:r>
         <w:rPr>
           <w:lang w:val="uk-UA"/>
         </w:rPr>
         <w:t>Иванова В. Б. Алгоритм принятия решения о внедрении инновационного проекта [Электронный ресурс] / В. Б. Иванова // Вісн. міжнар. слов`ян. ун-ту. Серія: Екон. науки. – 2006. – 9, № 1. – С. 20-24 – Режим доступу до статті:</w:t>
       </w:r>
-      <w:bookmarkEnd w:id="68"/>
+      <w:bookmarkEnd w:id="77"/>
       <w:r>
         <w:rPr>
           <w:lang w:val="uk-UA"/>
@@ -49767,10 +49578,12 @@
         <w:pStyle w:val="1"/>
         <w:sectPr>
           <w:headerReference w:type="default" r:id="rId23"/>
+          <w:headerReference w:type="first" r:id="rId24"/>
           <w:pgSz w:w="11906" w:h="16838"/>
           <w:pgMar w:top="851" w:right="851" w:bottom="851" w:left="720" w:header="709" w:footer="709" w:gutter="0"/>
           <w:cols w:space="708"/>
-          <w:docGrid w:linePitch="360"/>
+          <w:titlePg/>
+          <w:docGrid w:linePitch="381"/>
         </w:sectPr>
       </w:pPr>
     </w:p>
@@ -49785,12 +49598,12 @@
           <w:b/>
         </w:rPr>
       </w:pPr>
-      <w:bookmarkStart w:id="69" w:name="_Toc503350689"/>
+      <w:bookmarkStart w:id="78" w:name="_Toc503524634"/>
       <w:r>
         <w:lastRenderedPageBreak/>
         <w:t>ДОДАТОК А</w:t>
       </w:r>
-      <w:bookmarkEnd w:id="69"/>
+      <w:bookmarkEnd w:id="78"/>
     </w:p>
     <w:p>
       <w:pPr>
@@ -49925,7 +49738,7 @@
                     </pic:cNvPicPr>
                   </pic:nvPicPr>
                   <pic:blipFill>
-                    <a:blip r:embed="rId24">
+                    <a:blip r:embed="rId25">
                       <a:extLst>
                         <a:ext uri="{28A0092B-C50C-407E-A947-70E740481C1C}">
                           <a14:useLocalDpi xmlns:a14="http://schemas.microsoft.com/office/drawing/2010/main" val="0"/>
@@ -50073,7 +49886,7 @@
           <w:rPr>
             <w:noProof/>
           </w:rPr>
-          <w:t>19</w:t>
+          <w:t>2</w:t>
         </w:r>
         <w:r>
           <w:fldChar w:fldCharType="end"/>
@@ -50089,6 +49902,25 @@
 </w:hdr>
 </file>
 
+<file path=word/header2.xml><?xml version="1.0" encoding="utf-8"?>
+<w:hdr xmlns:wpc="http://schemas.microsoft.com/office/word/2010/wordprocessingCanvas" xmlns:cx="http://schemas.microsoft.com/office/drawing/2014/chartex" xmlns:cx1="http://schemas.microsoft.com/office/drawing/2015/9/8/chartex" xmlns:mc="http://schemas.openxmlformats.org/markup-compatibility/2006" xmlns:o="urn:schemas-microsoft-com:office:office" xmlns:r="http://schemas.openxmlformats.org/officeDocument/2006/relationships" xmlns:m="http://schemas.openxmlformats.org/officeDocument/2006/math" xmlns:v="urn:schemas-microsoft-com:vml" xmlns:wp14="http://schemas.microsoft.com/office/word/2010/wordprocessingDrawing" xmlns:wp="http://schemas.openxmlformats.org/drawingml/2006/wordprocessingDrawing" xmlns:w10="urn:schemas-microsoft-com:office:word" xmlns:w="http://schemas.openxmlformats.org/wordprocessingml/2006/main" xmlns:w14="http://schemas.microsoft.com/office/word/2010/wordml" xmlns:w15="http://schemas.microsoft.com/office/word/2012/wordml" xmlns:w16se="http://schemas.microsoft.com/office/word/2015/wordml/symex" xmlns:wpg="http://schemas.microsoft.com/office/word/2010/wordprocessingGroup" xmlns:wpi="http://schemas.microsoft.com/office/word/2010/wordprocessingInk" xmlns:wne="http://schemas.microsoft.com/office/word/2006/wordml" xmlns:wps="http://schemas.microsoft.com/office/word/2010/wordprocessingShape" mc:Ignorable="w14 w15 w16se wp14">
+  <w:p>
+    <w:pPr>
+      <w:pStyle w:val="a5"/>
+      <w:rPr>
+        <w:lang w:val="en-US"/>
+      </w:rPr>
+    </w:pPr>
+    <w:r>
+      <w:rPr>
+        <w:lang w:val="en-US"/>
+      </w:rPr>
+      <w:t xml:space="preserve"> </w:t>
+    </w:r>
+  </w:p>
+</w:hdr>
+</file>
+
 <file path=word/numbering.xml><?xml version="1.0" encoding="utf-8"?>
 <w:numbering xmlns:wpc="http://schemas.microsoft.com/office/word/2010/wordprocessingCanvas" xmlns:cx="http://schemas.microsoft.com/office/drawing/2014/chartex" xmlns:cx1="http://schemas.microsoft.com/office/drawing/2015/9/8/chartex" xmlns:mc="http://schemas.openxmlformats.org/markup-compatibility/2006" xmlns:o="urn:schemas-microsoft-com:office:office" xmlns:r="http://schemas.openxmlformats.org/officeDocument/2006/relationships" xmlns:m="http://schemas.openxmlformats.org/officeDocument/2006/math" xmlns:v="urn:schemas-microsoft-com:vml" xmlns:wp14="http://schemas.microsoft.com/office/word/2010/wordprocessingDrawing" xmlns:wp="http://schemas.openxmlformats.org/drawingml/2006/wordprocessingDrawing" xmlns:w10="urn:schemas-microsoft-com:office:word" xmlns:w="http://schemas.openxmlformats.org/wordprocessingml/2006/main" xmlns:w14="http://schemas.microsoft.com/office/word/2010/wordml" xmlns:w15="http://schemas.microsoft.com/office/word/2012/wordml" xmlns:w16se="http://schemas.microsoft.com/office/word/2015/wordml/symex" xmlns:wpg="http://schemas.microsoft.com/office/word/2010/wordprocessingGroup" xmlns:wpi="http://schemas.microsoft.com/office/word/2010/wordprocessingInk" xmlns:wne="http://schemas.microsoft.com/office/word/2006/wordml" xmlns:wps="http://schemas.microsoft.com/office/word/2010/wordprocessingShape" mc:Ignorable="w14 w15 w16se wp14">
   <w:abstractNum w:abstractNumId="0" w15:restartNumberingAfterBreak="0">
@@ -50817,7 +50649,7 @@
   <w:abstractNum w:abstractNumId="7" w15:restartNumberingAfterBreak="0">
     <w:nsid w:val="1BAB1E46"/>
     <w:multiLevelType w:val="multilevel"/>
-    <w:tmpl w:val="58D428C2"/>
+    <w:tmpl w:val="6F5215B6"/>
     <w:lvl w:ilvl="0">
       <w:start w:val="1"/>
       <w:numFmt w:val="decimal"/>
@@ -51688,7 +51520,7 @@
   <w:abstractNum w:abstractNumId="15" w15:restartNumberingAfterBreak="0">
     <w:nsid w:val="413D72E3"/>
     <w:multiLevelType w:val="multilevel"/>
-    <w:tmpl w:val="EDAEE9CA"/>
+    <w:tmpl w:val="6374E33C"/>
     <w:lvl w:ilvl="0">
       <w:start w:val="1"/>
       <w:numFmt w:val="decimal"/>
@@ -51901,18 +51733,17 @@
   <w:abstractNum w:abstractNumId="17" w15:restartNumberingAfterBreak="0">
     <w:nsid w:val="507B42BF"/>
     <w:multiLevelType w:val="hybridMultilevel"/>
-    <w:tmpl w:val="B42ED264"/>
-    <w:lvl w:ilvl="0" w:tplc="4650B89C">
+    <w:tmpl w:val="461AB188"/>
+    <w:lvl w:ilvl="0" w:tplc="04190001">
       <w:start w:val="1"/>
-      <w:numFmt w:val="decimal"/>
-      <w:suff w:val="space"/>
-      <w:lvlText w:val="%1."/>
+      <w:numFmt w:val="bullet"/>
+      <w:lvlText w:val=""/>
       <w:lvlJc w:val="left"/>
       <w:pPr>
         <w:ind w:left="0" w:firstLine="720"/>
       </w:pPr>
       <w:rPr>
-        <w:rFonts w:ascii="Times New Roman" w:hAnsi="Times New Roman" w:hint="default"/>
+        <w:rFonts w:ascii="Symbol" w:hAnsi="Symbol" w:hint="default"/>
         <w:strike w:val="0"/>
         <w:dstrike w:val="0"/>
         <w:sz w:val="28"/>
@@ -51994,11 +51825,11 @@
   <w:abstractNum w:abstractNumId="18" w15:restartNumberingAfterBreak="0">
     <w:nsid w:val="54B61991"/>
     <w:multiLevelType w:val="hybridMultilevel"/>
-    <w:tmpl w:val="2BC45486"/>
-    <w:lvl w:ilvl="0" w:tplc="9AAAFABC">
+    <w:tmpl w:val="D2D8260E"/>
+    <w:lvl w:ilvl="0" w:tplc="04190001">
       <w:start w:val="1"/>
       <w:numFmt w:val="bullet"/>
-      <w:lvlText w:val=""/>
+      <w:lvlText w:val=""/>
       <w:lvlJc w:val="left"/>
       <w:pPr>
         <w:ind w:left="0" w:firstLine="720"/>
@@ -52196,11 +52027,11 @@
   <w:abstractNum w:abstractNumId="20" w15:restartNumberingAfterBreak="0">
     <w:nsid w:val="5F674360"/>
     <w:multiLevelType w:val="hybridMultilevel"/>
-    <w:tmpl w:val="BD282DCE"/>
-    <w:lvl w:ilvl="0" w:tplc="9AAAFABC">
+    <w:tmpl w:val="71EA8A86"/>
+    <w:lvl w:ilvl="0" w:tplc="04190001">
       <w:start w:val="1"/>
       <w:numFmt w:val="bullet"/>
-      <w:lvlText w:val=""/>
+      <w:lvlText w:val=""/>
       <w:lvlJc w:val="left"/>
       <w:pPr>
         <w:ind w:left="0" w:firstLine="720"/>
@@ -53648,14 +53479,14 @@
     <w:link w:val="10"/>
     <w:uiPriority w:val="9"/>
     <w:qFormat/>
-    <w:rsid w:val="004B473C"/>
+    <w:rsid w:val="00955CD4"/>
     <w:pPr>
       <w:keepNext/>
       <w:keepLines/>
       <w:numPr>
         <w:numId w:val="25"/>
       </w:numPr>
-      <w:spacing w:before="480"/>
+      <w:spacing w:after="480"/>
       <w:jc w:val="center"/>
       <w:outlineLvl w:val="0"/>
     </w:pPr>
@@ -53671,12 +53502,13 @@
     <w:uiPriority w:val="9"/>
     <w:unhideWhenUsed/>
     <w:qFormat/>
-    <w:rsid w:val="00A97E55"/>
+    <w:rsid w:val="00955CD4"/>
     <w:pPr>
       <w:numPr>
         <w:ilvl w:val="1"/>
         <w:numId w:val="26"/>
       </w:numPr>
+      <w:spacing w:before="720" w:after="480"/>
       <w:jc w:val="both"/>
       <w:outlineLvl w:val="1"/>
     </w:pPr>
@@ -53687,7 +53519,6 @@
   <w:style w:type="character" w:default="1" w:styleId="a1">
     <w:name w:val="Default Paragraph Font"/>
     <w:uiPriority w:val="1"/>
-    <w:semiHidden/>
     <w:unhideWhenUsed/>
   </w:style>
   <w:style w:type="table" w:default="1" w:styleId="a2">
@@ -53806,7 +53637,7 @@
     <w:basedOn w:val="a1"/>
     <w:link w:val="1"/>
     <w:uiPriority w:val="9"/>
-    <w:rsid w:val="004B473C"/>
+    <w:rsid w:val="00955CD4"/>
     <w:rPr>
       <w:rFonts w:ascii="Times New Roman" w:hAnsi="Times New Roman"/>
       <w:sz w:val="28"/>
@@ -53830,7 +53661,7 @@
     <w:basedOn w:val="a1"/>
     <w:link w:val="2"/>
     <w:uiPriority w:val="9"/>
-    <w:rsid w:val="00A97E55"/>
+    <w:rsid w:val="00955CD4"/>
     <w:rPr>
       <w:rFonts w:ascii="Times New Roman" w:hAnsi="Times New Roman"/>
       <w:sz w:val="28"/>
@@ -53908,553 +53739,6 @@
     </w:rPr>
   </w:style>
 </w:styles>
-</file>
-
-<file path=word/glossary/document.xml><?xml version="1.0" encoding="utf-8"?>
-<w:glossaryDocument xmlns:wpc="http://schemas.microsoft.com/office/word/2010/wordprocessingCanvas" xmlns:cx="http://schemas.microsoft.com/office/drawing/2014/chartex" xmlns:cx1="http://schemas.microsoft.com/office/drawing/2015/9/8/chartex" xmlns:mc="http://schemas.openxmlformats.org/markup-compatibility/2006" xmlns:o="urn:schemas-microsoft-com:office:office" xmlns:r="http://schemas.openxmlformats.org/officeDocument/2006/relationships" xmlns:m="http://schemas.openxmlformats.org/officeDocument/2006/math" xmlns:v="urn:schemas-microsoft-com:vml" xmlns:wp14="http://schemas.microsoft.com/office/word/2010/wordprocessingDrawing" xmlns:wp="http://schemas.openxmlformats.org/drawingml/2006/wordprocessingDrawing" xmlns:w10="urn:schemas-microsoft-com:office:word" xmlns:w="http://schemas.openxmlformats.org/wordprocessingml/2006/main" xmlns:w14="http://schemas.microsoft.com/office/word/2010/wordml" xmlns:w15="http://schemas.microsoft.com/office/word/2012/wordml" xmlns:w16se="http://schemas.microsoft.com/office/word/2015/wordml/symex" xmlns:wpg="http://schemas.microsoft.com/office/word/2010/wordprocessingGroup" xmlns:wpi="http://schemas.microsoft.com/office/word/2010/wordprocessingInk" xmlns:wne="http://schemas.microsoft.com/office/word/2006/wordml" xmlns:wps="http://schemas.microsoft.com/office/word/2010/wordprocessingShape" mc:Ignorable="w14 w15 w16se wp14"/>
-</file>
-
-<file path=word/glossary/fontTable.xml><?xml version="1.0" encoding="utf-8"?>
-<w:fonts xmlns:mc="http://schemas.openxmlformats.org/markup-compatibility/2006" xmlns:r="http://schemas.openxmlformats.org/officeDocument/2006/relationships" xmlns:w="http://schemas.openxmlformats.org/wordprocessingml/2006/main" xmlns:w14="http://schemas.microsoft.com/office/word/2010/wordml" xmlns:w15="http://schemas.microsoft.com/office/word/2012/wordml" xmlns:w16se="http://schemas.microsoft.com/office/word/2015/wordml/symex" mc:Ignorable="w14 w15 w16se">
-  <w:font w:name="Symbol">
-    <w:panose1 w:val="05050102010706020507"/>
-    <w:charset w:val="02"/>
-    <w:family w:val="roman"/>
-    <w:pitch w:val="variable"/>
-    <w:sig w:usb0="00000000" w:usb1="10000000" w:usb2="00000000" w:usb3="00000000" w:csb0="80000000" w:csb1="00000000"/>
-  </w:font>
-  <w:font w:name="Times New Roman">
-    <w:panose1 w:val="02020603050405020304"/>
-    <w:charset w:val="CC"/>
-    <w:family w:val="roman"/>
-    <w:pitch w:val="variable"/>
-    <w:sig w:usb0="E0002AFF" w:usb1="C0007843" w:usb2="00000009" w:usb3="00000000" w:csb0="000001FF" w:csb1="00000000"/>
-  </w:font>
-  <w:font w:name="Courier New">
-    <w:panose1 w:val="02070309020205020404"/>
-    <w:charset w:val="CC"/>
-    <w:family w:val="modern"/>
-    <w:pitch w:val="fixed"/>
-    <w:sig w:usb0="E0002AFF" w:usb1="C0007843" w:usb2="00000009" w:usb3="00000000" w:csb0="000001FF" w:csb1="00000000"/>
-  </w:font>
-  <w:font w:name="Wingdings">
-    <w:panose1 w:val="05000000000000000000"/>
-    <w:charset w:val="02"/>
-    <w:family w:val="auto"/>
-    <w:pitch w:val="variable"/>
-    <w:sig w:usb0="00000000" w:usb1="10000000" w:usb2="00000000" w:usb3="00000000" w:csb0="80000000" w:csb1="00000000"/>
-  </w:font>
-  <w:font w:name="Calibri">
-    <w:panose1 w:val="020F0502020204030204"/>
-    <w:charset w:val="CC"/>
-    <w:family w:val="swiss"/>
-    <w:pitch w:val="variable"/>
-    <w:sig w:usb0="E0002AFF" w:usb1="4000ACFF" w:usb2="00000001" w:usb3="00000000" w:csb0="000001FF" w:csb1="00000000"/>
-  </w:font>
-  <w:font w:name="Segoe UI">
-    <w:panose1 w:val="020B0502040204020203"/>
-    <w:charset w:val="CC"/>
-    <w:family w:val="swiss"/>
-    <w:pitch w:val="variable"/>
-    <w:sig w:usb0="E4002EFF" w:usb1="C000E47F" w:usb2="00000009" w:usb3="00000000" w:csb0="000001FF" w:csb1="00000000"/>
-  </w:font>
-  <w:font w:name="Consolas">
-    <w:panose1 w:val="020B0609020204030204"/>
-    <w:charset w:val="CC"/>
-    <w:family w:val="modern"/>
-    <w:pitch w:val="fixed"/>
-    <w:sig w:usb0="E00006FF" w:usb1="0000FCFF" w:usb2="00000001" w:usb3="00000000" w:csb0="0000019F" w:csb1="00000000"/>
-  </w:font>
-  <w:font w:name="Calibri Light">
-    <w:panose1 w:val="020F0302020204030204"/>
-    <w:charset w:val="CC"/>
-    <w:family w:val="swiss"/>
-    <w:pitch w:val="variable"/>
-    <w:sig w:usb0="A0002AEF" w:usb1="4000207B" w:usb2="00000000" w:usb3="00000000" w:csb0="000001FF" w:csb1="00000000"/>
-  </w:font>
-</w:fonts>
-</file>
-
-<file path=word/glossary/settings.xml><?xml version="1.0" encoding="utf-8"?>
-<w:settings xmlns:mc="http://schemas.openxmlformats.org/markup-compatibility/2006" xmlns:o="urn:schemas-microsoft-com:office:office" xmlns:r="http://schemas.openxmlformats.org/officeDocument/2006/relationships" xmlns:m="http://schemas.openxmlformats.org/officeDocument/2006/math" xmlns:v="urn:schemas-microsoft-com:vml" xmlns:w10="urn:schemas-microsoft-com:office:word" xmlns:w="http://schemas.openxmlformats.org/wordprocessingml/2006/main" xmlns:w14="http://schemas.microsoft.com/office/word/2010/wordml" xmlns:w15="http://schemas.microsoft.com/office/word/2012/wordml" xmlns:w16se="http://schemas.microsoft.com/office/word/2015/wordml/symex" xmlns:sl="http://schemas.openxmlformats.org/schemaLibrary/2006/main" mc:Ignorable="w14 w15 w16se">
-  <w:view w:val="normal"/>
-  <w:defaultTabStop w:val="708"/>
-  <w:characterSpacingControl w:val="doNotCompress"/>
-  <w:compat>
-    <w:useFELayout/>
-    <w:compatSetting w:name="compatibilityMode" w:uri="http://schemas.microsoft.com/office/word" w:val="15"/>
-    <w:compatSetting w:name="overrideTableStyleFontSizeAndJustification" w:uri="http://schemas.microsoft.com/office/word" w:val="1"/>
-    <w:compatSetting w:name="enableOpenTypeFeatures" w:uri="http://schemas.microsoft.com/office/word" w:val="1"/>
-    <w:compatSetting w:name="doNotFlipMirrorIndents" w:uri="http://schemas.microsoft.com/office/word" w:val="1"/>
-    <w:compatSetting w:name="differentiateMultirowTableHeaders" w:uri="http://schemas.microsoft.com/office/word" w:val="1"/>
-  </w:compat>
-  <w:rsids>
-    <w:rsidRoot w:val="00887705"/>
-    <w:rsid w:val="00617C44"/>
-    <w:rsid w:val="00887705"/>
-  </w:rsids>
-  <m:mathPr>
-    <m:mathFont m:val="Cambria Math"/>
-    <m:brkBin m:val="before"/>
-    <m:brkBinSub m:val="--"/>
-    <m:smallFrac m:val="0"/>
-    <m:dispDef/>
-    <m:lMargin m:val="0"/>
-    <m:rMargin m:val="0"/>
-    <m:defJc m:val="centerGroup"/>
-    <m:wrapIndent m:val="1440"/>
-    <m:intLim m:val="subSup"/>
-    <m:naryLim m:val="undOvr"/>
-  </m:mathPr>
-  <w:themeFontLang w:val="ru-RU"/>
-  <w:clrSchemeMapping w:bg1="light1" w:t1="dark1" w:bg2="light2" w:t2="dark2" w:accent1="accent1" w:accent2="accent2" w:accent3="accent3" w:accent4="accent4" w:accent5="accent5" w:accent6="accent6" w:hyperlink="hyperlink" w:followedHyperlink="followedHyperlink"/>
-  <w:decimalSymbol w:val=","/>
-  <w:listSeparator w:val=";"/>
-  <w15:chartTrackingRefBased/>
-</w:settings>
-</file>
-
-<file path=word/glossary/styles.xml><?xml version="1.0" encoding="utf-8"?>
-<w:styles xmlns:mc="http://schemas.openxmlformats.org/markup-compatibility/2006" xmlns:r="http://schemas.openxmlformats.org/officeDocument/2006/relationships" xmlns:w="http://schemas.openxmlformats.org/wordprocessingml/2006/main" xmlns:w14="http://schemas.microsoft.com/office/word/2010/wordml" xmlns:w15="http://schemas.microsoft.com/office/word/2012/wordml" xmlns:w16se="http://schemas.microsoft.com/office/word/2015/wordml/symex" mc:Ignorable="w14 w15 w16se">
-  <w:docDefaults>
-    <w:rPrDefault>
-      <w:rPr>
-        <w:rFonts w:asciiTheme="minorHAnsi" w:eastAsiaTheme="minorEastAsia" w:hAnsiTheme="minorHAnsi" w:cstheme="minorBidi"/>
-        <w:sz w:val="22"/>
-        <w:szCs w:val="22"/>
-        <w:lang w:val="ru-RU" w:eastAsia="ru-RU" w:bidi="ar-SA"/>
-      </w:rPr>
-    </w:rPrDefault>
-    <w:pPrDefault>
-      <w:pPr>
-        <w:spacing w:after="160" w:line="259" w:lineRule="auto"/>
-      </w:pPr>
-    </w:pPrDefault>
-  </w:docDefaults>
-  <w:latentStyles w:defLockedState="0" w:defUIPriority="99" w:defSemiHidden="0" w:defUnhideWhenUsed="0" w:defQFormat="0" w:count="371">
-    <w:lsdException w:name="Normal" w:uiPriority="0" w:qFormat="1"/>
-    <w:lsdException w:name="heading 1" w:uiPriority="9" w:qFormat="1"/>
-    <w:lsdException w:name="heading 2" w:semiHidden="1" w:uiPriority="9" w:unhideWhenUsed="1" w:qFormat="1"/>
-    <w:lsdException w:name="heading 3" w:semiHidden="1" w:uiPriority="9" w:unhideWhenUsed="1" w:qFormat="1"/>
-    <w:lsdException w:name="heading 4" w:semiHidden="1" w:uiPriority="9" w:unhideWhenUsed="1" w:qFormat="1"/>
-    <w:lsdException w:name="heading 5" w:semiHidden="1" w:uiPriority="9" w:unhideWhenUsed="1" w:qFormat="1"/>
-    <w:lsdException w:name="heading 6" w:semiHidden="1" w:uiPriority="9" w:unhideWhenUsed="1" w:qFormat="1"/>
-    <w:lsdException w:name="heading 7" w:semiHidden="1" w:uiPriority="9" w:unhideWhenUsed="1" w:qFormat="1"/>
-    <w:lsdException w:name="heading 8" w:semiHidden="1" w:uiPriority="9" w:unhideWhenUsed="1" w:qFormat="1"/>
-    <w:lsdException w:name="heading 9" w:semiHidden="1" w:uiPriority="9" w:unhideWhenUsed="1" w:qFormat="1"/>
-    <w:lsdException w:name="index 1" w:semiHidden="1" w:unhideWhenUsed="1"/>
-    <w:lsdException w:name="index 2" w:semiHidden="1" w:unhideWhenUsed="1"/>
-    <w:lsdException w:name="index 3" w:semiHidden="1" w:unhideWhenUsed="1"/>
-    <w:lsdException w:name="index 4" w:semiHidden="1" w:unhideWhenUsed="1"/>
-    <w:lsdException w:name="index 5" w:semiHidden="1" w:unhideWhenUsed="1"/>
-    <w:lsdException w:name="index 6" w:semiHidden="1" w:unhideWhenUsed="1"/>
-    <w:lsdException w:name="index 7" w:semiHidden="1" w:unhideWhenUsed="1"/>
-    <w:lsdException w:name="index 8" w:semiHidden="1" w:unhideWhenUsed="1"/>
-    <w:lsdException w:name="index 9" w:semiHidden="1" w:unhideWhenUsed="1"/>
-    <w:lsdException w:name="toc 1" w:semiHidden="1" w:uiPriority="39" w:unhideWhenUsed="1"/>
-    <w:lsdException w:name="toc 2" w:semiHidden="1" w:uiPriority="39" w:unhideWhenUsed="1"/>
-    <w:lsdException w:name="toc 3" w:semiHidden="1" w:uiPriority="39" w:unhideWhenUsed="1"/>
-    <w:lsdException w:name="toc 4" w:semiHidden="1" w:uiPriority="39" w:unhideWhenUsed="1"/>
-    <w:lsdException w:name="toc 5" w:semiHidden="1" w:uiPriority="39" w:unhideWhenUsed="1"/>
-    <w:lsdException w:name="toc 6" w:semiHidden="1" w:uiPriority="39" w:unhideWhenUsed="1"/>
-    <w:lsdException w:name="toc 7" w:semiHidden="1" w:uiPriority="39" w:unhideWhenUsed="1"/>
-    <w:lsdException w:name="toc 8" w:semiHidden="1" w:uiPriority="39" w:unhideWhenUsed="1"/>
-    <w:lsdException w:name="toc 9" w:semiHidden="1" w:uiPriority="39" w:unhideWhenUsed="1"/>
-    <w:lsdException w:name="Normal Indent" w:semiHidden="1" w:unhideWhenUsed="1"/>
-    <w:lsdException w:name="footnote text" w:semiHidden="1" w:unhideWhenUsed="1"/>
-    <w:lsdException w:name="annotation text" w:semiHidden="1" w:unhideWhenUsed="1"/>
-    <w:lsdException w:name="header" w:semiHidden="1" w:unhideWhenUsed="1"/>
-    <w:lsdException w:name="footer" w:semiHidden="1" w:unhideWhenUsed="1"/>
-    <w:lsdException w:name="index heading" w:semiHidden="1" w:unhideWhenUsed="1"/>
-    <w:lsdException w:name="caption" w:semiHidden="1" w:uiPriority="35" w:unhideWhenUsed="1" w:qFormat="1"/>
-    <w:lsdException w:name="table of figures" w:semiHidden="1" w:unhideWhenUsed="1"/>
-    <w:lsdException w:name="envelope address" w:semiHidden="1" w:unhideWhenUsed="1"/>
-    <w:lsdException w:name="envelope return" w:semiHidden="1" w:unhideWhenUsed="1"/>
-    <w:lsdException w:name="footnote reference" w:semiHidden="1" w:unhideWhenUsed="1"/>
-    <w:lsdException w:name="annotation reference" w:semiHidden="1" w:unhideWhenUsed="1"/>
-    <w:lsdException w:name="line number" w:semiHidden="1" w:unhideWhenUsed="1"/>
-    <w:lsdException w:name="page number" w:semiHidden="1" w:unhideWhenUsed="1"/>
-    <w:lsdException w:name="endnote reference" w:semiHidden="1" w:unhideWhenUsed="1"/>
-    <w:lsdException w:name="endnote text" w:semiHidden="1" w:unhideWhenUsed="1"/>
-    <w:lsdException w:name="table of authorities" w:semiHidden="1" w:unhideWhenUsed="1"/>
-    <w:lsdException w:name="macro" w:semiHidden="1" w:unhideWhenUsed="1"/>
-    <w:lsdException w:name="toa heading" w:semiHidden="1" w:unhideWhenUsed="1"/>
-    <w:lsdException w:name="List" w:semiHidden="1" w:unhideWhenUsed="1"/>
-    <w:lsdException w:name="List Bullet" w:semiHidden="1" w:unhideWhenUsed="1"/>
-    <w:lsdException w:name="List Number" w:semiHidden="1" w:unhideWhenUsed="1"/>
-    <w:lsdException w:name="List 2" w:semiHidden="1" w:unhideWhenUsed="1"/>
-    <w:lsdException w:name="List 3" w:semiHidden="1" w:unhideWhenUsed="1"/>
-    <w:lsdException w:name="List 4" w:semiHidden="1" w:unhideWhenUsed="1"/>
-    <w:lsdException w:name="List 5" w:semiHidden="1" w:unhideWhenUsed="1"/>
-    <w:lsdException w:name="List Bullet 2" w:semiHidden="1" w:unhideWhenUsed="1"/>
-    <w:lsdException w:name="List Bullet 3" w:semiHidden="1" w:unhideWhenUsed="1"/>
-    <w:lsdException w:name="List Bullet 4" w:semiHidden="1" w:unhideWhenUsed="1"/>
-    <w:lsdException w:name="List Bullet 5" w:semiHidden="1" w:unhideWhenUsed="1"/>
-    <w:lsdException w:name="List Number 2" w:semiHidden="1" w:unhideWhenUsed="1"/>
-    <w:lsdException w:name="List Number 3" w:semiHidden="1" w:unhideWhenUsed="1"/>
-    <w:lsdException w:name="List Number 4" w:semiHidden="1" w:unhideWhenUsed="1"/>
-    <w:lsdException w:name="List Number 5" w:semiHidden="1" w:unhideWhenUsed="1"/>
-    <w:lsdException w:name="Title" w:uiPriority="10" w:qFormat="1"/>
-    <w:lsdException w:name="Closing" w:semiHidden="1" w:unhideWhenUsed="1"/>
-    <w:lsdException w:name="Signature" w:semiHidden="1" w:unhideWhenUsed="1"/>
-    <w:lsdException w:name="Default Paragraph Font" w:semiHidden="1" w:uiPriority="1" w:unhideWhenUsed="1"/>
-    <w:lsdException w:name="Body Text" w:semiHidden="1" w:unhideWhenUsed="1"/>
-    <w:lsdException w:name="Body Text Indent" w:semiHidden="1" w:unhideWhenUsed="1"/>
-    <w:lsdException w:name="List Continue" w:semiHidden="1" w:unhideWhenUsed="1"/>
-    <w:lsdException w:name="List Continue 2" w:semiHidden="1" w:unhideWhenUsed="1"/>
-    <w:lsdException w:name="List Continue 3" w:semiHidden="1" w:unhideWhenUsed="1"/>
-    <w:lsdException w:name="List Continue 4" w:semiHidden="1" w:unhideWhenUsed="1"/>
-    <w:lsdException w:name="List Continue 5" w:semiHidden="1" w:unhideWhenUsed="1"/>
-    <w:lsdException w:name="Message Header" w:semiHidden="1" w:unhideWhenUsed="1"/>
-    <w:lsdException w:name="Subtitle" w:uiPriority="11" w:qFormat="1"/>
-    <w:lsdException w:name="Salutation" w:semiHidden="1" w:unhideWhenUsed="1"/>
-    <w:lsdException w:name="Date" w:semiHidden="1" w:unhideWhenUsed="1"/>
-    <w:lsdException w:name="Body Text First Indent" w:semiHidden="1" w:unhideWhenUsed="1"/>
-    <w:lsdException w:name="Body Text First Indent 2" w:semiHidden="1" w:unhideWhenUsed="1"/>
-    <w:lsdException w:name="Note Heading" w:semiHidden="1" w:unhideWhenUsed="1"/>
-    <w:lsdException w:name="Body Text 2" w:semiHidden="1" w:unhideWhenUsed="1"/>
-    <w:lsdException w:name="Body Text 3" w:semiHidden="1" w:unhideWhenUsed="1"/>
-    <w:lsdException w:name="Body Text Indent 2" w:semiHidden="1" w:unhideWhenUsed="1"/>
-    <w:lsdException w:name="Body Text Indent 3" w:semiHidden="1" w:unhideWhenUsed="1"/>
-    <w:lsdException w:name="Block Text" w:semiHidden="1" w:unhideWhenUsed="1"/>
-    <w:lsdException w:name="Hyperlink" w:semiHidden="1" w:unhideWhenUsed="1"/>
-    <w:lsdException w:name="FollowedHyperlink" w:semiHidden="1" w:unhideWhenUsed="1"/>
-    <w:lsdException w:name="Strong" w:uiPriority="22" w:qFormat="1"/>
-    <w:lsdException w:name="Emphasis" w:uiPriority="20" w:qFormat="1"/>
-    <w:lsdException w:name="Document Map" w:semiHidden="1" w:unhideWhenUsed="1"/>
-    <w:lsdException w:name="Plain Text" w:semiHidden="1" w:unhideWhenUsed="1"/>
-    <w:lsdException w:name="E-mail Signature" w:semiHidden="1" w:unhideWhenUsed="1"/>
-    <w:lsdException w:name="HTML Top of Form" w:semiHidden="1" w:unhideWhenUsed="1"/>
-    <w:lsdException w:name="HTML Bottom of Form" w:semiHidden="1" w:unhideWhenUsed="1"/>
-    <w:lsdException w:name="Normal (Web)" w:semiHidden="1" w:unhideWhenUsed="1"/>
-    <w:lsdException w:name="HTML Acronym" w:semiHidden="1" w:unhideWhenUsed="1"/>
-    <w:lsdException w:name="HTML Address" w:semiHidden="1" w:unhideWhenUsed="1"/>
-    <w:lsdException w:name="HTML Cite" w:semiHidden="1" w:unhideWhenUsed="1"/>
-    <w:lsdException w:name="HTML Code" w:semiHidden="1" w:unhideWhenUsed="1"/>
-    <w:lsdException w:name="HTML Definition" w:semiHidden="1" w:unhideWhenUsed="1"/>
-    <w:lsdException w:name="HTML Keyboard" w:semiHidden="1" w:unhideWhenUsed="1"/>
-    <w:lsdException w:name="HTML Preformatted" w:semiHidden="1" w:unhideWhenUsed="1"/>
-    <w:lsdException w:name="HTML Sample" w:semiHidden="1" w:unhideWhenUsed="1"/>
-    <w:lsdException w:name="HTML Typewriter" w:semiHidden="1" w:unhideWhenUsed="1"/>
-    <w:lsdException w:name="HTML Variable" w:semiHidden="1" w:unhideWhenUsed="1"/>
-    <w:lsdException w:name="Normal Table" w:semiHidden="1" w:unhideWhenUsed="1"/>
-    <w:lsdException w:name="annotation subject" w:semiHidden="1" w:unhideWhenUsed="1"/>
-    <w:lsdException w:name="No List" w:semiHidden="1" w:unhideWhenUsed="1"/>
-    <w:lsdException w:name="Outline List 1" w:semiHidden="1" w:unhideWhenUsed="1"/>
-    <w:lsdException w:name="Outline List 2" w:semiHidden="1" w:unhideWhenUsed="1"/>
-    <w:lsdException w:name="Outline List 3" w:semiHidden="1" w:unhideWhenUsed="1"/>
-    <w:lsdException w:name="Table Simple 1" w:semiHidden="1" w:unhideWhenUsed="1"/>
-    <w:lsdException w:name="Table Simple 2" w:semiHidden="1" w:unhideWhenUsed="1"/>
-    <w:lsdException w:name="Table Simple 3" w:semiHidden="1" w:unhideWhenUsed="1"/>
-    <w:lsdException w:name="Table Classic 1" w:semiHidden="1" w:unhideWhenUsed="1"/>
-    <w:lsdException w:name="Table Classic 2" w:semiHidden="1" w:unhideWhenUsed="1"/>
-    <w:lsdException w:name="Table Classic 3" w:semiHidden="1" w:unhideWhenUsed="1"/>
-    <w:lsdException w:name="Table Classic 4" w:semiHidden="1" w:unhideWhenUsed="1"/>
-    <w:lsdException w:name="Table Colorful 1" w:semiHidden="1" w:unhideWhenUsed="1"/>
-    <w:lsdException w:name="Table Colorful 2" w:semiHidden="1" w:unhideWhenUsed="1"/>
-    <w:lsdException w:name="Table Colorful 3" w:semiHidden="1" w:unhideWhenUsed="1"/>
-    <w:lsdException w:name="Table Columns 1" w:semiHidden="1" w:unhideWhenUsed="1"/>
-    <w:lsdException w:name="Table Columns 2" w:semiHidden="1" w:unhideWhenUsed="1"/>
-    <w:lsdException w:name="Table Columns 3" w:semiHidden="1" w:unhideWhenUsed="1"/>
-    <w:lsdException w:name="Table Columns 4" w:semiHidden="1" w:unhideWhenUsed="1"/>
-    <w:lsdException w:name="Table Columns 5" w:semiHidden="1" w:unhideWhenUsed="1"/>
-    <w:lsdException w:name="Table Grid 1" w:semiHidden="1" w:unhideWhenUsed="1"/>
-    <w:lsdException w:name="Table Grid 2" w:semiHidden="1" w:unhideWhenUsed="1"/>
-    <w:lsdException w:name="Table Grid 3" w:semiHidden="1" w:unhideWhenUsed="1"/>
-    <w:lsdException w:name="Table Grid 4" w:semiHidden="1" w:unhideWhenUsed="1"/>
-    <w:lsdException w:name="Table Grid 5" w:semiHidden="1" w:unhideWhenUsed="1"/>
-    <w:lsdException w:name="Table Grid 6" w:semiHidden="1" w:unhideWhenUsed="1"/>
-    <w:lsdException w:name="Table Grid 7" w:semiHidden="1" w:unhideWhenUsed="1"/>
-    <w:lsdException w:name="Table Grid 8" w:semiHidden="1" w:unhideWhenUsed="1"/>
-    <w:lsdException w:name="Table List 1" w:semiHidden="1" w:unhideWhenUsed="1"/>
-    <w:lsdException w:name="Table List 2" w:semiHidden="1" w:unhideWhenUsed="1"/>
-    <w:lsdException w:name="Table List 3" w:semiHidden="1" w:unhideWhenUsed="1"/>
-    <w:lsdException w:name="Table List 4" w:semiHidden="1" w:unhideWhenUsed="1"/>
-    <w:lsdException w:name="Table List 5" w:semiHidden="1" w:unhideWhenUsed="1"/>
-    <w:lsdException w:name="Table List 6" w:semiHidden="1" w:unhideWhenUsed="1"/>
-    <w:lsdException w:name="Table List 7" w:semiHidden="1" w:unhideWhenUsed="1"/>
-    <w:lsdException w:name="Table List 8" w:semiHidden="1" w:unhideWhenUsed="1"/>
-    <w:lsdException w:name="Table 3D effects 1" w:semiHidden="1" w:unhideWhenUsed="1"/>
-    <w:lsdException w:name="Table 3D effects 2" w:semiHidden="1" w:unhideWhenUsed="1"/>
-    <w:lsdException w:name="Table 3D effects 3" w:semiHidden="1" w:unhideWhenUsed="1"/>
-    <w:lsdException w:name="Table Contemporary" w:semiHidden="1" w:unhideWhenUsed="1"/>
-    <w:lsdException w:name="Table Elegant" w:semiHidden="1" w:unhideWhenUsed="1"/>
-    <w:lsdException w:name="Table Professional" w:semiHidden="1" w:unhideWhenUsed="1"/>
-    <w:lsdException w:name="Table Subtle 1" w:semiHidden="1" w:unhideWhenUsed="1"/>
-    <w:lsdException w:name="Table Subtle 2" w:semiHidden="1" w:unhideWhenUsed="1"/>
-    <w:lsdException w:name="Table Web 1" w:semiHidden="1" w:unhideWhenUsed="1"/>
-    <w:lsdException w:name="Table Web 2" w:semiHidden="1" w:unhideWhenUsed="1"/>
-    <w:lsdException w:name="Table Web 3" w:semiHidden="1" w:unhideWhenUsed="1"/>
-    <w:lsdException w:name="Balloon Text" w:semiHidden="1" w:unhideWhenUsed="1"/>
-    <w:lsdException w:name="Table Grid" w:uiPriority="39"/>
-    <w:lsdException w:name="Table Theme" w:semiHidden="1" w:unhideWhenUsed="1"/>
-    <w:lsdException w:name="Placeholder Text" w:semiHidden="1"/>
-    <w:lsdException w:name="No Spacing" w:uiPriority="1" w:qFormat="1"/>
-    <w:lsdException w:name="Light Shading" w:uiPriority="60"/>
-    <w:lsdException w:name="Light List" w:uiPriority="61"/>
-    <w:lsdException w:name="Light Grid" w:uiPriority="62"/>
-    <w:lsdException w:name="Medium Shading 1" w:uiPriority="63"/>
-    <w:lsdException w:name="Medium Shading 2" w:uiPriority="64"/>
-    <w:lsdException w:name="Medium List 1" w:uiPriority="65"/>
-    <w:lsdException w:name="Medium List 2" w:uiPriority="66"/>
-    <w:lsdException w:name="Medium Grid 1" w:uiPriority="67"/>
-    <w:lsdException w:name="Medium Grid 2" w:uiPriority="68"/>
-    <w:lsdException w:name="Medium Grid 3" w:uiPriority="69"/>
-    <w:lsdException w:name="Dark List" w:uiPriority="70"/>
-    <w:lsdException w:name="Colorful Shading" w:uiPriority="71"/>
-    <w:lsdException w:name="Colorful List" w:uiPriority="72"/>
-    <w:lsdException w:name="Colorful Grid" w:uiPriority="73"/>
-    <w:lsdException w:name="Light Shading Accent 1" w:uiPriority="60"/>
-    <w:lsdException w:name="Light List Accent 1" w:uiPriority="61"/>
-    <w:lsdException w:name="Light Grid Accent 1" w:uiPriority="62"/>
-    <w:lsdException w:name="Medium Shading 1 Accent 1" w:uiPriority="63"/>
-    <w:lsdException w:name="Medium Shading 2 Accent 1" w:uiPriority="64"/>
-    <w:lsdException w:name="Medium List 1 Accent 1" w:uiPriority="65"/>
-    <w:lsdException w:name="Revision" w:semiHidden="1"/>
-    <w:lsdException w:name="List Paragraph" w:uiPriority="34" w:qFormat="1"/>
-    <w:lsdException w:name="Quote" w:uiPriority="29" w:qFormat="1"/>
-    <w:lsdException w:name="Intense Quote" w:uiPriority="30" w:qFormat="1"/>
-    <w:lsdException w:name="Medium List 2 Accent 1" w:uiPriority="66"/>
-    <w:lsdException w:name="Medium Grid 1 Accent 1" w:uiPriority="67"/>
-    <w:lsdException w:name="Medium Grid 2 Accent 1" w:uiPriority="68"/>
-    <w:lsdException w:name="Medium Grid 3 Accent 1" w:uiPriority="69"/>
-    <w:lsdException w:name="Dark List Accent 1" w:uiPriority="70"/>
-    <w:lsdException w:name="Colorful Shading Accent 1" w:uiPriority="71"/>
-    <w:lsdException w:name="Colorful List Accent 1" w:uiPriority="72"/>
-    <w:lsdException w:name="Colorful Grid Accent 1" w:uiPriority="73"/>
-    <w:lsdException w:name="Light Shading Accent 2" w:uiPriority="60"/>
-    <w:lsdException w:name="Light List Accent 2" w:uiPriority="61"/>
-    <w:lsdException w:name="Light Grid Accent 2" w:uiPriority="62"/>
-    <w:lsdException w:name="Medium Shading 1 Accent 2" w:uiPriority="63"/>
-    <w:lsdException w:name="Medium Shading 2 Accent 2" w:uiPriority="64"/>
-    <w:lsdException w:name="Medium List 1 Accent 2" w:uiPriority="65"/>
-    <w:lsdException w:name="Medium List 2 Accent 2" w:uiPriority="66"/>
-    <w:lsdException w:name="Medium Grid 1 Accent 2" w:uiPriority="67"/>
-    <w:lsdException w:name="Medium Grid 2 Accent 2" w:uiPriority="68"/>
-    <w:lsdException w:name="Medium Grid 3 Accent 2" w:uiPriority="69"/>
-    <w:lsdException w:name="Dark List Accent 2" w:uiPriority="70"/>
-    <w:lsdException w:name="Colorful Shading Accent 2" w:uiPriority="71"/>
-    <w:lsdException w:name="Colorful List Accent 2" w:uiPriority="72"/>
-    <w:lsdException w:name="Colorful Grid Accent 2" w:uiPriority="73"/>
-    <w:lsdException w:name="Light Shading Accent 3" w:uiPriority="60"/>
-    <w:lsdException w:name="Light List Accent 3" w:uiPriority="61"/>
-    <w:lsdException w:name="Light Grid Accent 3" w:uiPriority="62"/>
-    <w:lsdException w:name="Medium Shading 1 Accent 3" w:uiPriority="63"/>
-    <w:lsdException w:name="Medium Shading 2 Accent 3" w:uiPriority="64"/>
-    <w:lsdException w:name="Medium List 1 Accent 3" w:uiPriority="65"/>
-    <w:lsdException w:name="Medium List 2 Accent 3" w:uiPriority="66"/>
-    <w:lsdException w:name="Medium Grid 1 Accent 3" w:uiPriority="67"/>
-    <w:lsdException w:name="Medium Grid 2 Accent 3" w:uiPriority="68"/>
-    <w:lsdException w:name="Medium Grid 3 Accent 3" w:uiPriority="69"/>
-    <w:lsdException w:name="Dark List Accent 3" w:uiPriority="70"/>
-    <w:lsdException w:name="Colorful Shading Accent 3" w:uiPriority="71"/>
-    <w:lsdException w:name="Colorful List Accent 3" w:uiPriority="72"/>
-    <w:lsdException w:name="Colorful Grid Accent 3" w:uiPriority="73"/>
-    <w:lsdException w:name="Light Shading Accent 4" w:uiPriority="60"/>
-    <w:lsdException w:name="Light List Accent 4" w:uiPriority="61"/>
-    <w:lsdException w:name="Light Grid Accent 4" w:uiPriority="62"/>
-    <w:lsdException w:name="Medium Shading 1 Accent 4" w:uiPriority="63"/>
-    <w:lsdException w:name="Medium Shading 2 Accent 4" w:uiPriority="64"/>
-    <w:lsdException w:name="Medium List 1 Accent 4" w:uiPriority="65"/>
-    <w:lsdException w:name="Medium List 2 Accent 4" w:uiPriority="66"/>
-    <w:lsdException w:name="Medium Grid 1 Accent 4" w:uiPriority="67"/>
-    <w:lsdException w:name="Medium Grid 2 Accent 4" w:uiPriority="68"/>
-    <w:lsdException w:name="Medium Grid 3 Accent 4" w:uiPriority="69"/>
-    <w:lsdException w:name="Dark List Accent 4" w:uiPriority="70"/>
-    <w:lsdException w:name="Colorful Shading Accent 4" w:uiPriority="71"/>
-    <w:lsdException w:name="Colorful List Accent 4" w:uiPriority="72"/>
-    <w:lsdException w:name="Colorful Grid Accent 4" w:uiPriority="73"/>
-    <w:lsdException w:name="Light Shading Accent 5" w:uiPriority="60"/>
-    <w:lsdException w:name="Light List Accent 5" w:uiPriority="61"/>
-    <w:lsdException w:name="Light Grid Accent 5" w:uiPriority="62"/>
-    <w:lsdException w:name="Medium Shading 1 Accent 5" w:uiPriority="63"/>
-    <w:lsdException w:name="Medium Shading 2 Accent 5" w:uiPriority="64"/>
-    <w:lsdException w:name="Medium List 1 Accent 5" w:uiPriority="65"/>
-    <w:lsdException w:name="Medium List 2 Accent 5" w:uiPriority="66"/>
-    <w:lsdException w:name="Medium Grid 1 Accent 5" w:uiPriority="67"/>
-    <w:lsdException w:name="Medium Grid 2 Accent 5" w:uiPriority="68"/>
-    <w:lsdException w:name="Medium Grid 3 Accent 5" w:uiPriority="69"/>
-    <w:lsdException w:name="Dark List Accent 5" w:uiPriority="70"/>
-    <w:lsdException w:name="Colorful Shading Accent 5" w:uiPriority="71"/>
-    <w:lsdException w:name="Colorful List Accent 5" w:uiPriority="72"/>
-    <w:lsdException w:name="Colorful Grid Accent 5" w:uiPriority="73"/>
-    <w:lsdException w:name="Light Shading Accent 6" w:uiPriority="60"/>
-    <w:lsdException w:name="Light List Accent 6" w:uiPriority="61"/>
-    <w:lsdException w:name="Light Grid Accent 6" w:uiPriority="62"/>
-    <w:lsdException w:name="Medium Shading 1 Accent 6" w:uiPriority="63"/>
-    <w:lsdException w:name="Medium Shading 2 Accent 6" w:uiPriority="64"/>
-    <w:lsdException w:name="Medium List 1 Accent 6" w:uiPriority="65"/>
-    <w:lsdException w:name="Medium List 2 Accent 6" w:uiPriority="66"/>
-    <w:lsdException w:name="Medium Grid 1 Accent 6" w:uiPriority="67"/>
-    <w:lsdException w:name="Medium Grid 2 Accent 6" w:uiPriority="68"/>
-    <w:lsdException w:name="Medium Grid 3 Accent 6" w:uiPriority="69"/>
-    <w:lsdException w:name="Dark List Accent 6" w:uiPriority="70"/>
-    <w:lsdException w:name="Colorful Shading Accent 6" w:uiPriority="71"/>
-    <w:lsdException w:name="Colorful List Accent 6" w:uiPriority="72"/>
-    <w:lsdException w:name="Colorful Grid Accent 6" w:uiPriority="73"/>
-    <w:lsdException w:name="Subtle Emphasis" w:uiPriority="19" w:qFormat="1"/>
-    <w:lsdException w:name="Intense Emphasis" w:uiPriority="21" w:qFormat="1"/>
-    <w:lsdException w:name="Subtle Reference" w:uiPriority="31" w:qFormat="1"/>
-    <w:lsdException w:name="Intense Reference" w:uiPriority="32" w:qFormat="1"/>
-    <w:lsdException w:name="Book Title" w:uiPriority="33" w:qFormat="1"/>
-    <w:lsdException w:name="Bibliography" w:semiHidden="1" w:uiPriority="37" w:unhideWhenUsed="1"/>
-    <w:lsdException w:name="TOC Heading" w:semiHidden="1" w:uiPriority="39" w:unhideWhenUsed="1" w:qFormat="1"/>
-    <w:lsdException w:name="Plain Table 1" w:uiPriority="41"/>
-    <w:lsdException w:name="Plain Table 2" w:uiPriority="42"/>
-    <w:lsdException w:name="Plain Table 3" w:uiPriority="43"/>
-    <w:lsdException w:name="Plain Table 4" w:uiPriority="44"/>
-    <w:lsdException w:name="Plain Table 5" w:uiPriority="45"/>
-    <w:lsdException w:name="Grid Table Light" w:uiPriority="40"/>
-    <w:lsdException w:name="Grid Table 1 Light" w:uiPriority="46"/>
-    <w:lsdException w:name="Grid Table 2" w:uiPriority="47"/>
-    <w:lsdException w:name="Grid Table 3" w:uiPriority="48"/>
-    <w:lsdException w:name="Grid Table 4" w:uiPriority="49"/>
-    <w:lsdException w:name="Grid Table 5 Dark" w:uiPriority="50"/>
-    <w:lsdException w:name="Grid Table 6 Colorful" w:uiPriority="51"/>
-    <w:lsdException w:name="Grid Table 7 Colorful" w:uiPriority="52"/>
-    <w:lsdException w:name="Grid Table 1 Light Accent 1" w:uiPriority="46"/>
-    <w:lsdException w:name="Grid Table 2 Accent 1" w:uiPriority="47"/>
-    <w:lsdException w:name="Grid Table 3 Accent 1" w:uiPriority="48"/>
-    <w:lsdException w:name="Grid Table 4 Accent 1" w:uiPriority="49"/>
-    <w:lsdException w:name="Grid Table 5 Dark Accent 1" w:uiPriority="50"/>
-    <w:lsdException w:name="Grid Table 6 Colorful Accent 1" w:uiPriority="51"/>
-    <w:lsdException w:name="Grid Table 7 Colorful Accent 1" w:uiPriority="52"/>
-    <w:lsdException w:name="Grid Table 1 Light Accent 2" w:uiPriority="46"/>
-    <w:lsdException w:name="Grid Table 2 Accent 2" w:uiPriority="47"/>
-    <w:lsdException w:name="Grid Table 3 Accent 2" w:uiPriority="48"/>
-    <w:lsdException w:name="Grid Table 4 Accent 2" w:uiPriority="49"/>
-    <w:lsdException w:name="Grid Table 5 Dark Accent 2" w:uiPriority="50"/>
-    <w:lsdException w:name="Grid Table 6 Colorful Accent 2" w:uiPriority="51"/>
-    <w:lsdException w:name="Grid Table 7 Colorful Accent 2" w:uiPriority="52"/>
-    <w:lsdException w:name="Grid Table 1 Light Accent 3" w:uiPriority="46"/>
-    <w:lsdException w:name="Grid Table 2 Accent 3" w:uiPriority="47"/>
-    <w:lsdException w:name="Grid Table 3 Accent 3" w:uiPriority="48"/>
-    <w:lsdException w:name="Grid Table 4 Accent 3" w:uiPriority="49"/>
-    <w:lsdException w:name="Grid Table 5 Dark Accent 3" w:uiPriority="50"/>
-    <w:lsdException w:name="Grid Table 6 Colorful Accent 3" w:uiPriority="51"/>
-    <w:lsdException w:name="Grid Table 7 Colorful Accent 3" w:uiPriority="52"/>
-    <w:lsdException w:name="Grid Table 1 Light Accent 4" w:uiPriority="46"/>
-    <w:lsdException w:name="Grid Table 2 Accent 4" w:uiPriority="47"/>
-    <w:lsdException w:name="Grid Table 3 Accent 4" w:uiPriority="48"/>
-    <w:lsdException w:name="Grid Table 4 Accent 4" w:uiPriority="49"/>
-    <w:lsdException w:name="Grid Table 5 Dark Accent 4" w:uiPriority="50"/>
-    <w:lsdException w:name="Grid Table 6 Colorful Accent 4" w:uiPriority="51"/>
-    <w:lsdException w:name="Grid Table 7 Colorful Accent 4" w:uiPriority="52"/>
-    <w:lsdException w:name="Grid Table 1 Light Accent 5" w:uiPriority="46"/>
-    <w:lsdException w:name="Grid Table 2 Accent 5" w:uiPriority="47"/>
-    <w:lsdException w:name="Grid Table 3 Accent 5" w:uiPriority="48"/>
-    <w:lsdException w:name="Grid Table 4 Accent 5" w:uiPriority="49"/>
-    <w:lsdException w:name="Grid Table 5 Dark Accent 5" w:uiPriority="50"/>
-    <w:lsdException w:name="Grid Table 6 Colorful Accent 5" w:uiPriority="51"/>
-    <w:lsdException w:name="Grid Table 7 Colorful Accent 5" w:uiPriority="52"/>
-    <w:lsdException w:name="Grid Table 1 Light Accent 6" w:uiPriority="46"/>
-    <w:lsdException w:name="Grid Table 2 Accent 6" w:uiPriority="47"/>
-    <w:lsdException w:name="Grid Table 3 Accent 6" w:uiPriority="48"/>
-    <w:lsdException w:name="Grid Table 4 Accent 6" w:uiPriority="49"/>
-    <w:lsdException w:name="Grid Table 5 Dark Accent 6" w:uiPriority="50"/>
-    <w:lsdException w:name="Grid Table 6 Colorful Accent 6" w:uiPriority="51"/>
-    <w:lsdException w:name="Grid Table 7 Colorful Accent 6" w:uiPriority="52"/>
-    <w:lsdException w:name="List Table 1 Light" w:uiPriority="46"/>
-    <w:lsdException w:name="List Table 2" w:uiPriority="47"/>
-    <w:lsdException w:name="List Table 3" w:uiPriority="48"/>
-    <w:lsdException w:name="List Table 4" w:uiPriority="49"/>
-    <w:lsdException w:name="List Table 5 Dark" w:uiPriority="50"/>
-    <w:lsdException w:name="List Table 6 Colorful" w:uiPriority="51"/>
-    <w:lsdException w:name="List Table 7 Colorful" w:uiPriority="52"/>
-    <w:lsdException w:name="List Table 1 Light Accent 1" w:uiPriority="46"/>
-    <w:lsdException w:name="List Table 2 Accent 1" w:uiPriority="47"/>
-    <w:lsdException w:name="List Table 3 Accent 1" w:uiPriority="48"/>
-    <w:lsdException w:name="List Table 4 Accent 1" w:uiPriority="49"/>
-    <w:lsdException w:name="List Table 5 Dark Accent 1" w:uiPriority="50"/>
-    <w:lsdException w:name="List Table 6 Colorful Accent 1" w:uiPriority="51"/>
-    <w:lsdException w:name="List Table 7 Colorful Accent 1" w:uiPriority="52"/>
-    <w:lsdException w:name="List Table 1 Light Accent 2" w:uiPriority="46"/>
-    <w:lsdException w:name="List Table 2 Accent 2" w:uiPriority="47"/>
-    <w:lsdException w:name="List Table 3 Accent 2" w:uiPriority="48"/>
-    <w:lsdException w:name="List Table 4 Accent 2" w:uiPriority="49"/>
-    <w:lsdException w:name="List Table 5 Dark Accent 2" w:uiPriority="50"/>
-    <w:lsdException w:name="List Table 6 Colorful Accent 2" w:uiPriority="51"/>
-    <w:lsdException w:name="List Table 7 Colorful Accent 2" w:uiPriority="52"/>
-    <w:lsdException w:name="List Table 1 Light Accent 3" w:uiPriority="46"/>
-    <w:lsdException w:name="List Table 2 Accent 3" w:uiPriority="47"/>
-    <w:lsdException w:name="List Table 3 Accent 3" w:uiPriority="48"/>
-    <w:lsdException w:name="List Table 4 Accent 3" w:uiPriority="49"/>
-    <w:lsdException w:name="List Table 5 Dark Accent 3" w:uiPriority="50"/>
-    <w:lsdException w:name="List Table 6 Colorful Accent 3" w:uiPriority="51"/>
-    <w:lsdException w:name="List Table 7 Colorful Accent 3" w:uiPriority="52"/>
-    <w:lsdException w:name="List Table 1 Light Accent 4" w:uiPriority="46"/>
-    <w:lsdException w:name="List Table 2 Accent 4" w:uiPriority="47"/>
-    <w:lsdException w:name="List Table 3 Accent 4" w:uiPriority="48"/>
-    <w:lsdException w:name="List Table 4 Accent 4" w:uiPriority="49"/>
-    <w:lsdException w:name="List Table 5 Dark Accent 4" w:uiPriority="50"/>
-    <w:lsdException w:name="List Table 6 Colorful Accent 4" w:uiPriority="51"/>
-    <w:lsdException w:name="List Table 7 Colorful Accent 4" w:uiPriority="52"/>
-    <w:lsdException w:name="List Table 1 Light Accent 5" w:uiPriority="46"/>
-    <w:lsdException w:name="List Table 2 Accent 5" w:uiPriority="47"/>
-    <w:lsdException w:name="List Table 3 Accent 5" w:uiPriority="48"/>
-    <w:lsdException w:name="List Table 4 Accent 5" w:uiPriority="49"/>
-    <w:lsdException w:name="List Table 5 Dark Accent 5" w:uiPriority="50"/>
-    <w:lsdException w:name="List Table 6 Colorful Accent 5" w:uiPriority="51"/>
-    <w:lsdException w:name="List Table 7 Colorful Accent 5" w:uiPriority="52"/>
-    <w:lsdException w:name="List Table 1 Light Accent 6" w:uiPriority="46"/>
-    <w:lsdException w:name="List Table 2 Accent 6" w:uiPriority="47"/>
-    <w:lsdException w:name="List Table 3 Accent 6" w:uiPriority="48"/>
-    <w:lsdException w:name="List Table 4 Accent 6" w:uiPriority="49"/>
-    <w:lsdException w:name="List Table 5 Dark Accent 6" w:uiPriority="50"/>
-    <w:lsdException w:name="List Table 6 Colorful Accent 6" w:uiPriority="51"/>
-    <w:lsdException w:name="List Table 7 Colorful Accent 6" w:uiPriority="52"/>
-  </w:latentStyles>
-  <w:style w:type="paragraph" w:default="1" w:styleId="a">
-    <w:name w:val="Normal"/>
-    <w:qFormat/>
-  </w:style>
-  <w:style w:type="character" w:default="1" w:styleId="a0">
-    <w:name w:val="Default Paragraph Font"/>
-    <w:uiPriority w:val="1"/>
-    <w:semiHidden/>
-    <w:unhideWhenUsed/>
-  </w:style>
-  <w:style w:type="table" w:default="1" w:styleId="a1">
-    <w:name w:val="Normal Table"/>
-    <w:uiPriority w:val="99"/>
-    <w:semiHidden/>
-    <w:unhideWhenUsed/>
-    <w:tblPr>
-      <w:tblInd w:w="0" w:type="dxa"/>
-      <w:tblCellMar>
-        <w:top w:w="0" w:type="dxa"/>
-        <w:left w:w="108" w:type="dxa"/>
-        <w:bottom w:w="0" w:type="dxa"/>
-        <w:right w:w="108" w:type="dxa"/>
-      </w:tblCellMar>
-    </w:tblPr>
-  </w:style>
-  <w:style w:type="numbering" w:default="1" w:styleId="a2">
-    <w:name w:val="No List"/>
-    <w:uiPriority w:val="99"/>
-    <w:semiHidden/>
-    <w:unhideWhenUsed/>
-  </w:style>
-  <w:style w:type="paragraph" w:customStyle="1" w:styleId="731875D6770B478F94B06EDE3D4F25CC">
-    <w:name w:val="731875D6770B478F94B06EDE3D4F25CC"/>
-    <w:rsid w:val="00887705"/>
-  </w:style>
-  <w:style w:type="paragraph" w:customStyle="1" w:styleId="07851022FBAA4B8689E9315BD4D4131E">
-    <w:name w:val="07851022FBAA4B8689E9315BD4D4131E"/>
-    <w:rsid w:val="00887705"/>
-  </w:style>
-  <w:style w:type="paragraph" w:customStyle="1" w:styleId="F8FD9E5467FC464C9EF5AF02CDA9A227">
-    <w:name w:val="F8FD9E5467FC464C9EF5AF02CDA9A227"/>
-    <w:rsid w:val="00887705"/>
-  </w:style>
-</w:styles>
-</file>
-
-<file path=word/glossary/webSettings.xml><?xml version="1.0" encoding="utf-8"?>
-<w:webSettings xmlns:mc="http://schemas.openxmlformats.org/markup-compatibility/2006" xmlns:r="http://schemas.openxmlformats.org/officeDocument/2006/relationships" xmlns:w="http://schemas.openxmlformats.org/wordprocessingml/2006/main" xmlns:w14="http://schemas.microsoft.com/office/word/2010/wordml" xmlns:w15="http://schemas.microsoft.com/office/word/2012/wordml" xmlns:w16se="http://schemas.microsoft.com/office/word/2015/wordml/symex" mc:Ignorable="w14 w15 w16se">
-  <w:optimizeForBrowser/>
-  <w:allowPNG/>
-</w:webSettings>
 </file>
 
 <file path=word/theme/theme1.xml><?xml version="1.0" encoding="utf-8"?>
@@ -54723,7 +54007,7 @@
 </file>
 
 <file path=customXml/itemProps1.xml><?xml version="1.0" encoding="utf-8"?>
-<ds:datastoreItem xmlns:ds="http://schemas.openxmlformats.org/officeDocument/2006/customXml" ds:itemID="{607626DA-B703-4E35-866D-531523EFB69A}">
+<ds:datastoreItem xmlns:ds="http://schemas.openxmlformats.org/officeDocument/2006/customXml" ds:itemID="{578A667C-5BA3-439C-8B98-B3221E80E417}">
   <ds:schemaRefs>
     <ds:schemaRef ds:uri="http://schemas.openxmlformats.org/officeDocument/2006/bibliography"/>
   </ds:schemaRefs>

</xml_diff>

<commit_message>
Migrated the database to code first
</commit_message>
<xml_diff>
--- a/Content/Report.docx
+++ b/Content/Report.docx
@@ -5644,7 +5644,7 @@
         <w:rPr>
           <w:lang w:val="uk-UA"/>
         </w:rPr>
-        <w:t>ідповідну їх сукупності навичок;</w:t>
+        <w:t>ідповідну їх сукупності навичок.</w:t>
       </w:r>
     </w:p>
     <w:p>
@@ -5681,7 +5681,7 @@
         <w:rPr>
           <w:lang w:val="uk-UA"/>
         </w:rPr>
-        <w:t>резюме;</w:t>
+        <w:t>резюме.</w:t>
       </w:r>
     </w:p>
     <w:p>
@@ -5718,7 +5718,7 @@
         <w:rPr>
           <w:lang w:val="uk-UA"/>
         </w:rPr>
-        <w:t xml:space="preserve"> вакансій;</w:t>
+        <w:t xml:space="preserve"> вакансій.</w:t>
       </w:r>
     </w:p>
     <w:p>
@@ -5761,7 +5761,7 @@
         <w:rPr>
           <w:lang w:val="uk-UA"/>
         </w:rPr>
-        <w:t>а шукати профілі шукачів роботи;</w:t>
+        <w:t>а шукати профілі шукачів роботи.</w:t>
       </w:r>
     </w:p>
     <w:p>
@@ -5798,7 +5798,7 @@
         <w:rPr>
           <w:lang w:val="uk-UA"/>
         </w:rPr>
-        <w:t>;</w:t>
+        <w:t>.</w:t>
       </w:r>
     </w:p>
     <w:p>
@@ -5847,7 +5847,7 @@
         <w:rPr>
           <w:lang w:val="uk-UA"/>
         </w:rPr>
-        <w:t>;</w:t>
+        <w:t>.</w:t>
       </w:r>
     </w:p>
     <w:p>
@@ -5878,7 +5878,13 @@
         <w:rPr>
           <w:lang w:val="uk-UA"/>
         </w:rPr>
-        <w:t>ітної плати, рівня досвіду тощо;</w:t>
+        <w:t>ітної плати, рівня досвіду тощо</w:t>
+      </w:r>
+      <w:r>
+        <w:rPr>
+          <w:lang w:val="uk-UA"/>
+        </w:rPr>
+        <w:t>.</w:t>
       </w:r>
     </w:p>
     <w:p>
@@ -6535,7 +6541,19 @@
         <w:rPr>
           <w:lang w:val="uk-UA"/>
         </w:rPr>
-        <w:t xml:space="preserve">Виконуючи пошук роботи, користувач хоче бачити вакації в такому вигляді, що дозволяє знайти роботу, що якомога краще відповідає його потребам, за найменшої витрати часу і сил. Для досягнення цієї мети, необхідно надати користувачу можливість переглядати список існуючих вакансій, а також можливість відфільтрувати та відсортувати доступні дані відповідно до потреб шукача роботи - </w:t>
+        <w:t xml:space="preserve">Виконуючи пошук роботи, користувач хоче бачити </w:t>
+      </w:r>
+      <w:r>
+        <w:rPr>
+          <w:lang w:val="uk-UA"/>
+        </w:rPr>
+        <w:t>вакансії</w:t>
+      </w:r>
+      <w:r>
+        <w:rPr>
+          <w:lang w:val="uk-UA"/>
+        </w:rPr>
+        <w:t xml:space="preserve"> в такому вигляді, що дозволяє знайти роботу, що якомога краще відповідає його потребам, за найменшої витрати часу і сил. Для досягнення цієї мети, необхідно надати користувачу можливість переглядати список існуючих вакансій, а також можливість відфільтрувати та відсортувати доступні дані відповідно до потреб шукача роботи - </w:t>
       </w:r>
       <w:r>
         <w:rPr>
@@ -10607,13 +10625,7 @@
         <w:rPr>
           <w:lang w:val="uk-UA"/>
         </w:rPr>
-        <w:t>Н</w:t>
-      </w:r>
-      <w:r>
-        <w:rPr>
-          <w:lang w:val="uk-UA"/>
-        </w:rPr>
-        <w:t>е працює - всі служби зупинені;</w:t>
+        <w:t>не працює - всі служби зупинені.</w:t>
       </w:r>
     </w:p>
     <w:p>
@@ -10631,7 +10643,19 @@
         <w:rPr>
           <w:lang w:val="uk-UA"/>
         </w:rPr>
-        <w:t>Змонтований (mount);</w:t>
+        <w:t>з</w:t>
+      </w:r>
+      <w:r>
+        <w:rPr>
+          <w:lang w:val="uk-UA"/>
+        </w:rPr>
+        <w:t>монтований (mount)</w:t>
+      </w:r>
+      <w:r>
+        <w:rPr>
+          <w:lang w:val="uk-UA"/>
+        </w:rPr>
+        <w:t>.</w:t>
       </w:r>
     </w:p>
     <w:p>
@@ -10649,8 +10673,10 @@
         <w:rPr>
           <w:lang w:val="uk-UA"/>
         </w:rPr>
-        <w:t>З</w:t>
-      </w:r>
+        <w:t>з</w:t>
+      </w:r>
+      <w:bookmarkStart w:id="4" w:name="_GoBack"/>
+      <w:bookmarkEnd w:id="4"/>
       <w:r>
         <w:rPr>
           <w:lang w:val="uk-UA"/>
@@ -10661,7 +10687,13 @@
         <w:rPr>
           <w:lang w:val="uk-UA"/>
         </w:rPr>
-        <w:t>й мірі (запущені обидві служби);</w:t>
+        <w:t>й мірі (запущені обидві служби)</w:t>
+      </w:r>
+      <w:r>
+        <w:rPr>
+          <w:lang w:val="uk-UA"/>
+        </w:rPr>
+        <w:t>.</w:t>
       </w:r>
     </w:p>
     <w:p>
@@ -14031,7 +14063,7 @@
       <w:pPr>
         <w:pStyle w:val="2"/>
       </w:pPr>
-      <w:bookmarkStart w:id="4" w:name="_Toc503809723"/>
+      <w:bookmarkStart w:id="5" w:name="_Toc503809723"/>
       <w:r>
         <w:t>Опис M</w:t>
       </w:r>
@@ -14041,7 +14073,7 @@
       <w:r>
         <w:t>rosoft SQL Server</w:t>
       </w:r>
-      <w:bookmarkEnd w:id="4"/>
+      <w:bookmarkEnd w:id="5"/>
     </w:p>
     <w:p>
       <w:pPr>
@@ -14349,12 +14381,12 @@
       <w:pPr>
         <w:pStyle w:val="1"/>
       </w:pPr>
-      <w:bookmarkStart w:id="5" w:name="_Toc503809724"/>
+      <w:bookmarkStart w:id="6" w:name="_Toc503809724"/>
       <w:r>
         <w:lastRenderedPageBreak/>
         <w:t>ПРОЕКТУВАННЯ БАЗИ ДАНИХ</w:t>
       </w:r>
-      <w:bookmarkEnd w:id="5"/>
+      <w:bookmarkEnd w:id="6"/>
     </w:p>
     <w:p>
       <w:pPr>
@@ -14370,17 +14402,16 @@
           <w:lang w:val="uk-UA"/>
         </w:rPr>
       </w:pPr>
-      <w:bookmarkStart w:id="6" w:name="_Toc503348541"/>
-      <w:bookmarkStart w:id="7" w:name="_Toc503348571"/>
-      <w:bookmarkStart w:id="8" w:name="_Toc503350494"/>
-      <w:bookmarkStart w:id="9" w:name="_Toc503350610"/>
-      <w:bookmarkStart w:id="10" w:name="_Toc503350639"/>
-      <w:bookmarkStart w:id="11" w:name="_Toc503350668"/>
-      <w:bookmarkStart w:id="12" w:name="_Toc503524613"/>
-      <w:bookmarkStart w:id="13" w:name="_Toc503782642"/>
-      <w:bookmarkStart w:id="14" w:name="_Toc503782679"/>
-      <w:bookmarkStart w:id="15" w:name="_Toc503809725"/>
-      <w:bookmarkEnd w:id="6"/>
+      <w:bookmarkStart w:id="7" w:name="_Toc503348541"/>
+      <w:bookmarkStart w:id="8" w:name="_Toc503348571"/>
+      <w:bookmarkStart w:id="9" w:name="_Toc503350494"/>
+      <w:bookmarkStart w:id="10" w:name="_Toc503350610"/>
+      <w:bookmarkStart w:id="11" w:name="_Toc503350639"/>
+      <w:bookmarkStart w:id="12" w:name="_Toc503350668"/>
+      <w:bookmarkStart w:id="13" w:name="_Toc503524613"/>
+      <w:bookmarkStart w:id="14" w:name="_Toc503782642"/>
+      <w:bookmarkStart w:id="15" w:name="_Toc503782679"/>
+      <w:bookmarkStart w:id="16" w:name="_Toc503809725"/>
       <w:bookmarkEnd w:id="7"/>
       <w:bookmarkEnd w:id="8"/>
       <w:bookmarkEnd w:id="9"/>
@@ -14390,6 +14421,7 @@
       <w:bookmarkEnd w:id="13"/>
       <w:bookmarkEnd w:id="14"/>
       <w:bookmarkEnd w:id="15"/>
+      <w:bookmarkEnd w:id="16"/>
     </w:p>
     <w:p>
       <w:pPr>
@@ -14405,15 +14437,14 @@
           <w:lang w:val="uk-UA"/>
         </w:rPr>
       </w:pPr>
-      <w:bookmarkStart w:id="16" w:name="_Toc503350495"/>
-      <w:bookmarkStart w:id="17" w:name="_Toc503350611"/>
-      <w:bookmarkStart w:id="18" w:name="_Toc503350640"/>
-      <w:bookmarkStart w:id="19" w:name="_Toc503350669"/>
-      <w:bookmarkStart w:id="20" w:name="_Toc503524614"/>
-      <w:bookmarkStart w:id="21" w:name="_Toc503782643"/>
-      <w:bookmarkStart w:id="22" w:name="_Toc503782680"/>
-      <w:bookmarkStart w:id="23" w:name="_Toc503809726"/>
-      <w:bookmarkEnd w:id="16"/>
+      <w:bookmarkStart w:id="17" w:name="_Toc503350495"/>
+      <w:bookmarkStart w:id="18" w:name="_Toc503350611"/>
+      <w:bookmarkStart w:id="19" w:name="_Toc503350640"/>
+      <w:bookmarkStart w:id="20" w:name="_Toc503350669"/>
+      <w:bookmarkStart w:id="21" w:name="_Toc503524614"/>
+      <w:bookmarkStart w:id="22" w:name="_Toc503782643"/>
+      <w:bookmarkStart w:id="23" w:name="_Toc503782680"/>
+      <w:bookmarkStart w:id="24" w:name="_Toc503809726"/>
       <w:bookmarkEnd w:id="17"/>
       <w:bookmarkEnd w:id="18"/>
       <w:bookmarkEnd w:id="19"/>
@@ -14421,6 +14452,7 @@
       <w:bookmarkEnd w:id="21"/>
       <w:bookmarkEnd w:id="22"/>
       <w:bookmarkEnd w:id="23"/>
+      <w:bookmarkEnd w:id="24"/>
     </w:p>
     <w:p>
       <w:pPr>
@@ -14434,11 +14466,11 @@
           <w:bCs/>
         </w:rPr>
       </w:pPr>
-      <w:bookmarkStart w:id="24" w:name="_Toc503809727"/>
+      <w:bookmarkStart w:id="25" w:name="_Toc503809727"/>
       <w:r>
         <w:t>Аналіз інформаційних та датологічних процесів</w:t>
       </w:r>
-      <w:bookmarkEnd w:id="24"/>
+      <w:bookmarkEnd w:id="25"/>
     </w:p>
     <w:p>
       <w:pPr>
@@ -14675,15 +14707,14 @@
           <w:lang w:val="uk-UA"/>
         </w:rPr>
       </w:pPr>
-      <w:bookmarkStart w:id="25" w:name="_Toc503350497"/>
-      <w:bookmarkStart w:id="26" w:name="_Toc503350613"/>
-      <w:bookmarkStart w:id="27" w:name="_Toc503350642"/>
-      <w:bookmarkStart w:id="28" w:name="_Toc503350671"/>
-      <w:bookmarkStart w:id="29" w:name="_Toc503524616"/>
-      <w:bookmarkStart w:id="30" w:name="_Toc503782645"/>
-      <w:bookmarkStart w:id="31" w:name="_Toc503782682"/>
-      <w:bookmarkStart w:id="32" w:name="_Toc503809728"/>
-      <w:bookmarkEnd w:id="25"/>
+      <w:bookmarkStart w:id="26" w:name="_Toc503350497"/>
+      <w:bookmarkStart w:id="27" w:name="_Toc503350613"/>
+      <w:bookmarkStart w:id="28" w:name="_Toc503350642"/>
+      <w:bookmarkStart w:id="29" w:name="_Toc503350671"/>
+      <w:bookmarkStart w:id="30" w:name="_Toc503524616"/>
+      <w:bookmarkStart w:id="31" w:name="_Toc503782645"/>
+      <w:bookmarkStart w:id="32" w:name="_Toc503782682"/>
+      <w:bookmarkStart w:id="33" w:name="_Toc503809728"/>
       <w:bookmarkEnd w:id="26"/>
       <w:bookmarkEnd w:id="27"/>
       <w:bookmarkEnd w:id="28"/>
@@ -14691,6 +14722,7 @@
       <w:bookmarkEnd w:id="30"/>
       <w:bookmarkEnd w:id="31"/>
       <w:bookmarkEnd w:id="32"/>
+      <w:bookmarkEnd w:id="33"/>
     </w:p>
     <w:p>
       <w:pPr>
@@ -14706,15 +14738,14 @@
           <w:lang w:val="uk-UA"/>
         </w:rPr>
       </w:pPr>
-      <w:bookmarkStart w:id="33" w:name="_Toc503350498"/>
-      <w:bookmarkStart w:id="34" w:name="_Toc503350614"/>
-      <w:bookmarkStart w:id="35" w:name="_Toc503350643"/>
-      <w:bookmarkStart w:id="36" w:name="_Toc503350672"/>
-      <w:bookmarkStart w:id="37" w:name="_Toc503524617"/>
-      <w:bookmarkStart w:id="38" w:name="_Toc503782646"/>
-      <w:bookmarkStart w:id="39" w:name="_Toc503782683"/>
-      <w:bookmarkStart w:id="40" w:name="_Toc503809729"/>
-      <w:bookmarkEnd w:id="33"/>
+      <w:bookmarkStart w:id="34" w:name="_Toc503350498"/>
+      <w:bookmarkStart w:id="35" w:name="_Toc503350614"/>
+      <w:bookmarkStart w:id="36" w:name="_Toc503350643"/>
+      <w:bookmarkStart w:id="37" w:name="_Toc503350672"/>
+      <w:bookmarkStart w:id="38" w:name="_Toc503524617"/>
+      <w:bookmarkStart w:id="39" w:name="_Toc503782646"/>
+      <w:bookmarkStart w:id="40" w:name="_Toc503782683"/>
+      <w:bookmarkStart w:id="41" w:name="_Toc503809729"/>
       <w:bookmarkEnd w:id="34"/>
       <w:bookmarkEnd w:id="35"/>
       <w:bookmarkEnd w:id="36"/>
@@ -14722,12 +14753,13 @@
       <w:bookmarkEnd w:id="38"/>
       <w:bookmarkEnd w:id="39"/>
       <w:bookmarkEnd w:id="40"/>
+      <w:bookmarkEnd w:id="41"/>
     </w:p>
     <w:p>
       <w:pPr>
         <w:pStyle w:val="2"/>
       </w:pPr>
-      <w:bookmarkStart w:id="41" w:name="_Toc503809730"/>
+      <w:bookmarkStart w:id="42" w:name="_Toc503809730"/>
       <w:r>
         <w:t xml:space="preserve">Проектування структури бази даних </w:t>
       </w:r>
@@ -14737,7 +14769,7 @@
       <w:r>
         <w:t>я</w:t>
       </w:r>
-      <w:bookmarkEnd w:id="41"/>
+      <w:bookmarkEnd w:id="42"/>
     </w:p>
     <w:p>
       <w:pPr>
@@ -14857,7 +14889,7 @@
         <w:rPr>
           <w:lang w:val="uk-UA"/>
         </w:rPr>
-        <w:t>консалтинговими вербувальниками; (д</w:t>
+        <w:t>консалтинговими вербувальниками. Д</w:t>
       </w:r>
       <w:r>
         <w:rPr>
@@ -14881,13 +14913,7 @@
         <w:rPr>
           <w:lang w:val="uk-UA"/>
         </w:rPr>
-        <w:t>точки зору використання порталу;</w:t>
-      </w:r>
-      <w:r>
-        <w:rPr>
-          <w:lang w:val="uk-UA"/>
-        </w:rPr>
-        <w:t>)</w:t>
+        <w:t>точки зору використання порталу.</w:t>
       </w:r>
     </w:p>
     <w:p>
@@ -14996,7 +15022,7 @@
         <w:rPr>
           <w:lang w:val="uk-UA"/>
         </w:rPr>
-        <w:t>;</w:t>
+        <w:t>.</w:t>
       </w:r>
     </w:p>
     <w:p>
@@ -15039,7 +15065,7 @@
         <w:rPr>
           <w:lang w:val="uk-UA"/>
         </w:rPr>
-        <w:t>д роботи, освіту, навички, тощо;</w:t>
+        <w:t>д роботи, освіту, навички, тощо.</w:t>
       </w:r>
     </w:p>
     <w:p>
@@ -15064,7 +15090,13 @@
         <w:rPr>
           <w:lang w:val="uk-UA"/>
         </w:rPr>
-        <w:t>ублікація та пошук робочих місць - як портал полегшує процес публікації, пошуку та подання заявки на роботу.</w:t>
+        <w:t>ублікація та пошук робочих місць - як портал полегшує процес публікації, пош</w:t>
+      </w:r>
+      <w:r>
+        <w:rPr>
+          <w:lang w:val="uk-UA"/>
+        </w:rPr>
+        <w:t>уку та подання заявки на роботу.</w:t>
       </w:r>
     </w:p>
     <w:p>
@@ -15272,7 +15304,25 @@
         <w:rPr>
           <w:lang w:val="uk-UA"/>
         </w:rPr>
-        <w:t>портал управляє користувачами, тобто шукачами роботи, робітниками відділу кадрів, а також незалежними або консалтинговими вербувальниками; (для цілей даної моделі окремі представники HR та незалежні або консалтингові вербувальники розглядаються як компанії;)</w:t>
+        <w:t>портал управляє користувачами, тобто шукачами роботи, робітниками відділу кадрів, а також незалежними або ко</w:t>
+      </w:r>
+      <w:r>
+        <w:rPr>
+          <w:lang w:val="uk-UA"/>
+        </w:rPr>
+        <w:t>нсалтинговими вербувальниками. Д</w:t>
+      </w:r>
+      <w:r>
+        <w:rPr>
+          <w:lang w:val="uk-UA"/>
+        </w:rPr>
+        <w:t>ля цілей даної моделі окремі представники HR та незалежні або консалтингові вербуваль</w:t>
+      </w:r>
+      <w:r>
+        <w:rPr>
+          <w:lang w:val="uk-UA"/>
+        </w:rPr>
+        <w:t>ники розглядаються як компанії.</w:t>
       </w:r>
     </w:p>
     <w:p>
@@ -15287,7 +15337,49 @@
         <w:rPr>
           <w:lang w:val="uk-UA"/>
         </w:rPr>
-        <w:t xml:space="preserve">Існує, перш за все, два типи користувачів інтернет-порталу: індивідуальні шукачі роботи та HR-рекрутери (або незалежні консультанти з підбору персоналу). Давайте створимо таблицю з ім'ям user_type для зберігання цих записів. Для початку він буде мати два рекорди - одне для шукачів роботи, а інше для рекрутерів. (Ми завжди можемо створювати додаткові типи записів за потребою.) </w:t>
+        <w:t>Існує, перш за все, два типи користувачів інтернет-порталу: індивідуальні</w:t>
+      </w:r>
+      <w:r>
+        <w:rPr>
+          <w:lang w:val="uk-UA"/>
+        </w:rPr>
+        <w:t xml:space="preserve"> шукачі роботи та HR-рекрутери, </w:t>
+      </w:r>
+      <w:r>
+        <w:rPr>
+          <w:lang w:val="uk-UA"/>
+        </w:rPr>
+        <w:t>або незалежні к</w:t>
+      </w:r>
+      <w:r>
+        <w:rPr>
+          <w:lang w:val="uk-UA"/>
+        </w:rPr>
+        <w:t>онсультанти з підбору персоналу</w:t>
+      </w:r>
+      <w:r>
+        <w:rPr>
+          <w:lang w:val="uk-UA"/>
+        </w:rPr>
+        <w:t xml:space="preserve">. Давайте створимо таблицю з ім'ям user_type для зберігання цих записів. Для початку він буде мати два рекорди - одне для шукачів </w:t>
+      </w:r>
+      <w:r>
+        <w:rPr>
+          <w:lang w:val="uk-UA"/>
+        </w:rPr>
+        <w:t xml:space="preserve">роботи, а інше для рекрутерів. </w:t>
+      </w:r>
+      <w:r>
+        <w:rPr>
+          <w:lang w:val="uk-UA"/>
+        </w:rPr>
+        <w:t>Ми завжди можемо створювати додат</w:t>
+      </w:r>
+      <w:r>
+        <w:rPr>
+          <w:lang w:val="uk-UA"/>
+        </w:rPr>
+        <w:t>кові типи записів за потребою.</w:t>
       </w:r>
     </w:p>
     <w:p>
@@ -15373,7 +15465,13 @@
         <w:rPr>
           <w:lang w:val="uk-UA"/>
         </w:rPr>
-        <w:t>катор для кожного користувача; ц</w:t>
+        <w:t>катор для кожного користувача,</w:t>
+      </w:r>
+      <w:r>
+        <w:rPr>
+          <w:lang w:val="uk-UA"/>
+        </w:rPr>
+        <w:t xml:space="preserve"> ц</w:t>
       </w:r>
       <w:r>
         <w:rPr>
@@ -15400,7 +15498,7 @@
         <w:t>іншими таблицями в моделі даних</w:t>
       </w:r>
       <w:r>
-        <w:t>;</w:t>
+        <w:t>.</w:t>
       </w:r>
     </w:p>
     <w:p>
@@ -15443,7 +15541,7 @@
         <w:rPr>
           <w:lang w:val="uk-UA"/>
         </w:rPr>
-        <w:t>шукачем роботи або рекрутером;</w:t>
+        <w:t>шукачем роботи або рекрутером.</w:t>
       </w:r>
     </w:p>
     <w:p>
@@ -15468,7 +15566,13 @@
         <w:rPr>
           <w:lang w:val="uk-UA"/>
         </w:rPr>
-        <w:t>електронну адресу користувача; в</w:t>
+        <w:t>електронну адресу користувача,</w:t>
+      </w:r>
+      <w:r>
+        <w:rPr>
+          <w:lang w:val="uk-UA"/>
+        </w:rPr>
+        <w:t xml:space="preserve"> в</w:t>
       </w:r>
       <w:r>
         <w:rPr>
@@ -15492,7 +15596,7 @@
         <w:rPr>
           <w:lang w:val="uk-UA"/>
         </w:rPr>
-        <w:t>фікатор користувача для порталу;</w:t>
+        <w:t>фікатор користувача для порталу.</w:t>
       </w:r>
     </w:p>
     <w:p>
@@ -15517,7 +15621,7 @@
         <w:rPr>
           <w:lang w:val="uk-UA"/>
         </w:rPr>
-        <w:t>ристувачами під час реєстрації);</w:t>
+        <w:t>ристувачами під час реєстрації).</w:t>
       </w:r>
     </w:p>
     <w:p>
@@ -15542,7 +15646,7 @@
         <w:rPr>
           <w:lang w:val="uk-UA"/>
         </w:rPr>
-        <w:t>й профіль неактивним або "N";</w:t>
+        <w:t>й профіль неактивним або "N".</w:t>
       </w:r>
     </w:p>
     <w:p>
@@ -15567,7 +15671,13 @@
         <w:rPr>
           <w:lang w:val="uk-UA"/>
         </w:rPr>
-        <w:t xml:space="preserve"> надається під час реєстрації; к</w:t>
+        <w:t xml:space="preserve"> надається під час реєстрації,</w:t>
+      </w:r>
+      <w:r>
+        <w:rPr>
+          <w:lang w:val="uk-UA"/>
+        </w:rPr>
+        <w:t xml:space="preserve"> к</w:t>
       </w:r>
       <w:r>
         <w:rPr>
@@ -15579,61 +15689,7 @@
         <w:rPr>
           <w:lang w:val="uk-UA"/>
         </w:rPr>
-        <w:t>тові) сповіщення на цей номер; ц</w:t>
-      </w:r>
-      <w:r>
-        <w:rPr>
-          <w:lang w:val="uk-UA"/>
-        </w:rPr>
-        <w:t xml:space="preserve">е може бути </w:t>
-      </w:r>
-      <w:r>
-        <w:rPr>
-          <w:lang w:val="uk-UA"/>
-        </w:rPr>
-        <w:t>той самий номер</w:t>
-      </w:r>
-      <w:r>
-        <w:rPr>
-          <w:lang w:val="uk-UA"/>
-        </w:rPr>
-        <w:t xml:space="preserve"> (чи ні), </w:t>
-      </w:r>
-      <w:r>
-        <w:rPr>
-          <w:lang w:val="uk-UA"/>
-        </w:rPr>
-        <w:t>що</w:t>
-      </w:r>
-      <w:r>
-        <w:rPr>
-          <w:lang w:val="uk-UA"/>
-        </w:rPr>
-        <w:t xml:space="preserve"> </w:t>
-      </w:r>
-      <w:r>
-        <w:rPr>
-          <w:lang w:val="uk-UA"/>
-        </w:rPr>
-        <w:t>шукачі</w:t>
-      </w:r>
-      <w:r>
-        <w:rPr>
-          <w:lang w:val="uk-UA"/>
-        </w:rPr>
-        <w:t xml:space="preserve"> роботи</w:t>
-      </w:r>
-      <w:r>
-        <w:rPr>
-          <w:lang w:val="uk-UA"/>
-        </w:rPr>
-        <w:t xml:space="preserve"> вказують</w:t>
-      </w:r>
-      <w:r>
-        <w:rPr>
-          <w:lang w:val="uk-UA"/>
-        </w:rPr>
-        <w:t xml:space="preserve"> у своєму профілі або резюме;</w:t>
+        <w:t>тові) сповіщення на цей номер.</w:t>
       </w:r>
     </w:p>
     <w:p>
@@ -15658,7 +15714,13 @@
         <w:rPr>
           <w:lang w:val="uk-UA"/>
         </w:rPr>
-        <w:t>я профілю кожного користувача; о</w:t>
+        <w:t>я профілю кожного користувача,</w:t>
+      </w:r>
+      <w:r>
+        <w:rPr>
+          <w:lang w:val="uk-UA"/>
+        </w:rPr>
+        <w:t xml:space="preserve"> о</w:t>
       </w:r>
       <w:r>
         <w:rPr>
@@ -15670,7 +15732,7 @@
         <w:rPr>
           <w:lang w:val="uk-UA"/>
         </w:rPr>
-        <w:t>ча, має сенс його зберігати тут;</w:t>
+        <w:t>ча, має сенс його зберігати тут.</w:t>
       </w:r>
     </w:p>
     <w:p>
@@ -15701,7 +15763,7 @@
         <w:rPr>
           <w:lang w:val="uk-UA"/>
         </w:rPr>
-        <w:t>еєструвався на сайті;</w:t>
+        <w:t>еєструвався на сайті.</w:t>
       </w:r>
     </w:p>
     <w:p>
@@ -15760,6 +15822,12 @@
       <w:r>
         <w:t xml:space="preserve"> </w:t>
       </w:r>
+    </w:p>
+    <w:p>
+      <w:pPr>
+        <w:ind w:firstLine="720"/>
+        <w:jc w:val="both"/>
+      </w:pPr>
     </w:p>
     <w:p>
       <w:pPr>
@@ -15982,7 +16050,13 @@
         <w:rPr>
           <w:lang w:val="uk-UA"/>
         </w:rPr>
-        <w:t>унікального визначення компаній;</w:t>
+        <w:t xml:space="preserve">унікального </w:t>
+      </w:r>
+      <w:r>
+        <w:rPr>
+          <w:lang w:val="uk-UA"/>
+        </w:rPr>
+        <w:t>визначення компаній.</w:t>
       </w:r>
     </w:p>
     <w:p>
@@ -16062,7 +16136,7 @@
         <w:rPr>
           <w:lang w:val="uk-UA"/>
         </w:rPr>
-        <w:t>- короткий опис кожної компанії;</w:t>
+        <w:t>- короткий опис кожної компанії</w:t>
       </w:r>
     </w:p>
     <w:p>
@@ -16087,7 +16161,13 @@
         <w:rPr>
           <w:lang w:val="uk-UA"/>
         </w:rPr>
-        <w:t xml:space="preserve"> бізнес-потік належить компанії; н</w:t>
+        <w:t xml:space="preserve"> бізнес-потік належить компанії,</w:t>
+      </w:r>
+      <w:r>
+        <w:rPr>
+          <w:lang w:val="uk-UA"/>
+        </w:rPr>
+        <w:t xml:space="preserve"> н</w:t>
       </w:r>
       <w:r>
         <w:rPr>
@@ -16099,7 +16179,7 @@
         <w:rPr>
           <w:lang w:val="uk-UA"/>
         </w:rPr>
-        <w:t>ості залишається "Нафта та газ";</w:t>
+        <w:t>ості залишається "Нафта та газ".</w:t>
       </w:r>
     </w:p>
     <w:p>
@@ -16124,7 +16204,7 @@
         <w:rPr>
           <w:lang w:val="uk-UA"/>
         </w:rPr>
-        <w:t>ляється, скільки років компанії;</w:t>
+        <w:t>ляється, скільки років компанії,</w:t>
       </w:r>
     </w:p>
     <w:p>
@@ -16161,7 +16241,13 @@
         <w:rPr>
           <w:lang w:val="uk-UA"/>
         </w:rPr>
-        <w:t>підлягає скасуванню) стовпець; в</w:t>
+        <w:t>підлягає скасуванню) стовпець,</w:t>
+      </w:r>
+      <w:r>
+        <w:rPr>
+          <w:lang w:val="uk-UA"/>
+        </w:rPr>
+        <w:t xml:space="preserve"> в</w:t>
       </w:r>
       <w:r>
         <w:rPr>
@@ -16203,7 +16289,7 @@
         <w:rPr>
           <w:lang w:val="uk-UA"/>
         </w:rPr>
-        <w:t xml:space="preserve"> більше інформації;</w:t>
+        <w:t xml:space="preserve"> більше інформації.</w:t>
       </w:r>
     </w:p>
     <w:p>
@@ -16225,7 +16311,13 @@
         <w:rPr>
           <w:lang w:val="uk-UA"/>
         </w:rPr>
-        <w:t>компанії (business_stream_name);</w:t>
+        <w:t>компанії (business_stream_name)</w:t>
+      </w:r>
+      <w:r>
+        <w:rPr>
+          <w:lang w:val="uk-UA"/>
+        </w:rPr>
+        <w:t>.</w:t>
       </w:r>
     </w:p>
     <w:p>
@@ -16329,7 +16421,13 @@
         <w:rPr>
           <w:lang w:val="uk-UA"/>
         </w:rPr>
-        <w:t>; ц</w:t>
+        <w:t>,</w:t>
+      </w:r>
+      <w:r>
+        <w:rPr>
+          <w:lang w:val="uk-UA"/>
+        </w:rPr>
+        <w:t xml:space="preserve"> ц</w:t>
       </w:r>
       <w:r>
         <w:rPr>
@@ -16359,7 +16457,7 @@
         <w:rPr>
           <w:lang w:val="uk-UA"/>
         </w:rPr>
-        <w:t xml:space="preserve"> для кожного шукача роботи;</w:t>
+        <w:t xml:space="preserve"> для кожного шукача роботи.</w:t>
       </w:r>
     </w:p>
     <w:p>
@@ -16390,7 +16488,7 @@
         <w:rPr>
           <w:lang w:val="uk-UA"/>
         </w:rPr>
-        <w:t>шукачів роботи;</w:t>
+        <w:t>шукачів роботи.</w:t>
       </w:r>
     </w:p>
     <w:p>
@@ -16421,7 +16519,19 @@
         <w:rPr>
           <w:lang w:val="uk-UA"/>
         </w:rPr>
-        <w:t>ей атрибут містить поточну зарплату шукача роботи. Це значення</w:t>
+        <w:t>ей атрибут містить п</w:t>
+      </w:r>
+      <w:r>
+        <w:rPr>
+          <w:lang w:val="uk-UA"/>
+        </w:rPr>
+        <w:t>оточну зарплату шукача роботи, ц</w:t>
+      </w:r>
+      <w:r>
+        <w:rPr>
+          <w:lang w:val="uk-UA"/>
+        </w:rPr>
+        <w:t>е значення</w:t>
       </w:r>
       <w:r>
         <w:t xml:space="preserve"> - </w:t>
@@ -16445,7 +16555,13 @@
         <w:rPr>
           <w:lang w:val="uk-UA"/>
         </w:rPr>
-        <w:t>ливо, не хочуть його розкривати;</w:t>
+        <w:t>ливо, не хочуть його ро</w:t>
+      </w:r>
+      <w:r>
+        <w:rPr>
+          <w:lang w:val="uk-UA"/>
+        </w:rPr>
+        <w:t>зкривати.</w:t>
       </w:r>
     </w:p>
     <w:p>
@@ -16519,7 +16635,7 @@
         <w:rPr>
           <w:lang w:val="uk-UA"/>
         </w:rPr>
-        <w:t>берігає валюту заробітної плати;</w:t>
+        <w:t>берігає валюту заробітної плати.</w:t>
       </w:r>
     </w:p>
     <w:p>
@@ -16620,7 +16736,7 @@
         <w:rPr>
           <w:lang w:val="uk-UA"/>
         </w:rPr>
-        <w:t>сновним ключем для цієї таблиці;</w:t>
+        <w:t>сновним ключем для цієї таблиці.</w:t>
       </w:r>
     </w:p>
     <w:p>
@@ -16639,13 +16755,25 @@
         <w:rPr>
           <w:lang w:val="uk-UA"/>
         </w:rPr>
-        <w:t>certificate_degree_name - це сертифікат або тип ступеня; наприклад, середня школа, вища середня, аспірантура, аспіран</w:t>
-      </w:r>
-      <w:r>
-        <w:rPr>
-          <w:lang w:val="uk-UA"/>
-        </w:rPr>
-        <w:t>тура або професійний сертифікат;</w:t>
+        <w:t xml:space="preserve">certificate_degree_name </w:t>
+      </w:r>
+      <w:r>
+        <w:rPr>
+          <w:lang w:val="uk-UA"/>
+        </w:rPr>
+        <w:t>- це сертифікат або тип ступеня,</w:t>
+      </w:r>
+      <w:r>
+        <w:rPr>
+          <w:lang w:val="uk-UA"/>
+        </w:rPr>
+        <w:t xml:space="preserve"> наприклад, середня школа, вища середня, аспірантура, аспіран</w:t>
+      </w:r>
+      <w:r>
+        <w:rPr>
+          <w:lang w:val="uk-UA"/>
+        </w:rPr>
+        <w:t>тура або професійний сертифікат.</w:t>
       </w:r>
     </w:p>
     <w:p>
@@ -16688,7 +16816,7 @@
         <w:rPr>
           <w:lang w:val="uk-UA"/>
         </w:rPr>
-        <w:t>;</w:t>
+        <w:t>.</w:t>
       </w:r>
     </w:p>
     <w:p>
@@ -16716,7 +16844,7 @@
         <w:t xml:space="preserve"> прийнятий у навчальну програму</w:t>
       </w:r>
       <w:r>
-        <w:t>;</w:t>
+        <w:t>.</w:t>
       </w:r>
     </w:p>
     <w:p>
@@ -16741,31 +16869,25 @@
         <w:rPr>
           <w:lang w:val="uk-UA"/>
         </w:rPr>
-        <w:t>тримання ступеня чи сертифікату;</w:t>
-      </w:r>
-      <w:r>
-        <w:rPr>
-          <w:lang w:val="uk-UA"/>
-        </w:rPr>
-        <w:t xml:space="preserve"> є </w:t>
-      </w:r>
-      <w:r>
-        <w:rPr>
-          <w:lang w:val="en-US"/>
-        </w:rPr>
-        <w:t>nullable</w:t>
-      </w:r>
-      <w:r>
-        <w:rPr>
-          <w:lang w:val="uk-UA"/>
-        </w:rPr>
-        <w:t>; люди можуть продовжувати виконувати свою програму, коли шукають роботу, або вони взагалі м</w:t>
-      </w:r>
-      <w:r>
-        <w:rPr>
-          <w:lang w:val="uk-UA"/>
-        </w:rPr>
-        <w:t>ожуть випасти з програми;</w:t>
+        <w:t>тримання ступеня чи сертифікату</w:t>
+      </w:r>
+      <w:r>
+        <w:rPr>
+          <w:lang w:val="uk-UA"/>
+        </w:rPr>
+        <w:t xml:space="preserve">, </w:t>
+      </w:r>
+      <w:r>
+        <w:rPr>
+          <w:lang w:val="uk-UA"/>
+        </w:rPr>
+        <w:t>люди можуть продовжувати виконувати свою програму, коли шукають роботу, або вони взагалі м</w:t>
+      </w:r>
+      <w:r>
+        <w:rPr>
+          <w:lang w:val="uk-UA"/>
+        </w:rPr>
+        <w:t>ожуть випасти з програми.</w:t>
       </w:r>
     </w:p>
     <w:p>
@@ -16807,7 +16929,7 @@
         <w:rPr>
           <w:lang w:val="uk-UA"/>
         </w:rPr>
-        <w:t>сновним ключем для цієї таблиці;</w:t>
+        <w:t>сновним ключем для цієї таблиці.</w:t>
       </w:r>
     </w:p>
     <w:p>
@@ -16850,7 +16972,13 @@
         <w:rPr>
           <w:lang w:val="uk-UA"/>
         </w:rPr>
-        <w:t>ує поточну роботу користувача; ц</w:t>
+        <w:t>ує поточну роботу користувача,</w:t>
+      </w:r>
+      <w:r>
+        <w:rPr>
+          <w:lang w:val="uk-UA"/>
+        </w:rPr>
+        <w:t xml:space="preserve"> ц</w:t>
       </w:r>
       <w:r>
         <w:rPr>
@@ -16862,7 +16990,7 @@
         <w:rPr>
           <w:lang w:val="uk-UA"/>
         </w:rPr>
-        <w:t>про час їхньої поточної позиції;</w:t>
+        <w:t>про час їхньої поточної позиції.</w:t>
       </w:r>
     </w:p>
     <w:p>
@@ -16911,7 +17039,7 @@
         <w:rPr>
           <w:lang w:val="uk-UA"/>
         </w:rPr>
-        <w:t xml:space="preserve"> коли користувач починає роботу;</w:t>
+        <w:t xml:space="preserve"> коли користувач починає роботу.</w:t>
       </w:r>
     </w:p>
     <w:p>
@@ -16954,7 +17082,7 @@
         <w:rPr>
           <w:lang w:val="uk-UA"/>
         </w:rPr>
-        <w:t>коли користувач закінчує роботу;</w:t>
+        <w:t>коли користувач закінчує роботу.</w:t>
       </w:r>
     </w:p>
     <w:p>
@@ -16985,7 +17113,7 @@
         <w:rPr>
           <w:lang w:val="uk-UA"/>
         </w:rPr>
-        <w:t>а;</w:t>
+        <w:t>а.</w:t>
       </w:r>
     </w:p>
     <w:p>
@@ -17029,7 +17157,7 @@
         <w:rPr>
           <w:lang w:val="uk-UA"/>
         </w:rPr>
-        <w:t>сто, де була розташована робота;</w:t>
+        <w:t>сто, де була розташована робота.</w:t>
       </w:r>
     </w:p>
     <w:p>
@@ -17060,7 +17188,7 @@
         <w:rPr>
           <w:lang w:val="uk-UA"/>
         </w:rPr>
-        <w:t>, де була розташована робота;</w:t>
+        <w:t>, де була розташована робота.</w:t>
       </w:r>
     </w:p>
     <w:p>
@@ -17091,7 +17219,7 @@
         <w:rPr>
           <w:lang w:val="uk-UA"/>
         </w:rPr>
-        <w:t>, де ця робота була розташована;</w:t>
+        <w:t>, де ця робота була розташована.</w:t>
       </w:r>
     </w:p>
     <w:p>
@@ -17122,7 +17250,7 @@
         <w:rPr>
           <w:lang w:val="uk-UA"/>
         </w:rPr>
-        <w:t>ов'язки, проблеми та досягнення;</w:t>
+        <w:t>ов'язки, проблеми та досягнення.</w:t>
       </w:r>
     </w:p>
     <w:p>
@@ -17181,7 +17309,7 @@
         <w:rPr>
           <w:lang w:val="uk-UA"/>
         </w:rPr>
-        <w:t>сновним ключем для цієї таблиці;</w:t>
+        <w:t>сновним ключем для цієї таблиці.</w:t>
       </w:r>
     </w:p>
     <w:p>
@@ -17206,7 +17334,7 @@
         <w:rPr>
           <w:lang w:val="uk-UA"/>
         </w:rPr>
-        <w:t>ий набір навичок має користувач;</w:t>
+        <w:t>ий набір навичок має користувач.</w:t>
       </w:r>
     </w:p>
     <w:p>
@@ -17243,10 +17371,8 @@
         <w:rPr>
           <w:lang w:val="uk-UA"/>
         </w:rPr>
-        <w:t>вній кваліфікації;</w:t>
-      </w:r>
-      <w:bookmarkStart w:id="42" w:name="_GoBack"/>
-      <w:bookmarkEnd w:id="42"/>
+        <w:t>вній кваліфікації.</w:t>
+      </w:r>
     </w:p>
     <w:p>
       <w:pPr>
@@ -17406,7 +17532,13 @@
         <w:rPr>
           <w:lang w:val="uk-UA"/>
         </w:rPr>
-        <w:t>- первинний ключ цієї таблиці; к</w:t>
+        <w:t>- первинний ключ цієї таблиці,</w:t>
+      </w:r>
+      <w:r>
+        <w:rPr>
+          <w:lang w:val="uk-UA"/>
+        </w:rPr>
+        <w:t xml:space="preserve"> к</w:t>
       </w:r>
       <w:r>
         <w:rPr>
@@ -17436,7 +17568,7 @@
         <w:rPr>
           <w:lang w:val="uk-UA"/>
         </w:rPr>
-        <w:t>в інших таблицях;</w:t>
+        <w:t>в інших таблицях.</w:t>
       </w:r>
     </w:p>
     <w:p>
@@ -17461,7 +17593,7 @@
         <w:rPr>
           <w:lang w:val="uk-UA"/>
         </w:rPr>
-        <w:t>рутера, який опублікував роботу;</w:t>
+        <w:t>рутера, який опублікував роботу.</w:t>
       </w:r>
     </w:p>
     <w:p>
@@ -17498,7 +17630,7 @@
         <w:rPr>
           <w:lang w:val="uk-UA"/>
         </w:rPr>
-        <w:t>ійною або тимчасовою (контракт);</w:t>
+        <w:t>ійною або тимчасовою (контракт).</w:t>
       </w:r>
     </w:p>
     <w:p>
@@ -17523,19 +17655,25 @@
         <w:rPr>
           <w:lang w:val="uk-UA"/>
         </w:rPr>
-        <w:t>;</w:t>
-      </w:r>
-      <w:r>
-        <w:rPr>
-          <w:lang w:val="uk-UA"/>
-        </w:rPr>
-        <w:t xml:space="preserve"> </w:t>
-      </w:r>
-      <w:r>
-        <w:rPr>
-          <w:lang w:val="uk-UA"/>
-        </w:rPr>
-        <w:t>це посилання на таблицю компаній;</w:t>
+        <w:t>,</w:t>
+      </w:r>
+      <w:r>
+        <w:rPr>
+          <w:lang w:val="uk-UA"/>
+        </w:rPr>
+        <w:t xml:space="preserve"> </w:t>
+      </w:r>
+      <w:r>
+        <w:rPr>
+          <w:lang w:val="uk-UA"/>
+        </w:rPr>
+        <w:t>це посилання на таблицю ко</w:t>
+      </w:r>
+      <w:r>
+        <w:rPr>
+          <w:lang w:val="uk-UA"/>
+        </w:rPr>
+        <w:t>мпаній.</w:t>
       </w:r>
     </w:p>
     <w:p>
@@ -17590,7 +17728,7 @@
         <w:rPr>
           <w:lang w:val="uk-UA"/>
         </w:rPr>
-        <w:t>;</w:t>
+        <w:t>,</w:t>
       </w:r>
       <w:r>
         <w:rPr>
@@ -17626,7 +17764,7 @@
         <w:rPr>
           <w:lang w:val="uk-UA"/>
         </w:rPr>
-        <w:t>;</w:t>
+        <w:t>.</w:t>
       </w:r>
     </w:p>
     <w:p>
@@ -17651,7 +17789,7 @@
         <w:rPr>
           <w:lang w:val="uk-UA"/>
         </w:rPr>
-        <w:t>date - зберігає дату публікації;</w:t>
+        <w:t>date - зберігає дату публікації.</w:t>
       </w:r>
     </w:p>
     <w:p>
@@ -17676,7 +17814,7 @@
         <w:rPr>
           <w:lang w:val="uk-UA"/>
         </w:rPr>
-        <w:t>cription - короткий опис роботи;</w:t>
+        <w:t>cription - короткий опис роботи.</w:t>
       </w:r>
     </w:p>
     <w:p>
@@ -17713,7 +17851,7 @@
         <w:rPr>
           <w:lang w:val="uk-UA"/>
         </w:rPr>
-        <w:t>;</w:t>
+        <w:t>.</w:t>
       </w:r>
     </w:p>
     <w:p>
@@ -17744,7 +17882,7 @@
         <w:rPr>
           <w:lang w:val="uk-UA"/>
         </w:rPr>
-        <w:t>;</w:t>
+        <w:t>.</w:t>
       </w:r>
     </w:p>
     <w:p>
@@ -17781,7 +17919,7 @@
         <w:rPr>
           <w:lang w:val="uk-UA"/>
         </w:rPr>
-        <w:t>ійною або тимчасовою (контракт);</w:t>
+        <w:t>ійною або тимчасовою (контракт).</w:t>
       </w:r>
     </w:p>
     <w:p>
@@ -17806,19 +17944,25 @@
         <w:rPr>
           <w:lang w:val="uk-UA"/>
         </w:rPr>
-        <w:t>;</w:t>
-      </w:r>
-      <w:r>
-        <w:rPr>
-          <w:lang w:val="uk-UA"/>
-        </w:rPr>
-        <w:t xml:space="preserve"> </w:t>
-      </w:r>
-      <w:r>
-        <w:rPr>
-          <w:lang w:val="uk-UA"/>
-        </w:rPr>
-        <w:t>це посилання на таблицю компаній;</w:t>
+        <w:t>,</w:t>
+      </w:r>
+      <w:r>
+        <w:rPr>
+          <w:lang w:val="uk-UA"/>
+        </w:rPr>
+        <w:t xml:space="preserve"> </w:t>
+      </w:r>
+      <w:r>
+        <w:rPr>
+          <w:lang w:val="uk-UA"/>
+        </w:rPr>
+        <w:t>ц</w:t>
+      </w:r>
+      <w:r>
+        <w:rPr>
+          <w:lang w:val="uk-UA"/>
+        </w:rPr>
+        <w:t>е посилання на таблицю компаній.</w:t>
       </w:r>
     </w:p>
     <w:p>
@@ -21801,7 +21945,7 @@
         <w:rPr>
           <w:lang w:val="uk-UA"/>
         </w:rPr>
-        <w:t xml:space="preserve"> налаштування доведеться робити;</w:t>
+        <w:t xml:space="preserve"> налаштування доведеться робити.</w:t>
       </w:r>
     </w:p>
     <w:p>
@@ -21826,7 +21970,7 @@
         <w:rPr>
           <w:lang w:val="uk-UA"/>
         </w:rPr>
-        <w:t>PowerPivot плагін до SharePoint;</w:t>
+        <w:t>PowerPivot плагін до SharePoint.</w:t>
       </w:r>
     </w:p>
     <w:p>
@@ -21851,7 +21995,13 @@
         <w:rPr>
           <w:lang w:val="uk-UA"/>
         </w:rPr>
-        <w:t>и за замовчуванням для сервісів;</w:t>
+        <w:t>и за замовч</w:t>
+      </w:r>
+      <w:r>
+        <w:rPr>
+          <w:lang w:val="uk-UA"/>
+        </w:rPr>
+        <w:t>уванням для сервісів.</w:t>
       </w:r>
     </w:p>
     <w:p>
@@ -21942,7 +22092,7 @@
         <w:rPr>
           <w:lang w:val="uk-UA"/>
         </w:rPr>
-        <w:t>se Engine Services - SQL Server;</w:t>
+        <w:t>se Engine Services - SQL Server.</w:t>
       </w:r>
     </w:p>
     <w:p>
@@ -21967,7 +22117,7 @@
         <w:rPr>
           <w:lang w:val="uk-UA"/>
         </w:rPr>
-        <w:t>х;</w:t>
+        <w:t>х.</w:t>
       </w:r>
     </w:p>
     <w:p>
@@ -21992,7 +22142,7 @@
         <w:rPr>
           <w:lang w:val="uk-UA"/>
         </w:rPr>
-        <w:t xml:space="preserve"> аналізу та побудови прогнозів;</w:t>
+        <w:t xml:space="preserve"> аналізу та побудови прогнозів.</w:t>
       </w:r>
     </w:p>
     <w:p>
@@ -22017,7 +22167,7 @@
         <w:rPr>
           <w:lang w:val="uk-UA"/>
         </w:rPr>
-        <w:t xml:space="preserve"> побудови та управління звітами;</w:t>
+        <w:t xml:space="preserve"> побудови та управління звітами.</w:t>
       </w:r>
     </w:p>
     <w:p>
@@ -22036,13 +22186,19 @@
         <w:rPr>
           <w:lang w:val="uk-UA"/>
         </w:rPr>
-        <w:t>Shared Features (вони ставляться 1 раз, і будуть доступні всім екземпля</w:t>
-      </w:r>
-      <w:r>
-        <w:rPr>
-          <w:lang w:val="uk-UA"/>
-        </w:rPr>
-        <w:t>рам, які встановлені на машині)</w:t>
+        <w:t xml:space="preserve">Shared Features - </w:t>
+      </w:r>
+      <w:r>
+        <w:rPr>
+          <w:lang w:val="uk-UA"/>
+        </w:rPr>
+        <w:t>вони ставляться 1 раз, і будуть доступні всім екземпля</w:t>
+      </w:r>
+      <w:r>
+        <w:rPr>
+          <w:lang w:val="uk-UA"/>
+        </w:rPr>
+        <w:t>рам, які встановлені на машині.</w:t>
       </w:r>
     </w:p>
     <w:p>
@@ -23207,6 +23363,7 @@
         <w:rPr>
           <w:lang w:val="uk-UA"/>
         </w:rPr>
+        <w:lastRenderedPageBreak/>
         <w:t>Чкалов А. П. Базы данных: от проектирования до разработки приложений / Чкалов А. П. – СПб.: БХВ-Петербург, 2003. – 384 с.</w:t>
       </w:r>
       <w:bookmarkEnd w:id="101"/>
@@ -23656,6 +23813,7 @@
       </w:pPr>
       <w:bookmarkStart w:id="103" w:name="_Toc503809746"/>
       <w:r>
+        <w:lastRenderedPageBreak/>
         <w:t>ДОДАТОК А</w:t>
       </w:r>
       <w:bookmarkEnd w:id="103"/>
@@ -23774,6 +23932,7 @@
           <w:noProof/>
           <w:lang w:eastAsia="ru-RU"/>
         </w:rPr>
+        <w:lastRenderedPageBreak/>
         <w:drawing>
           <wp:inline distT="0" distB="0" distL="0" distR="0" wp14:anchorId="102E437A" wp14:editId="59DF66BA">
             <wp:extent cx="6724717" cy="8088923"/>
@@ -23862,6 +24021,7 @@
       </w:pPr>
       <w:bookmarkStart w:id="104" w:name="_Toc503809747"/>
       <w:r>
+        <w:lastRenderedPageBreak/>
         <w:t>ДОДАТОК Б</w:t>
       </w:r>
       <w:bookmarkEnd w:id="104"/>
@@ -25572,6 +25732,7 @@
           <w:color w:val="000000"/>
           <w:lang w:val="en-US"/>
         </w:rPr>
+        <w:lastRenderedPageBreak/>
         <w:t xml:space="preserve">    </w:t>
       </w:r>
       <w:proofErr w:type="gramStart"/>
@@ -27463,6 +27624,7 @@
           <w:color w:val="0000FF"/>
           <w:lang w:val="en-US"/>
         </w:rPr>
+        <w:lastRenderedPageBreak/>
         <w:t>CREATE</w:t>
       </w:r>
       <w:r>
@@ -29257,6 +29419,7 @@
           <w:color w:val="0000FF"/>
           <w:lang w:val="en-US"/>
         </w:rPr>
+        <w:lastRenderedPageBreak/>
         <w:t>CREATE</w:t>
       </w:r>
       <w:r>
@@ -31223,6 +31386,7 @@
           <w:color w:val="000000"/>
           <w:lang w:val="en-US"/>
         </w:rPr>
+        <w:lastRenderedPageBreak/>
         <w:t xml:space="preserve">    </w:t>
       </w:r>
       <w:proofErr w:type="gramStart"/>
@@ -33306,6 +33470,7 @@
           <w:color w:val="0000FF"/>
           <w:lang w:val="en-US"/>
         </w:rPr>
+        <w:lastRenderedPageBreak/>
         <w:t>ALTER</w:t>
       </w:r>
       <w:r>
@@ -35307,6 +35472,7 @@
         <w:rPr>
           <w:lang w:val="en-US"/>
         </w:rPr>
+        <w:lastRenderedPageBreak/>
         <w:t xml:space="preserve">                               &amp;&amp;</w:t>
       </w:r>
     </w:p>
@@ -35926,6 +36092,7 @@
         <w:rPr>
           <w:lang w:val="en-US"/>
         </w:rPr>
+        <w:lastRenderedPageBreak/>
         <w:t xml:space="preserve">                               )</w:t>
       </w:r>
     </w:p>
@@ -36504,6 +36671,7 @@
         <w:rPr>
           <w:lang w:val="en-US"/>
         </w:rPr>
+        <w:lastRenderedPageBreak/>
         <w:t xml:space="preserve">                           )</w:t>
       </w:r>
     </w:p>
@@ -37082,6 +37250,7 @@
         <w:rPr>
           <w:lang w:val="en-US"/>
         </w:rPr>
+        <w:lastRenderedPageBreak/>
         <w:t xml:space="preserve">                                db.experience_</w:t>
       </w:r>
       <w:proofErr w:type="gramStart"/>
@@ -37626,6 +37795,7 @@
         <w:rPr>
           <w:lang w:val="en-US"/>
         </w:rPr>
+        <w:lastRenderedPageBreak/>
         <w:t xml:space="preserve">                                    (exp.job_location_</w:t>
       </w:r>
       <w:proofErr w:type="gramStart"/>
@@ -38170,6 +38340,7 @@
         <w:rPr>
           <w:lang w:val="en-US"/>
         </w:rPr>
+        <w:lastRenderedPageBreak/>
         <w:t xml:space="preserve">                                db.education_</w:t>
       </w:r>
       <w:proofErr w:type="gramStart"/>
@@ -38692,6 +38863,7 @@
         <w:rPr>
           <w:lang w:val="en-US"/>
         </w:rPr>
+        <w:lastRenderedPageBreak/>
         <w:t xml:space="preserve">                                    .skill_set.skill_set_name,</w:t>
       </w:r>
     </w:p>
@@ -38903,7 +39075,7 @@
           <w:rPr>
             <w:noProof/>
           </w:rPr>
-          <w:t>42</w:t>
+          <w:t>23</w:t>
         </w:r>
         <w:r>
           <w:fldChar w:fldCharType="end"/>
@@ -43500,7 +43672,7 @@
 </file>
 
 <file path=customXml/itemProps1.xml><?xml version="1.0" encoding="utf-8"?>
-<ds:datastoreItem xmlns:ds="http://schemas.openxmlformats.org/officeDocument/2006/customXml" ds:itemID="{8F465208-8695-4A9E-9F9F-62DAEB1DF29B}">
+<ds:datastoreItem xmlns:ds="http://schemas.openxmlformats.org/officeDocument/2006/customXml" ds:itemID="{3090F890-B809-488D-AC2E-27EE391043D4}">
   <ds:schemaRefs>
     <ds:schemaRef ds:uri="http://schemas.openxmlformats.org/officeDocument/2006/bibliography"/>
   </ds:schemaRefs>

</xml_diff>